<commit_message>
Initial creation of the LDC CDD Document
Initial creation of the CDD Document by adding
1) Naming convention
2) Document status
3) Revision history
4) Context diagram
5) Flow Chart
6) APIs
7) Configuration
</commit_message>
<xml_diff>
--- a/Software Specification/Architecture/GDD/GDD.docx
+++ b/Software Specification/Architecture/GDD/GDD.docx
@@ -1,6 +1,6 @@
 
 <file path=word/document.xml><?xml version="1.0" encoding="utf-8"?>
-<w:document xmlns:wpc="http://schemas.microsoft.com/office/word/2010/wordprocessingCanvas" xmlns:mc="http://schemas.openxmlformats.org/markup-compatibility/2006" xmlns:o="urn:schemas-microsoft-com:office:office" xmlns:r="http://schemas.openxmlformats.org/officeDocument/2006/relationships" xmlns:m="http://schemas.openxmlformats.org/officeDocument/2006/math" xmlns:v="urn:schemas-microsoft-com:vml" xmlns:wp14="http://schemas.microsoft.com/office/word/2010/wordprocessingDrawing" xmlns:wp="http://schemas.openxmlformats.org/drawingml/2006/wordprocessingDrawing" xmlns:w10="urn:schemas-microsoft-com:office:word" xmlns:w="http://schemas.openxmlformats.org/wordprocessingml/2006/main" xmlns:w14="http://schemas.microsoft.com/office/word/2010/wordml" xmlns:w15="http://schemas.microsoft.com/office/word/2012/wordml" xmlns:wpg="http://schemas.microsoft.com/office/word/2010/wordprocessingGroup" xmlns:wpi="http://schemas.microsoft.com/office/word/2010/wordprocessingInk" xmlns:wne="http://schemas.microsoft.com/office/word/2006/wordml" xmlns:wps="http://schemas.microsoft.com/office/word/2010/wordprocessingShape" mc:Ignorable="w14 w15 wp14">
+<w:document xmlns:wpc="http://schemas.microsoft.com/office/word/2010/wordprocessingCanvas" xmlns:cx="http://schemas.microsoft.com/office/drawing/2014/chartex" xmlns:cx1="http://schemas.microsoft.com/office/drawing/2015/9/8/chartex" xmlns:cx2="http://schemas.microsoft.com/office/drawing/2015/10/21/chartex" xmlns:cx3="http://schemas.microsoft.com/office/drawing/2016/5/9/chartex" xmlns:cx4="http://schemas.microsoft.com/office/drawing/2016/5/10/chartex" xmlns:cx5="http://schemas.microsoft.com/office/drawing/2016/5/11/chartex" xmlns:cx6="http://schemas.microsoft.com/office/drawing/2016/5/12/chartex" xmlns:cx7="http://schemas.microsoft.com/office/drawing/2016/5/13/chartex" xmlns:cx8="http://schemas.microsoft.com/office/drawing/2016/5/14/chartex" xmlns:mc="http://schemas.openxmlformats.org/markup-compatibility/2006" xmlns:aink="http://schemas.microsoft.com/office/drawing/2016/ink" xmlns:am3d="http://schemas.microsoft.com/office/drawing/2017/model3d" xmlns:o="urn:schemas-microsoft-com:office:office" xmlns:r="http://schemas.openxmlformats.org/officeDocument/2006/relationships" xmlns:m="http://schemas.openxmlformats.org/officeDocument/2006/math" xmlns:v="urn:schemas-microsoft-com:vml" xmlns:wp14="http://schemas.microsoft.com/office/word/2010/wordprocessingDrawing" xmlns:wp="http://schemas.openxmlformats.org/drawingml/2006/wordprocessingDrawing" xmlns:w10="urn:schemas-microsoft-com:office:word" xmlns:w="http://schemas.openxmlformats.org/wordprocessingml/2006/main" xmlns:w14="http://schemas.microsoft.com/office/word/2010/wordml" xmlns:w15="http://schemas.microsoft.com/office/word/2012/wordml" xmlns:w16cid="http://schemas.microsoft.com/office/word/2016/wordml/cid" xmlns:w16se="http://schemas.microsoft.com/office/word/2015/wordml/symex" xmlns:wpg="http://schemas.microsoft.com/office/word/2010/wordprocessingGroup" xmlns:wpi="http://schemas.microsoft.com/office/word/2010/wordprocessingInk" xmlns:wne="http://schemas.microsoft.com/office/word/2006/wordml" xmlns:wps="http://schemas.microsoft.com/office/word/2010/wordprocessingShape" mc:Ignorable="w14 w15 w16se w16cid wp14">
   <w:body>
     <w:p>
       <w:pPr>
@@ -113,7 +113,7 @@
         <mc:AlternateContent>
           <mc:Choice Requires="wps">
             <w:drawing>
-              <wp:anchor distT="0" distB="0" distL="114300" distR="114300" simplePos="0" relativeHeight="251659264" behindDoc="0" locked="0" layoutInCell="1" allowOverlap="1">
+              <wp:anchor distT="0" distB="0" distL="114300" distR="114300" simplePos="0" relativeHeight="251659264" behindDoc="0" locked="0" layoutInCell="1" allowOverlap="1" wp14:anchorId="04C054B2" wp14:editId="617DD155">
                 <wp:simplePos x="0" y="0"/>
                 <wp:positionH relativeFrom="column">
                   <wp:posOffset>208915</wp:posOffset>
@@ -3719,7 +3719,6 @@
             </w:r>
           </w:hyperlink>
         </w:p>
-        <w:bookmarkStart w:id="5" w:name="_GoBack"/>
         <w:p>
           <w:pPr>
             <w:pStyle w:val="TOC3"/>
@@ -3734,130 +3733,84 @@
               <w:szCs w:val="22"/>
             </w:rPr>
           </w:pPr>
-          <w:r>
-            <w:rPr>
-              <w:rStyle w:val="Hyperlink"/>
-              <w:noProof/>
-            </w:rPr>
-            <w:fldChar w:fldCharType="begin"/>
-          </w:r>
-          <w:r>
-            <w:rPr>
-              <w:rStyle w:val="Hyperlink"/>
-              <w:noProof/>
-            </w:rPr>
-            <w:instrText xml:space="preserve"> </w:instrText>
-          </w:r>
-          <w:r>
-            <w:rPr>
-              <w:noProof/>
-            </w:rPr>
-            <w:instrText>HYPERLINK \l "_Toc33968004"</w:instrText>
-          </w:r>
-          <w:r>
-            <w:rPr>
-              <w:rStyle w:val="Hyperlink"/>
-              <w:noProof/>
-            </w:rPr>
-            <w:instrText xml:space="preserve"> </w:instrText>
-          </w:r>
-          <w:r>
-            <w:rPr>
-              <w:rStyle w:val="Hyperlink"/>
-              <w:noProof/>
-            </w:rPr>
-          </w:r>
-          <w:r>
-            <w:rPr>
-              <w:rStyle w:val="Hyperlink"/>
-              <w:noProof/>
-            </w:rPr>
-            <w:fldChar w:fldCharType="separate"/>
-          </w:r>
-          <w:r>
-            <w:rPr>
-              <w:rStyle w:val="Hyperlink"/>
-              <w:b/>
-              <w:bCs/>
-              <w:noProof/>
-            </w:rPr>
-            <w:t>7)</w:t>
-          </w:r>
-          <w:r>
-            <w:rPr>
-              <w:rFonts w:asciiTheme="minorHAnsi" w:eastAsiaTheme="minorEastAsia" w:hAnsiTheme="minorHAnsi" w:cstheme="minorBidi"/>
-              <w:noProof/>
-              <w:sz w:val="22"/>
-              <w:szCs w:val="22"/>
-            </w:rPr>
-            <w:tab/>
-          </w:r>
-          <w:r>
-            <w:rPr>
-              <w:rStyle w:val="Hyperlink"/>
-              <w:b/>
-              <w:bCs/>
-              <w:noProof/>
-            </w:rPr>
-            <w:t>Elevator_Control</w:t>
-          </w:r>
-          <w:r>
-            <w:rPr>
-              <w:noProof/>
-              <w:webHidden/>
-            </w:rPr>
-            <w:tab/>
-          </w:r>
-          <w:r>
-            <w:rPr>
-              <w:noProof/>
-              <w:webHidden/>
-            </w:rPr>
-            <w:fldChar w:fldCharType="begin"/>
-          </w:r>
-          <w:r>
-            <w:rPr>
-              <w:noProof/>
-              <w:webHidden/>
-            </w:rPr>
-            <w:instrText xml:space="preserve"> PAGEREF _Toc33968004 \h </w:instrText>
-          </w:r>
-          <w:r>
-            <w:rPr>
-              <w:noProof/>
-              <w:webHidden/>
-            </w:rPr>
-          </w:r>
-          <w:r>
-            <w:rPr>
-              <w:noProof/>
-              <w:webHidden/>
-            </w:rPr>
-            <w:fldChar w:fldCharType="separate"/>
-          </w:r>
-          <w:r>
-            <w:rPr>
-              <w:noProof/>
-              <w:webHidden/>
-            </w:rPr>
-            <w:t>1</w:t>
-          </w:r>
-          <w:r>
-            <w:rPr>
-              <w:noProof/>
-              <w:webHidden/>
-            </w:rPr>
-            <w:fldChar w:fldCharType="end"/>
-          </w:r>
-          <w:r>
-            <w:rPr>
-              <w:rStyle w:val="Hyperlink"/>
-              <w:noProof/>
-            </w:rPr>
-            <w:fldChar w:fldCharType="end"/>
-          </w:r>
+          <w:hyperlink w:anchor="_Toc33968004" w:history="1">
+            <w:r>
+              <w:rPr>
+                <w:rStyle w:val="Hyperlink"/>
+                <w:b/>
+                <w:bCs/>
+                <w:noProof/>
+              </w:rPr>
+              <w:t>7)</w:t>
+            </w:r>
+            <w:r>
+              <w:rPr>
+                <w:rFonts w:asciiTheme="minorHAnsi" w:eastAsiaTheme="minorEastAsia" w:hAnsiTheme="minorHAnsi" w:cstheme="minorBidi"/>
+                <w:noProof/>
+                <w:sz w:val="22"/>
+                <w:szCs w:val="22"/>
+              </w:rPr>
+              <w:tab/>
+            </w:r>
+            <w:r>
+              <w:rPr>
+                <w:rStyle w:val="Hyperlink"/>
+                <w:b/>
+                <w:bCs/>
+                <w:noProof/>
+              </w:rPr>
+              <w:t>Elevator_Control</w:t>
+            </w:r>
+            <w:r>
+              <w:rPr>
+                <w:noProof/>
+                <w:webHidden/>
+              </w:rPr>
+              <w:tab/>
+            </w:r>
+            <w:r>
+              <w:rPr>
+                <w:noProof/>
+                <w:webHidden/>
+              </w:rPr>
+              <w:fldChar w:fldCharType="begin"/>
+            </w:r>
+            <w:r>
+              <w:rPr>
+                <w:noProof/>
+                <w:webHidden/>
+              </w:rPr>
+              <w:instrText xml:space="preserve"> PAGEREF _Toc33968004 \h </w:instrText>
+            </w:r>
+            <w:r>
+              <w:rPr>
+                <w:noProof/>
+                <w:webHidden/>
+              </w:rPr>
+            </w:r>
+            <w:r>
+              <w:rPr>
+                <w:noProof/>
+                <w:webHidden/>
+              </w:rPr>
+              <w:fldChar w:fldCharType="separate"/>
+            </w:r>
+            <w:r>
+              <w:rPr>
+                <w:noProof/>
+                <w:webHidden/>
+              </w:rPr>
+              <w:t>1</w:t>
+            </w:r>
+            <w:r>
+              <w:rPr>
+                <w:noProof/>
+                <w:webHidden/>
+              </w:rPr>
+              <w:fldChar w:fldCharType="end"/>
+            </w:r>
+          </w:hyperlink>
         </w:p>
-        <w:bookmarkEnd w:id="5"/>
         <w:p>
           <w:pPr>
             <w:pStyle w:val="TOC3"/>
@@ -3872,128 +3825,83 @@
               <w:szCs w:val="22"/>
             </w:rPr>
           </w:pPr>
-          <w:r>
-            <w:rPr>
-              <w:rStyle w:val="Hyperlink"/>
-              <w:noProof/>
-            </w:rPr>
-            <w:fldChar w:fldCharType="begin"/>
-          </w:r>
-          <w:r>
-            <w:rPr>
-              <w:rStyle w:val="Hyperlink"/>
-              <w:noProof/>
-            </w:rPr>
-            <w:instrText xml:space="preserve"> </w:instrText>
-          </w:r>
-          <w:r>
-            <w:rPr>
-              <w:noProof/>
-            </w:rPr>
-            <w:instrText>HYPERLINK \l "_Toc33968005"</w:instrText>
-          </w:r>
-          <w:r>
-            <w:rPr>
-              <w:rStyle w:val="Hyperlink"/>
-              <w:noProof/>
-            </w:rPr>
-            <w:instrText xml:space="preserve"> </w:instrText>
-          </w:r>
-          <w:r>
-            <w:rPr>
-              <w:rStyle w:val="Hyperlink"/>
-              <w:noProof/>
-            </w:rPr>
-          </w:r>
-          <w:r>
-            <w:rPr>
-              <w:rStyle w:val="Hyperlink"/>
-              <w:noProof/>
-            </w:rPr>
-            <w:fldChar w:fldCharType="separate"/>
-          </w:r>
-          <w:r>
-            <w:rPr>
-              <w:rStyle w:val="Hyperlink"/>
-              <w:b/>
-              <w:bCs/>
-              <w:noProof/>
-            </w:rPr>
-            <w:t>8)</w:t>
-          </w:r>
-          <w:r>
-            <w:rPr>
-              <w:rFonts w:asciiTheme="minorHAnsi" w:eastAsiaTheme="minorEastAsia" w:hAnsiTheme="minorHAnsi" w:cstheme="minorBidi"/>
-              <w:noProof/>
-              <w:sz w:val="22"/>
-              <w:szCs w:val="22"/>
-            </w:rPr>
-            <w:tab/>
-          </w:r>
-          <w:r>
-            <w:rPr>
-              <w:rStyle w:val="Hyperlink"/>
-              <w:b/>
-              <w:bCs/>
-              <w:noProof/>
-            </w:rPr>
-            <w:t>User_Registration_and_verification</w:t>
-          </w:r>
-          <w:r>
-            <w:rPr>
-              <w:noProof/>
-              <w:webHidden/>
-            </w:rPr>
-            <w:tab/>
-          </w:r>
-          <w:r>
-            <w:rPr>
-              <w:noProof/>
-              <w:webHidden/>
-            </w:rPr>
-            <w:fldChar w:fldCharType="begin"/>
-          </w:r>
-          <w:r>
-            <w:rPr>
-              <w:noProof/>
-              <w:webHidden/>
-            </w:rPr>
-            <w:instrText xml:space="preserve"> PAGEREF _Toc33968005 \h </w:instrText>
-          </w:r>
-          <w:r>
-            <w:rPr>
-              <w:noProof/>
-              <w:webHidden/>
-            </w:rPr>
-          </w:r>
-          <w:r>
-            <w:rPr>
-              <w:noProof/>
-              <w:webHidden/>
-            </w:rPr>
-            <w:fldChar w:fldCharType="separate"/>
-          </w:r>
-          <w:r>
-            <w:rPr>
-              <w:noProof/>
-              <w:webHidden/>
-            </w:rPr>
-            <w:t>1</w:t>
-          </w:r>
-          <w:r>
-            <w:rPr>
-              <w:noProof/>
-              <w:webHidden/>
-            </w:rPr>
-            <w:fldChar w:fldCharType="end"/>
-          </w:r>
-          <w:r>
-            <w:rPr>
-              <w:rStyle w:val="Hyperlink"/>
-              <w:noProof/>
-            </w:rPr>
-            <w:fldChar w:fldCharType="end"/>
-          </w:r>
+          <w:hyperlink w:anchor="_Toc33968005" w:history="1">
+            <w:r>
+              <w:rPr>
+                <w:rStyle w:val="Hyperlink"/>
+                <w:b/>
+                <w:bCs/>
+                <w:noProof/>
+              </w:rPr>
+              <w:t>8)</w:t>
+            </w:r>
+            <w:r>
+              <w:rPr>
+                <w:rFonts w:asciiTheme="minorHAnsi" w:eastAsiaTheme="minorEastAsia" w:hAnsiTheme="minorHAnsi" w:cstheme="minorBidi"/>
+                <w:noProof/>
+                <w:sz w:val="22"/>
+                <w:szCs w:val="22"/>
+              </w:rPr>
+              <w:tab/>
+            </w:r>
+            <w:r>
+              <w:rPr>
+                <w:rStyle w:val="Hyperlink"/>
+                <w:b/>
+                <w:bCs/>
+                <w:noProof/>
+              </w:rPr>
+              <w:t>User_Registration_and_verification</w:t>
+            </w:r>
+            <w:r>
+              <w:rPr>
+                <w:noProof/>
+                <w:webHidden/>
+              </w:rPr>
+              <w:tab/>
+            </w:r>
+            <w:r>
+              <w:rPr>
+                <w:noProof/>
+                <w:webHidden/>
+              </w:rPr>
+              <w:fldChar w:fldCharType="begin"/>
+            </w:r>
+            <w:r>
+              <w:rPr>
+                <w:noProof/>
+                <w:webHidden/>
+              </w:rPr>
+              <w:instrText xml:space="preserve"> PAGEREF _Toc33968005 \h </w:instrText>
+            </w:r>
+            <w:r>
+              <w:rPr>
+                <w:noProof/>
+                <w:webHidden/>
+              </w:rPr>
+            </w:r>
+            <w:r>
+              <w:rPr>
+                <w:noProof/>
+                <w:webHidden/>
+              </w:rPr>
+              <w:fldChar w:fldCharType="separate"/>
+            </w:r>
+            <w:r>
+              <w:rPr>
+                <w:noProof/>
+                <w:webHidden/>
+              </w:rPr>
+              <w:t>1</w:t>
+            </w:r>
+            <w:r>
+              <w:rPr>
+                <w:noProof/>
+                <w:webHidden/>
+              </w:rPr>
+              <w:fldChar w:fldCharType="end"/>
+            </w:r>
+          </w:hyperlink>
         </w:p>
         <w:p>
           <w:r>
@@ -4024,10 +3932,10 @@
           <w:rFonts w:ascii="Times New Roman" w:hAnsi="Times New Roman"/>
         </w:rPr>
       </w:pPr>
-      <w:bookmarkStart w:id="6" w:name="_Toc439994665"/>
-      <w:bookmarkStart w:id="7" w:name="_Toc441230972"/>
-      <w:bookmarkStart w:id="8" w:name="_Toc33792647"/>
-      <w:bookmarkStart w:id="9" w:name="_Toc33967990"/>
+      <w:bookmarkStart w:id="5" w:name="_Toc439994665"/>
+      <w:bookmarkStart w:id="6" w:name="_Toc441230972"/>
+      <w:bookmarkStart w:id="7" w:name="_Toc33792647"/>
+      <w:bookmarkStart w:id="8" w:name="_Toc33967990"/>
       <w:r>
         <w:rPr>
           <w:rFonts w:ascii="Times New Roman" w:hAnsi="Times New Roman"/>
@@ -4041,10 +3949,10 @@
         </w:rPr>
         <w:t>Introduction</w:t>
       </w:r>
+      <w:bookmarkEnd w:id="5"/>
       <w:bookmarkEnd w:id="6"/>
       <w:bookmarkEnd w:id="7"/>
       <w:bookmarkEnd w:id="8"/>
-      <w:bookmarkEnd w:id="9"/>
     </w:p>
     <w:p>
       <w:pPr>
@@ -4053,10 +3961,10 @@
           <w:rFonts w:ascii="Times New Roman" w:hAnsi="Times New Roman"/>
         </w:rPr>
       </w:pPr>
-      <w:bookmarkStart w:id="10" w:name="_Toc439994667"/>
-      <w:bookmarkStart w:id="11" w:name="_Toc441230973"/>
-      <w:bookmarkStart w:id="12" w:name="_Toc33792648"/>
-      <w:bookmarkStart w:id="13" w:name="_Toc33967991"/>
+      <w:bookmarkStart w:id="9" w:name="_Toc439994667"/>
+      <w:bookmarkStart w:id="10" w:name="_Toc441230973"/>
+      <w:bookmarkStart w:id="11" w:name="_Toc33792648"/>
+      <w:bookmarkStart w:id="12" w:name="_Toc33967991"/>
       <w:r>
         <w:rPr>
           <w:rFonts w:ascii="Times New Roman" w:hAnsi="Times New Roman"/>
@@ -4069,10 +3977,10 @@
         </w:rPr>
         <w:t>Purpose</w:t>
       </w:r>
+      <w:bookmarkEnd w:id="9"/>
       <w:bookmarkEnd w:id="10"/>
       <w:bookmarkEnd w:id="11"/>
       <w:bookmarkEnd w:id="12"/>
-      <w:bookmarkEnd w:id="13"/>
       <w:r>
         <w:rPr>
           <w:rFonts w:ascii="Times New Roman" w:hAnsi="Times New Roman"/>
@@ -4143,10 +4051,10 @@
           <w:rFonts w:ascii="Times New Roman" w:hAnsi="Times New Roman"/>
         </w:rPr>
       </w:pPr>
-      <w:bookmarkStart w:id="14" w:name="_Toc439994670"/>
-      <w:bookmarkStart w:id="15" w:name="_Toc441230976"/>
-      <w:bookmarkStart w:id="16" w:name="_Toc33792649"/>
-      <w:bookmarkStart w:id="17" w:name="_Toc33967992"/>
+      <w:bookmarkStart w:id="13" w:name="_Toc439994670"/>
+      <w:bookmarkStart w:id="14" w:name="_Toc441230976"/>
+      <w:bookmarkStart w:id="15" w:name="_Toc33792649"/>
+      <w:bookmarkStart w:id="16" w:name="_Toc33967992"/>
       <w:r>
         <w:rPr>
           <w:rFonts w:ascii="Times New Roman" w:hAnsi="Times New Roman"/>
@@ -4159,10 +4067,10 @@
         </w:rPr>
         <w:t>Project Scope</w:t>
       </w:r>
+      <w:bookmarkEnd w:id="13"/>
       <w:bookmarkEnd w:id="14"/>
       <w:bookmarkEnd w:id="15"/>
       <w:bookmarkEnd w:id="16"/>
-      <w:bookmarkEnd w:id="17"/>
     </w:p>
     <w:p>
       <w:pPr>
@@ -4196,14 +4104,14 @@
       <w:pPr>
         <w:pStyle w:val="Heading1"/>
       </w:pPr>
-      <w:bookmarkStart w:id="18" w:name="_Toc33792650"/>
-      <w:bookmarkStart w:id="19" w:name="_Toc33967993"/>
+      <w:bookmarkStart w:id="17" w:name="_Toc33792650"/>
+      <w:bookmarkStart w:id="18" w:name="_Toc33967993"/>
       <w:r>
         <w:lastRenderedPageBreak/>
         <w:t>Table of Signals</w:t>
       </w:r>
+      <w:bookmarkEnd w:id="17"/>
       <w:bookmarkEnd w:id="18"/>
-      <w:bookmarkEnd w:id="19"/>
     </w:p>
     <w:p>
       <w:pPr>
@@ -5519,6 +5427,7 @@
           </w:tcPr>
           <w:p>
             <w:pPr>
+              <w:jc w:val="center"/>
               <w:rPr>
                 <w:rFonts w:ascii="Times New Roman" w:hAnsi="Times New Roman"/>
                 <w:bCs/>
@@ -5533,7 +5442,18 @@
                 <w:sz w:val="22"/>
                 <w:szCs w:val="22"/>
               </w:rPr>
-              <w:t xml:space="preserve">  number</w:t>
+              <w:t>num</w:t>
+            </w:r>
+            <w:bookmarkStart w:id="19" w:name="_GoBack"/>
+            <w:bookmarkEnd w:id="19"/>
+            <w:r>
+              <w:rPr>
+                <w:rFonts w:ascii="Times New Roman" w:hAnsi="Times New Roman"/>
+                <w:bCs/>
+                <w:sz w:val="22"/>
+                <w:szCs w:val="22"/>
+              </w:rPr>
+              <w:t>ber</w:t>
             </w:r>
           </w:p>
         </w:tc>
@@ -6059,7 +5979,7 @@
           <w:noProof/>
         </w:rPr>
         <w:drawing>
-          <wp:anchor distT="0" distB="0" distL="114300" distR="114300" simplePos="0" relativeHeight="251661312" behindDoc="0" locked="0" layoutInCell="1" allowOverlap="1" wp14:anchorId="63BC9505" wp14:editId="54ADCE83">
+          <wp:anchor distT="0" distB="0" distL="114300" distR="114300" simplePos="0" relativeHeight="251661312" behindDoc="0" locked="0" layoutInCell="1" allowOverlap="1" wp14:anchorId="32D48B36" wp14:editId="1EED6E96">
             <wp:simplePos x="0" y="0"/>
             <wp:positionH relativeFrom="margin">
               <wp:align>center</wp:align>
@@ -6173,7 +6093,7 @@
           <w:noProof/>
         </w:rPr>
         <w:drawing>
-          <wp:anchor distT="0" distB="0" distL="114300" distR="114300" simplePos="0" relativeHeight="251663360" behindDoc="1" locked="0" layoutInCell="1" allowOverlap="1" wp14:anchorId="446C08D2" wp14:editId="7F9B3EFF">
+          <wp:anchor distT="0" distB="0" distL="114300" distR="114300" simplePos="0" relativeHeight="251663360" behindDoc="1" locked="0" layoutInCell="1" allowOverlap="1" wp14:anchorId="15B82D69" wp14:editId="55B2E278">
             <wp:simplePos x="0" y="0"/>
             <wp:positionH relativeFrom="column">
               <wp:posOffset>276860</wp:posOffset>
@@ -14343,7 +14263,7 @@
 </file>
 
 <file path=word/endnotes.xml><?xml version="1.0" encoding="utf-8"?>
-<w:endnotes xmlns:wpc="http://schemas.microsoft.com/office/word/2010/wordprocessingCanvas" xmlns:mc="http://schemas.openxmlformats.org/markup-compatibility/2006" xmlns:o="urn:schemas-microsoft-com:office:office" xmlns:r="http://schemas.openxmlformats.org/officeDocument/2006/relationships" xmlns:m="http://schemas.openxmlformats.org/officeDocument/2006/math" xmlns:v="urn:schemas-microsoft-com:vml" xmlns:wp14="http://schemas.microsoft.com/office/word/2010/wordprocessingDrawing" xmlns:wp="http://schemas.openxmlformats.org/drawingml/2006/wordprocessingDrawing" xmlns:w10="urn:schemas-microsoft-com:office:word" xmlns:w="http://schemas.openxmlformats.org/wordprocessingml/2006/main" xmlns:w14="http://schemas.microsoft.com/office/word/2010/wordml" xmlns:w15="http://schemas.microsoft.com/office/word/2012/wordml" xmlns:wpg="http://schemas.microsoft.com/office/word/2010/wordprocessingGroup" xmlns:wpi="http://schemas.microsoft.com/office/word/2010/wordprocessingInk" xmlns:wne="http://schemas.microsoft.com/office/word/2006/wordml" xmlns:wps="http://schemas.microsoft.com/office/word/2010/wordprocessingShape" mc:Ignorable="w14 w15 wp14">
+<w:endnotes xmlns:wpc="http://schemas.microsoft.com/office/word/2010/wordprocessingCanvas" xmlns:cx="http://schemas.microsoft.com/office/drawing/2014/chartex" xmlns:cx1="http://schemas.microsoft.com/office/drawing/2015/9/8/chartex" xmlns:cx2="http://schemas.microsoft.com/office/drawing/2015/10/21/chartex" xmlns:cx3="http://schemas.microsoft.com/office/drawing/2016/5/9/chartex" xmlns:cx4="http://schemas.microsoft.com/office/drawing/2016/5/10/chartex" xmlns:cx5="http://schemas.microsoft.com/office/drawing/2016/5/11/chartex" xmlns:cx6="http://schemas.microsoft.com/office/drawing/2016/5/12/chartex" xmlns:cx7="http://schemas.microsoft.com/office/drawing/2016/5/13/chartex" xmlns:cx8="http://schemas.microsoft.com/office/drawing/2016/5/14/chartex" xmlns:mc="http://schemas.openxmlformats.org/markup-compatibility/2006" xmlns:aink="http://schemas.microsoft.com/office/drawing/2016/ink" xmlns:am3d="http://schemas.microsoft.com/office/drawing/2017/model3d" xmlns:o="urn:schemas-microsoft-com:office:office" xmlns:r="http://schemas.openxmlformats.org/officeDocument/2006/relationships" xmlns:m="http://schemas.openxmlformats.org/officeDocument/2006/math" xmlns:v="urn:schemas-microsoft-com:vml" xmlns:wp14="http://schemas.microsoft.com/office/word/2010/wordprocessingDrawing" xmlns:wp="http://schemas.openxmlformats.org/drawingml/2006/wordprocessingDrawing" xmlns:w10="urn:schemas-microsoft-com:office:word" xmlns:w="http://schemas.openxmlformats.org/wordprocessingml/2006/main" xmlns:w14="http://schemas.microsoft.com/office/word/2010/wordml" xmlns:w15="http://schemas.microsoft.com/office/word/2012/wordml" xmlns:w16cid="http://schemas.microsoft.com/office/word/2016/wordml/cid" xmlns:w16se="http://schemas.microsoft.com/office/word/2015/wordml/symex" xmlns:wpg="http://schemas.microsoft.com/office/word/2010/wordprocessingGroup" xmlns:wpi="http://schemas.microsoft.com/office/word/2010/wordprocessingInk" xmlns:wne="http://schemas.microsoft.com/office/word/2006/wordml" xmlns:wps="http://schemas.microsoft.com/office/word/2010/wordprocessingShape" mc:Ignorable="w14 w15 w16se w16cid wp14">
   <w:endnote w:type="separator" w:id="-1">
     <w:p>
       <w:pPr>
@@ -14368,7 +14288,7 @@
 </file>
 
 <file path=word/footnotes.xml><?xml version="1.0" encoding="utf-8"?>
-<w:footnotes xmlns:wpc="http://schemas.microsoft.com/office/word/2010/wordprocessingCanvas" xmlns:mc="http://schemas.openxmlformats.org/markup-compatibility/2006" xmlns:o="urn:schemas-microsoft-com:office:office" xmlns:r="http://schemas.openxmlformats.org/officeDocument/2006/relationships" xmlns:m="http://schemas.openxmlformats.org/officeDocument/2006/math" xmlns:v="urn:schemas-microsoft-com:vml" xmlns:wp14="http://schemas.microsoft.com/office/word/2010/wordprocessingDrawing" xmlns:wp="http://schemas.openxmlformats.org/drawingml/2006/wordprocessingDrawing" xmlns:w10="urn:schemas-microsoft-com:office:word" xmlns:w="http://schemas.openxmlformats.org/wordprocessingml/2006/main" xmlns:w14="http://schemas.microsoft.com/office/word/2010/wordml" xmlns:w15="http://schemas.microsoft.com/office/word/2012/wordml" xmlns:wpg="http://schemas.microsoft.com/office/word/2010/wordprocessingGroup" xmlns:wpi="http://schemas.microsoft.com/office/word/2010/wordprocessingInk" xmlns:wne="http://schemas.microsoft.com/office/word/2006/wordml" xmlns:wps="http://schemas.microsoft.com/office/word/2010/wordprocessingShape" mc:Ignorable="w14 w15 wp14">
+<w:footnotes xmlns:wpc="http://schemas.microsoft.com/office/word/2010/wordprocessingCanvas" xmlns:cx="http://schemas.microsoft.com/office/drawing/2014/chartex" xmlns:cx1="http://schemas.microsoft.com/office/drawing/2015/9/8/chartex" xmlns:cx2="http://schemas.microsoft.com/office/drawing/2015/10/21/chartex" xmlns:cx3="http://schemas.microsoft.com/office/drawing/2016/5/9/chartex" xmlns:cx4="http://schemas.microsoft.com/office/drawing/2016/5/10/chartex" xmlns:cx5="http://schemas.microsoft.com/office/drawing/2016/5/11/chartex" xmlns:cx6="http://schemas.microsoft.com/office/drawing/2016/5/12/chartex" xmlns:cx7="http://schemas.microsoft.com/office/drawing/2016/5/13/chartex" xmlns:cx8="http://schemas.microsoft.com/office/drawing/2016/5/14/chartex" xmlns:mc="http://schemas.openxmlformats.org/markup-compatibility/2006" xmlns:aink="http://schemas.microsoft.com/office/drawing/2016/ink" xmlns:am3d="http://schemas.microsoft.com/office/drawing/2017/model3d" xmlns:o="urn:schemas-microsoft-com:office:office" xmlns:r="http://schemas.openxmlformats.org/officeDocument/2006/relationships" xmlns:m="http://schemas.openxmlformats.org/officeDocument/2006/math" xmlns:v="urn:schemas-microsoft-com:vml" xmlns:wp14="http://schemas.microsoft.com/office/word/2010/wordprocessingDrawing" xmlns:wp="http://schemas.openxmlformats.org/drawingml/2006/wordprocessingDrawing" xmlns:w10="urn:schemas-microsoft-com:office:word" xmlns:w="http://schemas.openxmlformats.org/wordprocessingml/2006/main" xmlns:w14="http://schemas.microsoft.com/office/word/2010/wordml" xmlns:w15="http://schemas.microsoft.com/office/word/2012/wordml" xmlns:w16cid="http://schemas.microsoft.com/office/word/2016/wordml/cid" xmlns:w16se="http://schemas.microsoft.com/office/word/2015/wordml/symex" xmlns:wpg="http://schemas.microsoft.com/office/word/2010/wordprocessingGroup" xmlns:wpi="http://schemas.microsoft.com/office/word/2010/wordprocessingInk" xmlns:wne="http://schemas.microsoft.com/office/word/2006/wordml" xmlns:wps="http://schemas.microsoft.com/office/word/2010/wordprocessingShape" mc:Ignorable="w14 w15 w16se w16cid wp14">
   <w:footnote w:type="separator" w:id="-1">
     <w:p>
       <w:pPr>
@@ -14393,7 +14313,7 @@
 </file>
 
 <file path=word/header1.xml><?xml version="1.0" encoding="utf-8"?>
-<w:hdr xmlns:wpc="http://schemas.microsoft.com/office/word/2010/wordprocessingCanvas" xmlns:mc="http://schemas.openxmlformats.org/markup-compatibility/2006" xmlns:o="urn:schemas-microsoft-com:office:office" xmlns:r="http://schemas.openxmlformats.org/officeDocument/2006/relationships" xmlns:m="http://schemas.openxmlformats.org/officeDocument/2006/math" xmlns:v="urn:schemas-microsoft-com:vml" xmlns:wp14="http://schemas.microsoft.com/office/word/2010/wordprocessingDrawing" xmlns:wp="http://schemas.openxmlformats.org/drawingml/2006/wordprocessingDrawing" xmlns:w10="urn:schemas-microsoft-com:office:word" xmlns:w="http://schemas.openxmlformats.org/wordprocessingml/2006/main" xmlns:w14="http://schemas.microsoft.com/office/word/2010/wordml" xmlns:w15="http://schemas.microsoft.com/office/word/2012/wordml" xmlns:wpg="http://schemas.microsoft.com/office/word/2010/wordprocessingGroup" xmlns:wpi="http://schemas.microsoft.com/office/word/2010/wordprocessingInk" xmlns:wne="http://schemas.microsoft.com/office/word/2006/wordml" xmlns:wps="http://schemas.microsoft.com/office/word/2010/wordprocessingShape" mc:Ignorable="w14 w15 wp14">
+<w:hdr xmlns:wpc="http://schemas.microsoft.com/office/word/2010/wordprocessingCanvas" xmlns:cx="http://schemas.microsoft.com/office/drawing/2014/chartex" xmlns:cx1="http://schemas.microsoft.com/office/drawing/2015/9/8/chartex" xmlns:cx2="http://schemas.microsoft.com/office/drawing/2015/10/21/chartex" xmlns:cx3="http://schemas.microsoft.com/office/drawing/2016/5/9/chartex" xmlns:cx4="http://schemas.microsoft.com/office/drawing/2016/5/10/chartex" xmlns:cx5="http://schemas.microsoft.com/office/drawing/2016/5/11/chartex" xmlns:cx6="http://schemas.microsoft.com/office/drawing/2016/5/12/chartex" xmlns:cx7="http://schemas.microsoft.com/office/drawing/2016/5/13/chartex" xmlns:cx8="http://schemas.microsoft.com/office/drawing/2016/5/14/chartex" xmlns:mc="http://schemas.openxmlformats.org/markup-compatibility/2006" xmlns:aink="http://schemas.microsoft.com/office/drawing/2016/ink" xmlns:am3d="http://schemas.microsoft.com/office/drawing/2017/model3d" xmlns:o="urn:schemas-microsoft-com:office:office" xmlns:r="http://schemas.openxmlformats.org/officeDocument/2006/relationships" xmlns:m="http://schemas.openxmlformats.org/officeDocument/2006/math" xmlns:v="urn:schemas-microsoft-com:vml" xmlns:wp14="http://schemas.microsoft.com/office/word/2010/wordprocessingDrawing" xmlns:wp="http://schemas.openxmlformats.org/drawingml/2006/wordprocessingDrawing" xmlns:w10="urn:schemas-microsoft-com:office:word" xmlns:w="http://schemas.openxmlformats.org/wordprocessingml/2006/main" xmlns:w14="http://schemas.microsoft.com/office/word/2010/wordml" xmlns:w15="http://schemas.microsoft.com/office/word/2012/wordml" xmlns:w16cid="http://schemas.microsoft.com/office/word/2016/wordml/cid" xmlns:w16se="http://schemas.microsoft.com/office/word/2015/wordml/symex" xmlns:wpg="http://schemas.microsoft.com/office/word/2010/wordprocessingGroup" xmlns:wpi="http://schemas.microsoft.com/office/word/2010/wordprocessingInk" xmlns:wne="http://schemas.microsoft.com/office/word/2006/wordml" xmlns:wps="http://schemas.microsoft.com/office/word/2010/wordprocessingShape" mc:Ignorable="w14 w15 w16se w16cid wp14">
   <w:p>
     <w:pPr>
       <w:pStyle w:val="Header"/>
@@ -14403,7 +14323,7 @@
         <w:noProof/>
       </w:rPr>
       <w:drawing>
-        <wp:anchor distT="0" distB="0" distL="114300" distR="114300" simplePos="0" relativeHeight="251658240" behindDoc="0" locked="0" layoutInCell="1" allowOverlap="1">
+        <wp:anchor distT="0" distB="0" distL="114300" distR="114300" simplePos="0" relativeHeight="251658240" behindDoc="0" locked="0" layoutInCell="1" allowOverlap="1" wp14:anchorId="1FD8C52B" wp14:editId="5A10D843">
           <wp:simplePos x="0" y="0"/>
           <wp:positionH relativeFrom="page">
             <wp:align>right</wp:align>
@@ -14467,8 +14387,8 @@
 </file>
 
 <file path=word/numbering.xml><?xml version="1.0" encoding="utf-8"?>
-<w:numbering xmlns:wpc="http://schemas.microsoft.com/office/word/2010/wordprocessingCanvas" xmlns:mc="http://schemas.openxmlformats.org/markup-compatibility/2006" xmlns:o="urn:schemas-microsoft-com:office:office" xmlns:r="http://schemas.openxmlformats.org/officeDocument/2006/relationships" xmlns:m="http://schemas.openxmlformats.org/officeDocument/2006/math" xmlns:v="urn:schemas-microsoft-com:vml" xmlns:wp14="http://schemas.microsoft.com/office/word/2010/wordprocessingDrawing" xmlns:wp="http://schemas.openxmlformats.org/drawingml/2006/wordprocessingDrawing" xmlns:w10="urn:schemas-microsoft-com:office:word" xmlns:w="http://schemas.openxmlformats.org/wordprocessingml/2006/main" xmlns:w14="http://schemas.microsoft.com/office/word/2010/wordml" xmlns:w15="http://schemas.microsoft.com/office/word/2012/wordml" xmlns:wpg="http://schemas.microsoft.com/office/word/2010/wordprocessingGroup" xmlns:wpi="http://schemas.microsoft.com/office/word/2010/wordprocessingInk" xmlns:wne="http://schemas.microsoft.com/office/word/2006/wordml" xmlns:wps="http://schemas.microsoft.com/office/word/2010/wordprocessingShape" mc:Ignorable="w14 w15 wp14">
-  <w:abstractNum w:abstractNumId="0">
+<w:numbering xmlns:wpc="http://schemas.microsoft.com/office/word/2010/wordprocessingCanvas" xmlns:cx="http://schemas.microsoft.com/office/drawing/2014/chartex" xmlns:cx1="http://schemas.microsoft.com/office/drawing/2015/9/8/chartex" xmlns:cx2="http://schemas.microsoft.com/office/drawing/2015/10/21/chartex" xmlns:cx3="http://schemas.microsoft.com/office/drawing/2016/5/9/chartex" xmlns:cx4="http://schemas.microsoft.com/office/drawing/2016/5/10/chartex" xmlns:cx5="http://schemas.microsoft.com/office/drawing/2016/5/11/chartex" xmlns:cx6="http://schemas.microsoft.com/office/drawing/2016/5/12/chartex" xmlns:cx7="http://schemas.microsoft.com/office/drawing/2016/5/13/chartex" xmlns:cx8="http://schemas.microsoft.com/office/drawing/2016/5/14/chartex" xmlns:mc="http://schemas.openxmlformats.org/markup-compatibility/2006" xmlns:aink="http://schemas.microsoft.com/office/drawing/2016/ink" xmlns:am3d="http://schemas.microsoft.com/office/drawing/2017/model3d" xmlns:o="urn:schemas-microsoft-com:office:office" xmlns:r="http://schemas.openxmlformats.org/officeDocument/2006/relationships" xmlns:m="http://schemas.openxmlformats.org/officeDocument/2006/math" xmlns:v="urn:schemas-microsoft-com:vml" xmlns:wp14="http://schemas.microsoft.com/office/word/2010/wordprocessingDrawing" xmlns:wp="http://schemas.openxmlformats.org/drawingml/2006/wordprocessingDrawing" xmlns:w10="urn:schemas-microsoft-com:office:word" xmlns:w="http://schemas.openxmlformats.org/wordprocessingml/2006/main" xmlns:w14="http://schemas.microsoft.com/office/word/2010/wordml" xmlns:w15="http://schemas.microsoft.com/office/word/2012/wordml" xmlns:w16cid="http://schemas.microsoft.com/office/word/2016/wordml/cid" xmlns:w16se="http://schemas.microsoft.com/office/word/2015/wordml/symex" xmlns:wpg="http://schemas.microsoft.com/office/word/2010/wordprocessingGroup" xmlns:wpi="http://schemas.microsoft.com/office/word/2010/wordprocessingInk" xmlns:wne="http://schemas.microsoft.com/office/word/2006/wordml" xmlns:wps="http://schemas.microsoft.com/office/word/2010/wordprocessingShape" mc:Ignorable="w14 w15 w16se w16cid wp14">
+  <w:abstractNum w:abstractNumId="0" w15:restartNumberingAfterBreak="0">
     <w:nsid w:val="FFFFFFFB"/>
     <w:multiLevelType w:val="multilevel"/>
     <w:tmpl w:val="D8BC5BE2"/>
@@ -14536,7 +14456,7 @@
       <w:lvlJc w:val="left"/>
     </w:lvl>
   </w:abstractNum>
-  <w:abstractNum w:abstractNumId="1">
+  <w:abstractNum w:abstractNumId="1" w15:restartNumberingAfterBreak="0">
     <w:nsid w:val="070A4385"/>
     <w:multiLevelType w:val="hybridMultilevel"/>
     <w:tmpl w:val="5DD2B354"/>
@@ -14648,7 +14568,7 @@
       </w:rPr>
     </w:lvl>
   </w:abstractNum>
-  <w:abstractNum w:abstractNumId="2">
+  <w:abstractNum w:abstractNumId="2" w15:restartNumberingAfterBreak="0">
     <w:nsid w:val="5BDF3CAA"/>
     <w:multiLevelType w:val="hybridMultilevel"/>
     <w:tmpl w:val="B08445A4"/>
@@ -14756,7 +14676,7 @@
 </file>
 
 <file path=word/styles.xml><?xml version="1.0" encoding="utf-8"?>
-<w:styles xmlns:mc="http://schemas.openxmlformats.org/markup-compatibility/2006" xmlns:r="http://schemas.openxmlformats.org/officeDocument/2006/relationships" xmlns:w="http://schemas.openxmlformats.org/wordprocessingml/2006/main" xmlns:w14="http://schemas.microsoft.com/office/word/2010/wordml" xmlns:w15="http://schemas.microsoft.com/office/word/2012/wordml" mc:Ignorable="w14 w15">
+<w:styles xmlns:mc="http://schemas.openxmlformats.org/markup-compatibility/2006" xmlns:r="http://schemas.openxmlformats.org/officeDocument/2006/relationships" xmlns:w="http://schemas.openxmlformats.org/wordprocessingml/2006/main" xmlns:w14="http://schemas.microsoft.com/office/word/2010/wordml" xmlns:w15="http://schemas.microsoft.com/office/word/2012/wordml" xmlns:w16cid="http://schemas.microsoft.com/office/word/2016/wordml/cid" xmlns:w16se="http://schemas.microsoft.com/office/word/2015/wordml/symex" mc:Ignorable="w14 w15 w16se w16cid">
   <w:docDefaults>
     <w:rPrDefault>
       <w:rPr>
@@ -14772,7 +14692,7 @@
       </w:pPr>
     </w:pPrDefault>
   </w:docDefaults>
-  <w:latentStyles w:defLockedState="0" w:defUIPriority="99" w:defSemiHidden="0" w:defUnhideWhenUsed="0" w:defQFormat="0" w:count="371">
+  <w:latentStyles w:defLockedState="0" w:defUIPriority="99" w:defSemiHidden="0" w:defUnhideWhenUsed="0" w:defQFormat="0" w:count="376">
     <w:lsdException w:name="Normal" w:uiPriority="0" w:qFormat="1"/>
     <w:lsdException w:name="heading 1" w:uiPriority="0" w:qFormat="1"/>
     <w:lsdException w:name="heading 2" w:semiHidden="1" w:uiPriority="0" w:unhideWhenUsed="1" w:qFormat="1"/>
@@ -14878,7 +14798,6 @@
     <w:lsdException w:name="HTML Sample" w:semiHidden="1" w:unhideWhenUsed="1"/>
     <w:lsdException w:name="HTML Typewriter" w:semiHidden="1" w:unhideWhenUsed="1"/>
     <w:lsdException w:name="HTML Variable" w:semiHidden="1" w:unhideWhenUsed="1"/>
-    <w:lsdException w:name="Normal Table" w:semiHidden="1" w:unhideWhenUsed="1"/>
     <w:lsdException w:name="annotation subject" w:semiHidden="1" w:unhideWhenUsed="1"/>
     <w:lsdException w:name="No List" w:semiHidden="1" w:unhideWhenUsed="1"/>
     <w:lsdException w:name="Outline List 1" w:semiHidden="1" w:unhideWhenUsed="1"/>
@@ -14921,11 +14840,8 @@
     <w:lsdException w:name="Table Contemporary" w:semiHidden="1" w:unhideWhenUsed="1"/>
     <w:lsdException w:name="Table Elegant" w:semiHidden="1" w:unhideWhenUsed="1"/>
     <w:lsdException w:name="Table Professional" w:semiHidden="1" w:unhideWhenUsed="1"/>
-    <w:lsdException w:name="Table Subtle 1" w:semiHidden="1" w:unhideWhenUsed="1"/>
     <w:lsdException w:name="Table Subtle 2" w:semiHidden="1" w:unhideWhenUsed="1"/>
     <w:lsdException w:name="Table Web 1" w:semiHidden="1" w:unhideWhenUsed="1"/>
-    <w:lsdException w:name="Table Web 2" w:semiHidden="1" w:unhideWhenUsed="1"/>
-    <w:lsdException w:name="Table Web 3" w:semiHidden="1" w:unhideWhenUsed="1"/>
     <w:lsdException w:name="Balloon Text" w:semiHidden="1" w:unhideWhenUsed="1"/>
     <w:lsdException w:name="Table Grid" w:uiPriority="39"/>
     <w:lsdException w:name="Table Theme" w:semiHidden="1" w:unhideWhenUsed="1"/>
@@ -15144,6 +15060,11 @@
     <w:lsdException w:name="List Table 5 Dark Accent 6" w:uiPriority="50"/>
     <w:lsdException w:name="List Table 6 Colorful Accent 6" w:uiPriority="51"/>
     <w:lsdException w:name="List Table 7 Colorful Accent 6" w:uiPriority="52"/>
+    <w:lsdException w:name="Mention" w:semiHidden="1" w:unhideWhenUsed="1"/>
+    <w:lsdException w:name="Smart Hyperlink" w:semiHidden="1" w:unhideWhenUsed="1"/>
+    <w:lsdException w:name="Hashtag" w:semiHidden="1" w:unhideWhenUsed="1"/>
+    <w:lsdException w:name="Unresolved Mention" w:semiHidden="1" w:unhideWhenUsed="1"/>
+    <w:lsdException w:name="Smart Link" w:semiHidden="1" w:unhideWhenUsed="1"/>
   </w:latentStyles>
   <w:style w:type="paragraph" w:default="1" w:styleId="Normal">
     <w:name w:val="Normal"/>
@@ -15637,7 +15558,6 @@
       <w:spacing w:after="0" w:line="240" w:lineRule="auto"/>
     </w:pPr>
     <w:tblPr>
-      <w:tblInd w:w="0" w:type="dxa"/>
       <w:tblBorders>
         <w:top w:val="single" w:sz="4" w:space="0" w:color="auto"/>
         <w:left w:val="single" w:sz="4" w:space="0" w:color="auto"/>
@@ -15646,12 +15566,6 @@
         <w:insideH w:val="single" w:sz="4" w:space="0" w:color="auto"/>
         <w:insideV w:val="single" w:sz="4" w:space="0" w:color="auto"/>
       </w:tblBorders>
-      <w:tblCellMar>
-        <w:top w:w="0" w:type="dxa"/>
-        <w:left w:w="108" w:type="dxa"/>
-        <w:bottom w:w="0" w:type="dxa"/>
-        <w:right w:w="108" w:type="dxa"/>
-      </w:tblCellMar>
     </w:tblPr>
   </w:style>
   <w:style w:type="paragraph" w:styleId="TOC3">
@@ -15936,7 +15850,7 @@
 </file>
 
 <file path=customXml/itemProps1.xml><?xml version="1.0" encoding="utf-8"?>
-<ds:datastoreItem xmlns:ds="http://schemas.openxmlformats.org/officeDocument/2006/customXml" ds:itemID="{F69F1A43-81E6-46F9-8F9A-B33C3DD358F5}">
+<ds:datastoreItem xmlns:ds="http://schemas.openxmlformats.org/officeDocument/2006/customXml" ds:itemID="{588AFBDD-73A6-4A63-975B-BB7BCB6A771E}">
   <ds:schemaRefs>
     <ds:schemaRef ds:uri="http://schemas.openxmlformats.org/officeDocument/2006/bibliography"/>
   </ds:schemaRefs>

</xml_diff>

<commit_message>
Adding software features Signed-off-by: Donia102950 <donia1995mohamed@gmail.com>
</commit_message>
<xml_diff>
--- a/Software Specification/Architecture/GDD/GDD.docx
+++ b/Software Specification/Architecture/GDD/GDD.docx
@@ -1,6 +1,6 @@
 
 <file path=word/document.xml><?xml version="1.0" encoding="utf-8"?>
-<w:document xmlns:wpc="http://schemas.microsoft.com/office/word/2010/wordprocessingCanvas" xmlns:mc="http://schemas.openxmlformats.org/markup-compatibility/2006" xmlns:o="urn:schemas-microsoft-com:office:office" xmlns:r="http://schemas.openxmlformats.org/officeDocument/2006/relationships" xmlns:m="http://schemas.openxmlformats.org/officeDocument/2006/math" xmlns:v="urn:schemas-microsoft-com:vml" xmlns:wp14="http://schemas.microsoft.com/office/word/2010/wordprocessingDrawing" xmlns:wp="http://schemas.openxmlformats.org/drawingml/2006/wordprocessingDrawing" xmlns:w10="urn:schemas-microsoft-com:office:word" xmlns:w="http://schemas.openxmlformats.org/wordprocessingml/2006/main" xmlns:w14="http://schemas.microsoft.com/office/word/2010/wordml" xmlns:w15="http://schemas.microsoft.com/office/word/2012/wordml" xmlns:wpg="http://schemas.microsoft.com/office/word/2010/wordprocessingGroup" xmlns:wpi="http://schemas.microsoft.com/office/word/2010/wordprocessingInk" xmlns:wne="http://schemas.microsoft.com/office/word/2006/wordml" xmlns:wps="http://schemas.microsoft.com/office/word/2010/wordprocessingShape" mc:Ignorable="w14 w15 wp14">
+<w:document xmlns:wpc="http://schemas.microsoft.com/office/word/2010/wordprocessingCanvas" xmlns:mc="http://schemas.openxmlformats.org/markup-compatibility/2006" xmlns:o="urn:schemas-microsoft-com:office:office" xmlns:r="http://schemas.openxmlformats.org/officeDocument/2006/relationships" xmlns:m="http://schemas.openxmlformats.org/officeDocument/2006/math" xmlns:v="urn:schemas-microsoft-com:vml" xmlns:wp14="http://schemas.microsoft.com/office/word/2010/wordprocessingDrawing" xmlns:wp="http://schemas.openxmlformats.org/drawingml/2006/wordprocessingDrawing" xmlns:w10="urn:schemas-microsoft-com:office:word" xmlns:w="http://schemas.openxmlformats.org/wordprocessingml/2006/main" xmlns:w14="http://schemas.microsoft.com/office/word/2010/wordml" xmlns:wpg="http://schemas.microsoft.com/office/word/2010/wordprocessingGroup" xmlns:wpi="http://schemas.microsoft.com/office/word/2010/wordprocessingInk" xmlns:wne="http://schemas.microsoft.com/office/word/2006/wordml" xmlns:wps="http://schemas.microsoft.com/office/word/2010/wordprocessingShape" mc:Ignorable="w14 wp14">
   <w:body>
     <w:p>
       <w:pPr>
@@ -302,8 +302,16 @@
                           <w:rFonts w:ascii="Times New Roman" w:hAnsi="Times New Roman"/>
                         </w:rPr>
                         <w:br/>
-                        <w:t>- Ahmed Refaat</w:t>
+                        <w:t xml:space="preserve">- Ahmed </w:t>
                       </w:r>
+                      <w:proofErr w:type="spellStart"/>
+                      <w:r>
+                        <w:rPr>
+                          <w:rFonts w:ascii="Times New Roman" w:hAnsi="Times New Roman"/>
+                        </w:rPr>
+                        <w:t>Refaat</w:t>
+                      </w:r>
+                      <w:proofErr w:type="spellEnd"/>
                     </w:p>
                     <w:p>
                       <w:pPr>
@@ -315,7 +323,21 @@
                         <w:rPr>
                           <w:rFonts w:ascii="Times New Roman" w:hAnsi="Times New Roman"/>
                         </w:rPr>
-                        <w:t>- Donia Mohamed</w:t>
+                        <w:t xml:space="preserve">- </w:t>
+                      </w:r>
+                      <w:proofErr w:type="spellStart"/>
+                      <w:r>
+                        <w:rPr>
+                          <w:rFonts w:ascii="Times New Roman" w:hAnsi="Times New Roman"/>
+                        </w:rPr>
+                        <w:t>Donia</w:t>
+                      </w:r>
+                      <w:proofErr w:type="spellEnd"/>
+                      <w:r>
+                        <w:rPr>
+                          <w:rFonts w:ascii="Times New Roman" w:hAnsi="Times New Roman"/>
+                        </w:rPr>
+                        <w:t xml:space="preserve"> Mohamed</w:t>
                       </w:r>
                     </w:p>
                     <w:p>
@@ -323,7 +345,21 @@
                         <w:rPr>
                           <w:rFonts w:ascii="Times New Roman" w:hAnsi="Times New Roman"/>
                         </w:rPr>
-                        <w:t>- Marcelle Samir</w:t>
+                        <w:t xml:space="preserve">- </w:t>
+                      </w:r>
+                      <w:proofErr w:type="spellStart"/>
+                      <w:r>
+                        <w:rPr>
+                          <w:rFonts w:ascii="Times New Roman" w:hAnsi="Times New Roman"/>
+                        </w:rPr>
+                        <w:t>Marcelle</w:t>
+                      </w:r>
+                      <w:proofErr w:type="spellEnd"/>
+                      <w:r>
+                        <w:rPr>
+                          <w:rFonts w:ascii="Times New Roman" w:hAnsi="Times New Roman"/>
+                        </w:rPr>
+                        <w:t xml:space="preserve"> Samir</w:t>
                       </w:r>
                     </w:p>
                   </w:txbxContent>
@@ -381,7 +417,7 @@
     <w:p>
       <w:pPr>
         <w:sectPr>
-          <w:headerReference w:type="default" r:id="rId8"/>
+          <w:headerReference w:type="default" r:id="rId9"/>
           <w:pgSz w:w="12240" w:h="15840"/>
           <w:pgMar w:top="1800" w:right="1440" w:bottom="1440" w:left="1440" w:header="720" w:footer="720" w:gutter="0"/>
           <w:cols w:space="720"/>
@@ -711,7 +747,7 @@
               <w:rPr>
                 <w:rFonts w:ascii="Times New Roman" w:hAnsi="Times New Roman"/>
               </w:rPr>
-              <w:t>4</w:t>
+              <w:t>5</w:t>
             </w:r>
             <w:r>
               <w:rPr>
@@ -773,7 +809,7 @@
       </w:pPr>
       <w:bookmarkStart w:id="0" w:name="_Toc441230971"/>
       <w:bookmarkStart w:id="1" w:name="_Toc33792645"/>
-      <w:bookmarkStart w:id="2" w:name="_Toc34143709"/>
+      <w:bookmarkStart w:id="2" w:name="_Toc34300273"/>
       <w:r>
         <w:rPr>
           <w:rFonts w:ascii="Times New Roman" w:hAnsi="Times New Roman"/>
@@ -1872,8 +1908,6 @@
               </w:rPr>
               <w:t xml:space="preserve"> Samir</w:t>
             </w:r>
-            <w:bookmarkStart w:id="3" w:name="_GoBack"/>
-            <w:bookmarkEnd w:id="3"/>
           </w:p>
         </w:tc>
         <w:tc>
@@ -1898,7 +1932,7 @@
               <w:rPr>
                 <w:rFonts w:ascii="Times New Roman" w:hAnsi="Times New Roman"/>
               </w:rPr>
-              <w:t>Mar</w:t>
+              <w:t>Feb</w:t>
             </w:r>
             <w:r>
               <w:rPr>
@@ -1910,7 +1944,7 @@
               <w:rPr>
                 <w:rFonts w:ascii="Times New Roman" w:hAnsi="Times New Roman"/>
               </w:rPr>
-              <w:t>4</w:t>
+              <w:t>28</w:t>
             </w:r>
             <w:r>
               <w:rPr>
@@ -1993,13 +2027,18 @@
                 <w:rFonts w:ascii="Times New Roman" w:hAnsi="Times New Roman"/>
               </w:rPr>
             </w:pPr>
-            <w:r>
-              <w:rPr>
-                <w:rFonts w:ascii="Times New Roman" w:hAnsi="Times New Roman"/>
-              </w:rPr>
-              <w:t>4)editing the layered architecture</w:t>
-            </w:r>
-          </w:p>
+          </w:p>
+        </w:tc>
+        <w:tc>
+          <w:tcPr>
+            <w:tcW w:w="1272" w:type="dxa"/>
+            <w:tcBorders>
+              <w:top w:val="single" w:sz="4" w:space="0" w:color="auto"/>
+              <w:left w:val="single" w:sz="4" w:space="0" w:color="auto"/>
+              <w:bottom w:val="single" w:sz="4" w:space="0" w:color="auto"/>
+              <w:right w:val="single" w:sz="4" w:space="0" w:color="auto"/>
+            </w:tcBorders>
+          </w:tcPr>
           <w:p>
             <w:pPr>
               <w:spacing w:before="40" w:after="40"/>
@@ -2011,35 +2050,420 @@
               <w:rPr>
                 <w:rFonts w:ascii="Times New Roman" w:hAnsi="Times New Roman"/>
               </w:rPr>
-              <w:t xml:space="preserve">  - removing </w:t>
-            </w:r>
+              <w:t>Proposed</w:t>
+            </w:r>
+          </w:p>
+        </w:tc>
+      </w:tr>
+      <w:tr>
+        <w:trPr>
+          <w:trHeight w:val="672"/>
+        </w:trPr>
+        <w:tc>
+          <w:tcPr>
+            <w:tcW w:w="2340" w:type="dxa"/>
+            <w:tcBorders>
+              <w:top w:val="single" w:sz="4" w:space="0" w:color="auto"/>
+              <w:left w:val="single" w:sz="4" w:space="0" w:color="auto"/>
+              <w:bottom w:val="single" w:sz="4" w:space="0" w:color="auto"/>
+              <w:right w:val="single" w:sz="4" w:space="0" w:color="auto"/>
+            </w:tcBorders>
+          </w:tcPr>
+          <w:p>
+            <w:pPr>
+              <w:spacing w:before="40" w:after="40"/>
+              <w:rPr>
+                <w:rFonts w:ascii="Times New Roman" w:hAnsi="Times New Roman"/>
+              </w:rPr>
+            </w:pPr>
+            <w:r>
+              <w:rPr>
+                <w:rFonts w:ascii="Times New Roman" w:hAnsi="Times New Roman"/>
+              </w:rPr>
+              <w:t>GDD_DIGITAL_</w:t>
+            </w:r>
+          </w:p>
+          <w:p>
+            <w:pPr>
+              <w:spacing w:before="40" w:after="40"/>
+              <w:rPr>
+                <w:rFonts w:ascii="Times New Roman" w:hAnsi="Times New Roman"/>
+              </w:rPr>
+            </w:pPr>
+            <w:r>
+              <w:rPr>
+                <w:rFonts w:ascii="Times New Roman" w:hAnsi="Times New Roman"/>
+              </w:rPr>
+              <w:t>ELEVATOR</w:t>
+            </w:r>
+          </w:p>
+        </w:tc>
+        <w:tc>
+          <w:tcPr>
+            <w:tcW w:w="1170" w:type="dxa"/>
+            <w:tcBorders>
+              <w:top w:val="single" w:sz="4" w:space="0" w:color="auto"/>
+              <w:left w:val="single" w:sz="4" w:space="0" w:color="auto"/>
+              <w:bottom w:val="single" w:sz="4" w:space="0" w:color="auto"/>
+              <w:right w:val="single" w:sz="4" w:space="0" w:color="auto"/>
+            </w:tcBorders>
+          </w:tcPr>
+          <w:p>
+            <w:pPr>
+              <w:spacing w:before="40" w:after="40"/>
+              <w:rPr>
+                <w:rFonts w:ascii="Times New Roman" w:hAnsi="Times New Roman"/>
+              </w:rPr>
+            </w:pPr>
+            <w:r>
+              <w:rPr>
+                <w:rFonts w:ascii="Times New Roman" w:hAnsi="Times New Roman"/>
+              </w:rPr>
+              <w:t>V_1.2</w:t>
+            </w:r>
+          </w:p>
+        </w:tc>
+        <w:tc>
+          <w:tcPr>
+            <w:tcW w:w="1620" w:type="dxa"/>
+            <w:tcBorders>
+              <w:top w:val="single" w:sz="4" w:space="0" w:color="auto"/>
+              <w:left w:val="single" w:sz="4" w:space="0" w:color="auto"/>
+              <w:bottom w:val="single" w:sz="4" w:space="0" w:color="auto"/>
+              <w:right w:val="single" w:sz="4" w:space="0" w:color="auto"/>
+            </w:tcBorders>
+          </w:tcPr>
+          <w:p>
+            <w:pPr>
+              <w:spacing w:before="40" w:after="40"/>
+              <w:rPr>
+                <w:rFonts w:ascii="Times New Roman" w:hAnsi="Times New Roman"/>
+              </w:rPr>
+            </w:pPr>
             <w:proofErr w:type="spellStart"/>
             <w:r>
               <w:rPr>
                 <w:rFonts w:ascii="Times New Roman" w:hAnsi="Times New Roman"/>
               </w:rPr>
-              <w:t>PORT_driver</w:t>
+              <w:t>Marcelle</w:t>
             </w:r>
             <w:proofErr w:type="spellEnd"/>
             <w:r>
               <w:rPr>
                 <w:rFonts w:ascii="Times New Roman" w:hAnsi="Times New Roman"/>
               </w:rPr>
-              <w:t xml:space="preserve"> and OS</w:t>
-            </w:r>
-          </w:p>
+              <w:t xml:space="preserve"> Samir</w:t>
+            </w:r>
+          </w:p>
+        </w:tc>
+        <w:tc>
+          <w:tcPr>
+            <w:tcW w:w="1530" w:type="dxa"/>
+            <w:tcBorders>
+              <w:top w:val="single" w:sz="4" w:space="0" w:color="auto"/>
+              <w:left w:val="single" w:sz="4" w:space="0" w:color="auto"/>
+              <w:bottom w:val="single" w:sz="4" w:space="0" w:color="auto"/>
+              <w:right w:val="single" w:sz="4" w:space="0" w:color="auto"/>
+            </w:tcBorders>
+          </w:tcPr>
           <w:p>
             <w:pPr>
               <w:spacing w:before="40" w:after="40"/>
-              <w:rPr>
-                <w:rFonts w:ascii="Times New Roman" w:hAnsi="Times New Roman"/>
-              </w:rPr>
-            </w:pPr>
-            <w:r>
-              <w:rPr>
-                <w:rFonts w:ascii="Times New Roman" w:hAnsi="Times New Roman"/>
-              </w:rPr>
-              <w:t xml:space="preserve">5)modifying APIs according to the review session </w:t>
+              <w:jc w:val="center"/>
+              <w:rPr>
+                <w:rFonts w:ascii="Times New Roman" w:hAnsi="Times New Roman"/>
+              </w:rPr>
+            </w:pPr>
+            <w:r>
+              <w:rPr>
+                <w:rFonts w:ascii="Times New Roman" w:hAnsi="Times New Roman"/>
+              </w:rPr>
+              <w:t>Mar 4,2020</w:t>
+            </w:r>
+          </w:p>
+        </w:tc>
+        <w:tc>
+          <w:tcPr>
+            <w:tcW w:w="3150" w:type="dxa"/>
+            <w:tcBorders>
+              <w:top w:val="single" w:sz="4" w:space="0" w:color="auto"/>
+              <w:left w:val="single" w:sz="4" w:space="0" w:color="auto"/>
+              <w:bottom w:val="single" w:sz="4" w:space="0" w:color="auto"/>
+              <w:right w:val="single" w:sz="4" w:space="0" w:color="auto"/>
+            </w:tcBorders>
+          </w:tcPr>
+          <w:p>
+            <w:pPr>
+              <w:spacing w:before="40" w:after="40"/>
+              <w:rPr>
+                <w:rFonts w:ascii="Times New Roman" w:hAnsi="Times New Roman"/>
+              </w:rPr>
+            </w:pPr>
+            <w:r>
+              <w:rPr>
+                <w:rFonts w:ascii="Times New Roman" w:hAnsi="Times New Roman"/>
+              </w:rPr>
+              <w:t>1</w:t>
+            </w:r>
+            <w:r>
+              <w:rPr>
+                <w:rFonts w:ascii="Times New Roman" w:hAnsi="Times New Roman"/>
+              </w:rPr>
+              <w:t>)</w:t>
+            </w:r>
+            <w:r>
+              <w:rPr>
+                <w:rFonts w:ascii="Times New Roman" w:hAnsi="Times New Roman"/>
+              </w:rPr>
+              <w:t xml:space="preserve"> E</w:t>
+            </w:r>
+            <w:r>
+              <w:rPr>
+                <w:rFonts w:ascii="Times New Roman" w:hAnsi="Times New Roman"/>
+              </w:rPr>
+              <w:t>diting the layered architecture</w:t>
+            </w:r>
+          </w:p>
+          <w:p>
+            <w:pPr>
+              <w:spacing w:before="40" w:after="40"/>
+              <w:rPr>
+                <w:rFonts w:ascii="Times New Roman" w:hAnsi="Times New Roman"/>
+              </w:rPr>
+            </w:pPr>
+            <w:r>
+              <w:rPr>
+                <w:rFonts w:ascii="Times New Roman" w:hAnsi="Times New Roman"/>
+              </w:rPr>
+              <w:t xml:space="preserve">  - removing PORT_Driver </w:t>
+            </w:r>
+            <w:r>
+              <w:rPr>
+                <w:rFonts w:ascii="Times New Roman" w:hAnsi="Times New Roman"/>
+              </w:rPr>
+              <w:t>and OS</w:t>
+            </w:r>
+          </w:p>
+          <w:p>
+            <w:pPr>
+              <w:spacing w:before="40" w:after="40"/>
+              <w:rPr>
+                <w:rFonts w:ascii="Times New Roman" w:hAnsi="Times New Roman"/>
+              </w:rPr>
+            </w:pPr>
+          </w:p>
+          <w:p>
+            <w:pPr>
+              <w:spacing w:before="40" w:after="40"/>
+              <w:rPr>
+                <w:rFonts w:ascii="Times New Roman" w:hAnsi="Times New Roman"/>
+              </w:rPr>
+            </w:pPr>
+            <w:r>
+              <w:rPr>
+                <w:rFonts w:ascii="Times New Roman" w:hAnsi="Times New Roman"/>
+              </w:rPr>
+              <w:t xml:space="preserve">2) </w:t>
+            </w:r>
+            <w:r>
+              <w:rPr>
+                <w:rFonts w:ascii="Times New Roman" w:hAnsi="Times New Roman"/>
+              </w:rPr>
+              <w:t>modifying APIs according to the review session</w:t>
+            </w:r>
+          </w:p>
+        </w:tc>
+        <w:tc>
+          <w:tcPr>
+            <w:tcW w:w="1272" w:type="dxa"/>
+            <w:tcBorders>
+              <w:top w:val="single" w:sz="4" w:space="0" w:color="auto"/>
+              <w:left w:val="single" w:sz="4" w:space="0" w:color="auto"/>
+              <w:bottom w:val="single" w:sz="4" w:space="0" w:color="auto"/>
+              <w:right w:val="single" w:sz="4" w:space="0" w:color="auto"/>
+            </w:tcBorders>
+          </w:tcPr>
+          <w:p>
+            <w:pPr>
+              <w:spacing w:before="40" w:after="40"/>
+              <w:rPr>
+                <w:rFonts w:ascii="Times New Roman" w:hAnsi="Times New Roman"/>
+                <w:b/>
+                <w:bCs/>
+              </w:rPr>
+            </w:pPr>
+            <w:r>
+              <w:rPr>
+                <w:rFonts w:ascii="Times New Roman" w:hAnsi="Times New Roman"/>
+              </w:rPr>
+              <w:t>Proposed</w:t>
+            </w:r>
+          </w:p>
+        </w:tc>
+      </w:tr>
+      <w:tr>
+        <w:trPr>
+          <w:trHeight w:val="672"/>
+        </w:trPr>
+        <w:tc>
+          <w:tcPr>
+            <w:tcW w:w="2340" w:type="dxa"/>
+            <w:tcBorders>
+              <w:top w:val="single" w:sz="4" w:space="0" w:color="auto"/>
+              <w:left w:val="single" w:sz="4" w:space="0" w:color="auto"/>
+              <w:bottom w:val="single" w:sz="4" w:space="0" w:color="auto"/>
+              <w:right w:val="single" w:sz="4" w:space="0" w:color="auto"/>
+            </w:tcBorders>
+          </w:tcPr>
+          <w:p>
+            <w:pPr>
+              <w:spacing w:before="40" w:after="40"/>
+              <w:rPr>
+                <w:rFonts w:ascii="Times New Roman" w:hAnsi="Times New Roman"/>
+              </w:rPr>
+            </w:pPr>
+            <w:r>
+              <w:rPr>
+                <w:rFonts w:ascii="Times New Roman" w:hAnsi="Times New Roman"/>
+              </w:rPr>
+              <w:t>GDD_DIGITAL_</w:t>
+            </w:r>
+          </w:p>
+          <w:p>
+            <w:pPr>
+              <w:spacing w:before="40" w:after="40"/>
+              <w:rPr>
+                <w:rFonts w:ascii="Times New Roman" w:hAnsi="Times New Roman"/>
+              </w:rPr>
+            </w:pPr>
+            <w:r>
+              <w:rPr>
+                <w:rFonts w:ascii="Times New Roman" w:hAnsi="Times New Roman"/>
+              </w:rPr>
+              <w:t>ELEVATOR</w:t>
+            </w:r>
+          </w:p>
+        </w:tc>
+        <w:tc>
+          <w:tcPr>
+            <w:tcW w:w="1170" w:type="dxa"/>
+            <w:tcBorders>
+              <w:top w:val="single" w:sz="4" w:space="0" w:color="auto"/>
+              <w:left w:val="single" w:sz="4" w:space="0" w:color="auto"/>
+              <w:bottom w:val="single" w:sz="4" w:space="0" w:color="auto"/>
+              <w:right w:val="single" w:sz="4" w:space="0" w:color="auto"/>
+            </w:tcBorders>
+          </w:tcPr>
+          <w:p>
+            <w:pPr>
+              <w:spacing w:before="40" w:after="40"/>
+              <w:rPr>
+                <w:rFonts w:ascii="Times New Roman" w:hAnsi="Times New Roman"/>
+              </w:rPr>
+            </w:pPr>
+            <w:r>
+              <w:rPr>
+                <w:rFonts w:ascii="Times New Roman" w:hAnsi="Times New Roman"/>
+              </w:rPr>
+              <w:t>V_1.2</w:t>
+            </w:r>
+          </w:p>
+        </w:tc>
+        <w:tc>
+          <w:tcPr>
+            <w:tcW w:w="1620" w:type="dxa"/>
+            <w:tcBorders>
+              <w:top w:val="single" w:sz="4" w:space="0" w:color="auto"/>
+              <w:left w:val="single" w:sz="4" w:space="0" w:color="auto"/>
+              <w:bottom w:val="single" w:sz="4" w:space="0" w:color="auto"/>
+              <w:right w:val="single" w:sz="4" w:space="0" w:color="auto"/>
+            </w:tcBorders>
+          </w:tcPr>
+          <w:p>
+            <w:pPr>
+              <w:spacing w:before="40" w:after="40"/>
+              <w:rPr>
+                <w:rFonts w:ascii="Times New Roman" w:hAnsi="Times New Roman"/>
+              </w:rPr>
+            </w:pPr>
+            <w:proofErr w:type="spellStart"/>
+            <w:r>
+              <w:rPr>
+                <w:rFonts w:ascii="Times New Roman" w:hAnsi="Times New Roman"/>
+              </w:rPr>
+              <w:t>Donia</w:t>
+            </w:r>
+            <w:proofErr w:type="spellEnd"/>
+            <w:r>
+              <w:rPr>
+                <w:rFonts w:ascii="Times New Roman" w:hAnsi="Times New Roman"/>
+              </w:rPr>
+              <w:t xml:space="preserve"> </w:t>
+            </w:r>
+          </w:p>
+          <w:p>
+            <w:pPr>
+              <w:spacing w:before="40" w:after="40"/>
+              <w:rPr>
+                <w:rFonts w:ascii="Times New Roman" w:hAnsi="Times New Roman"/>
+              </w:rPr>
+            </w:pPr>
+            <w:r>
+              <w:rPr>
+                <w:rFonts w:ascii="Times New Roman" w:hAnsi="Times New Roman"/>
+              </w:rPr>
+              <w:t>Mohamed</w:t>
+            </w:r>
+          </w:p>
+        </w:tc>
+        <w:tc>
+          <w:tcPr>
+            <w:tcW w:w="1530" w:type="dxa"/>
+            <w:tcBorders>
+              <w:top w:val="single" w:sz="4" w:space="0" w:color="auto"/>
+              <w:left w:val="single" w:sz="4" w:space="0" w:color="auto"/>
+              <w:bottom w:val="single" w:sz="4" w:space="0" w:color="auto"/>
+              <w:right w:val="single" w:sz="4" w:space="0" w:color="auto"/>
+            </w:tcBorders>
+          </w:tcPr>
+          <w:p>
+            <w:pPr>
+              <w:spacing w:before="40" w:after="40"/>
+              <w:jc w:val="center"/>
+              <w:rPr>
+                <w:rFonts w:ascii="Times New Roman" w:hAnsi="Times New Roman"/>
+              </w:rPr>
+            </w:pPr>
+            <w:r>
+              <w:rPr>
+                <w:rFonts w:ascii="Times New Roman" w:hAnsi="Times New Roman"/>
+              </w:rPr>
+              <w:t>Feb 28,2020</w:t>
+            </w:r>
+          </w:p>
+        </w:tc>
+        <w:tc>
+          <w:tcPr>
+            <w:tcW w:w="3150" w:type="dxa"/>
+            <w:tcBorders>
+              <w:top w:val="single" w:sz="4" w:space="0" w:color="auto"/>
+              <w:left w:val="single" w:sz="4" w:space="0" w:color="auto"/>
+              <w:bottom w:val="single" w:sz="4" w:space="0" w:color="auto"/>
+              <w:right w:val="single" w:sz="4" w:space="0" w:color="auto"/>
+            </w:tcBorders>
+          </w:tcPr>
+          <w:p>
+            <w:pPr>
+              <w:spacing w:before="40" w:after="40"/>
+              <w:rPr>
+                <w:rFonts w:ascii="Times New Roman" w:hAnsi="Times New Roman"/>
+              </w:rPr>
+            </w:pPr>
+            <w:r>
+              <w:rPr>
+                <w:rFonts w:ascii="Times New Roman" w:hAnsi="Times New Roman"/>
+              </w:rPr>
+              <w:t xml:space="preserve">Adding the software features diagram  </w:t>
             </w:r>
           </w:p>
         </w:tc>
@@ -2115,16 +2539,16 @@
           <w:rFonts w:ascii="Times New Roman" w:hAnsi="Times New Roman"/>
         </w:rPr>
       </w:pPr>
-      <w:bookmarkStart w:id="4" w:name="_Toc33792646"/>
-      <w:bookmarkStart w:id="5" w:name="_Toc34143710"/>
+      <w:bookmarkStart w:id="3" w:name="_Toc33792646"/>
+      <w:bookmarkStart w:id="4" w:name="_Toc34300274"/>
       <w:r>
         <w:rPr>
           <w:rFonts w:ascii="Times New Roman" w:hAnsi="Times New Roman"/>
         </w:rPr>
         <w:t>Reference Table</w:t>
       </w:r>
+      <w:bookmarkEnd w:id="3"/>
       <w:bookmarkEnd w:id="4"/>
-      <w:bookmarkEnd w:id="5"/>
     </w:p>
     <w:tbl>
       <w:tblPr>
@@ -2481,6 +2905,8 @@
           <w:r>
             <w:t>Contents</w:t>
           </w:r>
+          <w:bookmarkStart w:id="5" w:name="_GoBack"/>
+          <w:bookmarkEnd w:id="5"/>
         </w:p>
         <w:p>
           <w:pPr>
@@ -2504,7 +2930,7 @@
           <w:r>
             <w:fldChar w:fldCharType="separate"/>
           </w:r>
-          <w:hyperlink w:anchor="_Toc34143709" w:history="1">
+          <w:hyperlink w:anchor="_Toc34300273" w:history="1">
             <w:r>
               <w:rPr>
                 <w:rStyle w:val="Hyperlink"/>
@@ -2532,7 +2958,7 @@
                 <w:noProof/>
                 <w:webHidden/>
               </w:rPr>
-              <w:instrText xml:space="preserve"> PAGEREF _Toc34143709 \h </w:instrText>
+              <w:instrText xml:space="preserve"> PAGEREF _Toc34300273 \h </w:instrText>
             </w:r>
             <w:r>
               <w:rPr>
@@ -2576,7 +3002,7 @@
               <w:szCs w:val="22"/>
             </w:rPr>
           </w:pPr>
-          <w:hyperlink w:anchor="_Toc34143710" w:history="1">
+          <w:hyperlink w:anchor="_Toc34300274" w:history="1">
             <w:r>
               <w:rPr>
                 <w:rStyle w:val="Hyperlink"/>
@@ -2604,7 +3030,7 @@
                 <w:noProof/>
                 <w:webHidden/>
               </w:rPr>
-              <w:instrText xml:space="preserve"> PAGEREF _Toc34143710 \h </w:instrText>
+              <w:instrText xml:space="preserve"> PAGEREF _Toc34300274 \h </w:instrText>
             </w:r>
             <w:r>
               <w:rPr>
@@ -2648,7 +3074,7 @@
               <w:szCs w:val="22"/>
             </w:rPr>
           </w:pPr>
-          <w:hyperlink w:anchor="_Toc34143711" w:history="1">
+          <w:hyperlink w:anchor="_Toc34300275" w:history="1">
             <w:r>
               <w:rPr>
                 <w:rStyle w:val="Hyperlink"/>
@@ -2676,7 +3102,7 @@
                 <w:noProof/>
                 <w:webHidden/>
               </w:rPr>
-              <w:instrText xml:space="preserve"> PAGEREF _Toc34143711 \h </w:instrText>
+              <w:instrText xml:space="preserve"> PAGEREF _Toc34300275 \h </w:instrText>
             </w:r>
             <w:r>
               <w:rPr>
@@ -2720,7 +3146,7 @@
               <w:szCs w:val="22"/>
             </w:rPr>
           </w:pPr>
-          <w:hyperlink w:anchor="_Toc34143712" w:history="1">
+          <w:hyperlink w:anchor="_Toc34300276" w:history="1">
             <w:r>
               <w:rPr>
                 <w:rStyle w:val="Hyperlink"/>
@@ -2748,7 +3174,7 @@
                 <w:noProof/>
                 <w:webHidden/>
               </w:rPr>
-              <w:instrText xml:space="preserve"> PAGEREF _Toc34143712 \h </w:instrText>
+              <w:instrText xml:space="preserve"> PAGEREF _Toc34300276 \h </w:instrText>
             </w:r>
             <w:r>
               <w:rPr>
@@ -2792,7 +3218,7 @@
               <w:szCs w:val="22"/>
             </w:rPr>
           </w:pPr>
-          <w:hyperlink w:anchor="_Toc34143713" w:history="1">
+          <w:hyperlink w:anchor="_Toc34300277" w:history="1">
             <w:r>
               <w:rPr>
                 <w:rStyle w:val="Hyperlink"/>
@@ -2820,7 +3246,7 @@
                 <w:noProof/>
                 <w:webHidden/>
               </w:rPr>
-              <w:instrText xml:space="preserve"> PAGEREF _Toc34143713 \h </w:instrText>
+              <w:instrText xml:space="preserve"> PAGEREF _Toc34300277 \h </w:instrText>
             </w:r>
             <w:r>
               <w:rPr>
@@ -2864,13 +3290,13 @@
               <w:szCs w:val="22"/>
             </w:rPr>
           </w:pPr>
-          <w:hyperlink w:anchor="_Toc34143714" w:history="1">
+          <w:hyperlink w:anchor="_Toc34300278" w:history="1">
             <w:r>
               <w:rPr>
                 <w:rStyle w:val="Hyperlink"/>
                 <w:noProof/>
               </w:rPr>
-              <w:t>Table of Signals</w:t>
+              <w:t>2. Software Context Diagram</w:t>
             </w:r>
             <w:r>
               <w:rPr>
@@ -2891,7 +3317,7 @@
                 <w:noProof/>
                 <w:webHidden/>
               </w:rPr>
-              <w:instrText xml:space="preserve"> PAGEREF _Toc34143714 \h </w:instrText>
+              <w:instrText xml:space="preserve"> PAGEREF _Toc34300278 \h </w:instrText>
             </w:r>
             <w:r>
               <w:rPr>
@@ -2936,7 +3362,7 @@
               <w:szCs w:val="22"/>
             </w:rPr>
           </w:pPr>
-          <w:hyperlink w:anchor="_Toc34143715" w:history="1">
+          <w:hyperlink w:anchor="_Toc34300279" w:history="1">
             <w:r>
               <w:rPr>
                 <w:rStyle w:val="Hyperlink"/>
@@ -2958,7 +3384,7 @@
                 <w:rStyle w:val="Hyperlink"/>
                 <w:noProof/>
               </w:rPr>
-              <w:t>Software Context Diagram</w:t>
+              <w:t>Table of Signals</w:t>
             </w:r>
             <w:r>
               <w:rPr>
@@ -2979,7 +3405,7 @@
                 <w:noProof/>
                 <w:webHidden/>
               </w:rPr>
-              <w:instrText xml:space="preserve"> PAGEREF _Toc34143715 \h </w:instrText>
+              <w:instrText xml:space="preserve"> PAGEREF _Toc34300279 \h </w:instrText>
             </w:r>
             <w:r>
               <w:rPr>
@@ -2999,7 +3425,7 @@
                 <w:noProof/>
                 <w:webHidden/>
               </w:rPr>
-              <w:t>2</w:t>
+              <w:t>1</w:t>
             </w:r>
             <w:r>
               <w:rPr>
@@ -3024,7 +3450,7 @@
               <w:szCs w:val="22"/>
             </w:rPr>
           </w:pPr>
-          <w:hyperlink w:anchor="_Toc34143716" w:history="1">
+          <w:hyperlink w:anchor="_Toc34300280" w:history="1">
             <w:r>
               <w:rPr>
                 <w:rStyle w:val="Hyperlink"/>
@@ -3044,6 +3470,94 @@
             <w:r>
               <w:rPr>
                 <w:rStyle w:val="Hyperlink"/>
+                <w:noProof/>
+              </w:rPr>
+              <w:t>Software features</w:t>
+            </w:r>
+            <w:r>
+              <w:rPr>
+                <w:noProof/>
+                <w:webHidden/>
+              </w:rPr>
+              <w:tab/>
+            </w:r>
+            <w:r>
+              <w:rPr>
+                <w:noProof/>
+                <w:webHidden/>
+              </w:rPr>
+              <w:fldChar w:fldCharType="begin"/>
+            </w:r>
+            <w:r>
+              <w:rPr>
+                <w:noProof/>
+                <w:webHidden/>
+              </w:rPr>
+              <w:instrText xml:space="preserve"> PAGEREF _Toc34300280 \h </w:instrText>
+            </w:r>
+            <w:r>
+              <w:rPr>
+                <w:noProof/>
+                <w:webHidden/>
+              </w:rPr>
+            </w:r>
+            <w:r>
+              <w:rPr>
+                <w:noProof/>
+                <w:webHidden/>
+              </w:rPr>
+              <w:fldChar w:fldCharType="separate"/>
+            </w:r>
+            <w:r>
+              <w:rPr>
+                <w:noProof/>
+                <w:webHidden/>
+              </w:rPr>
+              <w:t>2</w:t>
+            </w:r>
+            <w:r>
+              <w:rPr>
+                <w:noProof/>
+                <w:webHidden/>
+              </w:rPr>
+              <w:fldChar w:fldCharType="end"/>
+            </w:r>
+          </w:hyperlink>
+        </w:p>
+        <w:p>
+          <w:pPr>
+            <w:pStyle w:val="TOC1"/>
+            <w:tabs>
+              <w:tab w:val="left" w:pos="480"/>
+              <w:tab w:val="right" w:leader="dot" w:pos="9350"/>
+            </w:tabs>
+            <w:rPr>
+              <w:rFonts w:asciiTheme="minorHAnsi" w:eastAsiaTheme="minorEastAsia" w:hAnsiTheme="minorHAnsi" w:cstheme="minorBidi"/>
+              <w:noProof/>
+              <w:sz w:val="22"/>
+              <w:szCs w:val="22"/>
+            </w:rPr>
+          </w:pPr>
+          <w:hyperlink w:anchor="_Toc34300281" w:history="1">
+            <w:r>
+              <w:rPr>
+                <w:rStyle w:val="Hyperlink"/>
+                <w:noProof/>
+              </w:rPr>
+              <w:t>5.</w:t>
+            </w:r>
+            <w:r>
+              <w:rPr>
+                <w:rFonts w:asciiTheme="minorHAnsi" w:eastAsiaTheme="minorEastAsia" w:hAnsiTheme="minorHAnsi" w:cstheme="minorBidi"/>
+                <w:noProof/>
+                <w:sz w:val="22"/>
+                <w:szCs w:val="22"/>
+              </w:rPr>
+              <w:tab/>
+            </w:r>
+            <w:r>
+              <w:rPr>
+                <w:rStyle w:val="Hyperlink"/>
                 <w:bCs/>
                 <w:noProof/>
               </w:rPr>
@@ -3068,7 +3582,7 @@
                 <w:noProof/>
                 <w:webHidden/>
               </w:rPr>
-              <w:instrText xml:space="preserve"> PAGEREF _Toc34143716 \h </w:instrText>
+              <w:instrText xml:space="preserve"> PAGEREF _Toc34300281 \h </w:instrText>
             </w:r>
             <w:r>
               <w:rPr>
@@ -3113,7 +3627,7 @@
               <w:szCs w:val="22"/>
             </w:rPr>
           </w:pPr>
-          <w:hyperlink w:anchor="_Toc34143717" w:history="1">
+          <w:hyperlink w:anchor="_Toc34300282" w:history="1">
             <w:r>
               <w:rPr>
                 <w:rStyle w:val="Hyperlink"/>
@@ -3157,7 +3671,7 @@
                 <w:noProof/>
                 <w:webHidden/>
               </w:rPr>
-              <w:instrText xml:space="preserve"> PAGEREF _Toc34143717 \h </w:instrText>
+              <w:instrText xml:space="preserve"> PAGEREF _Toc34300282 \h </w:instrText>
             </w:r>
             <w:r>
               <w:rPr>
@@ -3202,7 +3716,7 @@
               <w:szCs w:val="22"/>
             </w:rPr>
           </w:pPr>
-          <w:hyperlink w:anchor="_Toc34143718" w:history="1">
+          <w:hyperlink w:anchor="_Toc34300283" w:history="1">
             <w:r>
               <w:rPr>
                 <w:rStyle w:val="Hyperlink"/>
@@ -3246,7 +3760,7 @@
                 <w:noProof/>
                 <w:webHidden/>
               </w:rPr>
-              <w:instrText xml:space="preserve"> PAGEREF _Toc34143718 \h </w:instrText>
+              <w:instrText xml:space="preserve"> PAGEREF _Toc34300283 \h </w:instrText>
             </w:r>
             <w:r>
               <w:rPr>
@@ -3291,7 +3805,7 @@
               <w:szCs w:val="22"/>
             </w:rPr>
           </w:pPr>
-          <w:hyperlink w:anchor="_Toc34143719" w:history="1">
+          <w:hyperlink w:anchor="_Toc34300284" w:history="1">
             <w:r>
               <w:rPr>
                 <w:rStyle w:val="Hyperlink"/>
@@ -3338,7 +3852,7 @@
                 <w:noProof/>
                 <w:webHidden/>
               </w:rPr>
-              <w:instrText xml:space="preserve"> PAGEREF _Toc34143719 \h </w:instrText>
+              <w:instrText xml:space="preserve"> PAGEREF _Toc34300284 \h </w:instrText>
             </w:r>
             <w:r>
               <w:rPr>
@@ -3383,7 +3897,7 @@
               <w:szCs w:val="22"/>
             </w:rPr>
           </w:pPr>
-          <w:hyperlink w:anchor="_Toc34143720" w:history="1">
+          <w:hyperlink w:anchor="_Toc34300285" w:history="1">
             <w:r>
               <w:rPr>
                 <w:rStyle w:val="Hyperlink"/>
@@ -3432,7 +3946,7 @@
                 <w:noProof/>
                 <w:webHidden/>
               </w:rPr>
-              <w:instrText xml:space="preserve"> PAGEREF _Toc34143720 \h </w:instrText>
+              <w:instrText xml:space="preserve"> PAGEREF _Toc34300285 \h </w:instrText>
             </w:r>
             <w:r>
               <w:rPr>
@@ -3477,7 +3991,7 @@
               <w:szCs w:val="22"/>
             </w:rPr>
           </w:pPr>
-          <w:hyperlink w:anchor="_Toc34143721" w:history="1">
+          <w:hyperlink w:anchor="_Toc34300286" w:history="1">
             <w:r>
               <w:rPr>
                 <w:rStyle w:val="Hyperlink"/>
@@ -3526,7 +4040,7 @@
                 <w:noProof/>
                 <w:webHidden/>
               </w:rPr>
-              <w:instrText xml:space="preserve"> PAGEREF _Toc34143721 \h </w:instrText>
+              <w:instrText xml:space="preserve"> PAGEREF _Toc34300286 \h </w:instrText>
             </w:r>
             <w:r>
               <w:rPr>
@@ -3571,7 +4085,7 @@
               <w:szCs w:val="22"/>
             </w:rPr>
           </w:pPr>
-          <w:hyperlink w:anchor="_Toc34143722" w:history="1">
+          <w:hyperlink w:anchor="_Toc34300287" w:history="1">
             <w:r>
               <w:rPr>
                 <w:rStyle w:val="Hyperlink"/>
@@ -3618,7 +4132,7 @@
                 <w:noProof/>
                 <w:webHidden/>
               </w:rPr>
-              <w:instrText xml:space="preserve"> PAGEREF _Toc34143722 \h </w:instrText>
+              <w:instrText xml:space="preserve"> PAGEREF _Toc34300287 \h </w:instrText>
             </w:r>
             <w:r>
               <w:rPr>
@@ -3663,7 +4177,7 @@
               <w:szCs w:val="22"/>
             </w:rPr>
           </w:pPr>
-          <w:hyperlink w:anchor="_Toc34143723" w:history="1">
+          <w:hyperlink w:anchor="_Toc34300288" w:history="1">
             <w:r>
               <w:rPr>
                 <w:rStyle w:val="Hyperlink"/>
@@ -3710,7 +4224,7 @@
                 <w:noProof/>
                 <w:webHidden/>
               </w:rPr>
-              <w:instrText xml:space="preserve"> PAGEREF _Toc34143723 \h </w:instrText>
+              <w:instrText xml:space="preserve"> PAGEREF _Toc34300288 \h </w:instrText>
             </w:r>
             <w:r>
               <w:rPr>
@@ -3755,7 +4269,7 @@
               <w:szCs w:val="22"/>
             </w:rPr>
           </w:pPr>
-          <w:hyperlink w:anchor="_Toc34143724" w:history="1">
+          <w:hyperlink w:anchor="_Toc34300289" w:history="1">
             <w:r>
               <w:rPr>
                 <w:rStyle w:val="Hyperlink"/>
@@ -3802,7 +4316,7 @@
                 <w:noProof/>
                 <w:webHidden/>
               </w:rPr>
-              <w:instrText xml:space="preserve"> PAGEREF _Toc34143724 \h </w:instrText>
+              <w:instrText xml:space="preserve"> PAGEREF _Toc34300289 \h </w:instrText>
             </w:r>
             <w:r>
               <w:rPr>
@@ -3847,7 +4361,7 @@
               <w:szCs w:val="22"/>
             </w:rPr>
           </w:pPr>
-          <w:hyperlink w:anchor="_Toc34143725" w:history="1">
+          <w:hyperlink w:anchor="_Toc34300290" w:history="1">
             <w:r>
               <w:rPr>
                 <w:rStyle w:val="Hyperlink"/>
@@ -3894,7 +4408,7 @@
                 <w:noProof/>
                 <w:webHidden/>
               </w:rPr>
-              <w:instrText xml:space="preserve"> PAGEREF _Toc34143725 \h </w:instrText>
+              <w:instrText xml:space="preserve"> PAGEREF _Toc34300290 \h </w:instrText>
             </w:r>
             <w:r>
               <w:rPr>
@@ -3939,7 +4453,7 @@
               <w:szCs w:val="22"/>
             </w:rPr>
           </w:pPr>
-          <w:hyperlink w:anchor="_Toc34143726" w:history="1">
+          <w:hyperlink w:anchor="_Toc34300291" w:history="1">
             <w:r>
               <w:rPr>
                 <w:rStyle w:val="Hyperlink"/>
@@ -3986,7 +4500,7 @@
                 <w:noProof/>
                 <w:webHidden/>
               </w:rPr>
-              <w:instrText xml:space="preserve"> PAGEREF _Toc34143726 \h </w:instrText>
+              <w:instrText xml:space="preserve"> PAGEREF _Toc34300291 \h </w:instrText>
             </w:r>
             <w:r>
               <w:rPr>
@@ -4031,7 +4545,7 @@
               <w:szCs w:val="22"/>
             </w:rPr>
           </w:pPr>
-          <w:hyperlink w:anchor="_Toc34143727" w:history="1">
+          <w:hyperlink w:anchor="_Toc34300292" w:history="1">
             <w:r>
               <w:rPr>
                 <w:rStyle w:val="Hyperlink"/>
@@ -4078,7 +4592,7 @@
                 <w:noProof/>
                 <w:webHidden/>
               </w:rPr>
-              <w:instrText xml:space="preserve"> PAGEREF _Toc34143727 \h </w:instrText>
+              <w:instrText xml:space="preserve"> PAGEREF _Toc34300292 \h </w:instrText>
             </w:r>
             <w:r>
               <w:rPr>
@@ -4141,7 +4655,7 @@
       <w:bookmarkStart w:id="6" w:name="_Toc439994665"/>
       <w:bookmarkStart w:id="7" w:name="_Toc441230972"/>
       <w:bookmarkStart w:id="8" w:name="_Toc33792647"/>
-      <w:bookmarkStart w:id="9" w:name="_Toc34143711"/>
+      <w:bookmarkStart w:id="9" w:name="_Toc34300275"/>
       <w:r>
         <w:rPr>
           <w:rFonts w:ascii="Times New Roman" w:hAnsi="Times New Roman"/>
@@ -4170,7 +4684,7 @@
       <w:bookmarkStart w:id="10" w:name="_Toc439994667"/>
       <w:bookmarkStart w:id="11" w:name="_Toc441230973"/>
       <w:bookmarkStart w:id="12" w:name="_Toc33792648"/>
-      <w:bookmarkStart w:id="13" w:name="_Toc34143712"/>
+      <w:bookmarkStart w:id="13" w:name="_Toc34300276"/>
       <w:r>
         <w:rPr>
           <w:rFonts w:ascii="Times New Roman" w:hAnsi="Times New Roman"/>
@@ -4260,7 +4774,7 @@
       <w:bookmarkStart w:id="14" w:name="_Toc439994670"/>
       <w:bookmarkStart w:id="15" w:name="_Toc441230976"/>
       <w:bookmarkStart w:id="16" w:name="_Toc33792649"/>
-      <w:bookmarkStart w:id="17" w:name="_Toc34143713"/>
+      <w:bookmarkStart w:id="17" w:name="_Toc34300277"/>
       <w:r>
         <w:rPr>
           <w:rFonts w:ascii="Times New Roman" w:hAnsi="Times New Roman"/>
@@ -4309,15 +4823,120 @@
     <w:p>
       <w:pPr>
         <w:pStyle w:val="Heading1"/>
+        <w:spacing w:before="480" w:after="240" w:line="240" w:lineRule="atLeast"/>
       </w:pPr>
-      <w:bookmarkStart w:id="18" w:name="_Toc33792650"/>
-      <w:bookmarkStart w:id="19" w:name="_Toc34143714"/>
+      <w:bookmarkStart w:id="18" w:name="_Toc34300278"/>
       <w:r>
+        <w:rPr>
+          <w:noProof/>
+        </w:rPr>
         <w:lastRenderedPageBreak/>
+        <w:drawing>
+          <wp:anchor distT="0" distB="0" distL="114300" distR="114300" simplePos="0" relativeHeight="251664384" behindDoc="0" locked="0" layoutInCell="1" allowOverlap="1" wp14:anchorId="42D24034" wp14:editId="16F5D3F3">
+            <wp:simplePos x="0" y="0"/>
+            <wp:positionH relativeFrom="margin">
+              <wp:posOffset>-438150</wp:posOffset>
+            </wp:positionH>
+            <wp:positionV relativeFrom="paragraph">
+              <wp:posOffset>762000</wp:posOffset>
+            </wp:positionV>
+            <wp:extent cx="6737350" cy="4197350"/>
+            <wp:effectExtent l="0" t="0" r="6350" b="0"/>
+            <wp:wrapSquare wrapText="bothSides"/>
+            <wp:docPr id="1" name="Picture 1"/>
+            <wp:cNvGraphicFramePr>
+              <a:graphicFrameLocks xmlns:a="http://schemas.openxmlformats.org/drawingml/2006/main" noChangeAspect="1"/>
+            </wp:cNvGraphicFramePr>
+            <a:graphic xmlns:a="http://schemas.openxmlformats.org/drawingml/2006/main">
+              <a:graphicData uri="http://schemas.openxmlformats.org/drawingml/2006/picture">
+                <pic:pic xmlns:pic="http://schemas.openxmlformats.org/drawingml/2006/picture">
+                  <pic:nvPicPr>
+                    <pic:cNvPr id="0" name="Picture 3"/>
+                    <pic:cNvPicPr>
+                      <a:picLocks noChangeAspect="1" noChangeArrowheads="1"/>
+                    </pic:cNvPicPr>
+                  </pic:nvPicPr>
+                  <pic:blipFill>
+                    <a:blip r:embed="rId10">
+                      <a:extLst>
+                        <a:ext uri="{28A0092B-C50C-407E-A947-70E740481C1C}">
+                          <a14:useLocalDpi xmlns:a14="http://schemas.microsoft.com/office/drawing/2010/main" val="0"/>
+                        </a:ext>
+                      </a:extLst>
+                    </a:blip>
+                    <a:srcRect/>
+                    <a:stretch>
+                      <a:fillRect/>
+                    </a:stretch>
+                  </pic:blipFill>
+                  <pic:spPr bwMode="auto">
+                    <a:xfrm>
+                      <a:off x="0" y="0"/>
+                      <a:ext cx="6737350" cy="4197350"/>
+                    </a:xfrm>
+                    <a:prstGeom prst="rect">
+                      <a:avLst/>
+                    </a:prstGeom>
+                    <a:noFill/>
+                    <a:ln>
+                      <a:noFill/>
+                    </a:ln>
+                  </pic:spPr>
+                </pic:pic>
+              </a:graphicData>
+            </a:graphic>
+            <wp14:sizeRelH relativeFrom="page">
+              <wp14:pctWidth>0</wp14:pctWidth>
+            </wp14:sizeRelH>
+            <wp14:sizeRelV relativeFrom="page">
+              <wp14:pctHeight>0</wp14:pctHeight>
+            </wp14:sizeRelV>
+          </wp:anchor>
+        </w:drawing>
+      </w:r>
+      <w:bookmarkStart w:id="19" w:name="_Toc33967994"/>
+      <w:r>
+        <w:t xml:space="preserve">2. </w:t>
+      </w:r>
+      <w:r>
+        <w:t xml:space="preserve">Software </w:t>
+      </w:r>
+      <w:r>
+        <w:t>Context Diagra</w:t>
+      </w:r>
+      <w:bookmarkEnd w:id="19"/>
+      <w:r>
+        <w:t>m</w:t>
+      </w:r>
+      <w:bookmarkEnd w:id="18"/>
+    </w:p>
+    <w:p>
+      <w:pPr>
+        <w:tabs>
+          <w:tab w:val="left" w:pos="6900"/>
+        </w:tabs>
+      </w:pPr>
+      <w:r>
+        <w:tab/>
+      </w:r>
+    </w:p>
+    <w:p>
+      <w:pPr>
+        <w:pStyle w:val="Heading1"/>
+        <w:numPr>
+          <w:ilvl w:val="0"/>
+          <w:numId w:val="9"/>
+        </w:numPr>
+      </w:pPr>
+      <w:bookmarkStart w:id="20" w:name="_Toc33792650"/>
+      <w:bookmarkStart w:id="21" w:name="_Toc33967993"/>
+      <w:bookmarkStart w:id="22" w:name="_Toc34300279"/>
+      <w:r>
         <w:t>Table of Signals</w:t>
       </w:r>
-      <w:bookmarkEnd w:id="18"/>
-      <w:bookmarkEnd w:id="19"/>
+      <w:bookmarkEnd w:id="20"/>
+      <w:bookmarkEnd w:id="21"/>
+      <w:bookmarkEnd w:id="22"/>
     </w:p>
     <w:p>
       <w:pPr>
@@ -4353,12 +4972,12 @@
         <w:tblLook w:val="04A0" w:firstRow="1" w:lastRow="0" w:firstColumn="1" w:lastColumn="0" w:noHBand="0" w:noVBand="1"/>
       </w:tblPr>
       <w:tblGrid>
-        <w:gridCol w:w="2325"/>
-        <w:gridCol w:w="1547"/>
-        <w:gridCol w:w="1367"/>
-        <w:gridCol w:w="1752"/>
+        <w:gridCol w:w="2340"/>
+        <w:gridCol w:w="1593"/>
+        <w:gridCol w:w="1420"/>
+        <w:gridCol w:w="1830"/>
         <w:gridCol w:w="1353"/>
-        <w:gridCol w:w="1294"/>
+        <w:gridCol w:w="1328"/>
       </w:tblGrid>
       <w:tr>
         <w:tc>
@@ -6176,24 +6795,15 @@
         <w:pStyle w:val="Heading1"/>
         <w:numPr>
           <w:ilvl w:val="0"/>
-          <w:numId w:val="2"/>
+          <w:numId w:val="9"/>
         </w:numPr>
-        <w:spacing w:before="480" w:after="240" w:line="240" w:lineRule="atLeast"/>
       </w:pPr>
-      <w:bookmarkStart w:id="20" w:name="_Toc33792651"/>
+      <w:bookmarkStart w:id="23" w:name="_Toc34300280"/>
       <w:r>
         <w:lastRenderedPageBreak/>
-        <w:t xml:space="preserve"> </w:t>
+        <w:t>Software features</w:t>
       </w:r>
-      <w:bookmarkStart w:id="21" w:name="_Toc34143715"/>
-      <w:r>
-        <w:t xml:space="preserve">Software </w:t>
-      </w:r>
-      <w:r>
-        <w:t>Context Diagram</w:t>
-      </w:r>
-      <w:bookmarkEnd w:id="20"/>
-      <w:bookmarkEnd w:id="21"/>
+      <w:bookmarkEnd w:id="23"/>
     </w:p>
     <w:p>
       <w:r>
@@ -6201,18 +6811,18 @@
           <w:noProof/>
         </w:rPr>
         <w:drawing>
-          <wp:anchor distT="0" distB="0" distL="114300" distR="114300" simplePos="0" relativeHeight="251661312" behindDoc="0" locked="0" layoutInCell="1" allowOverlap="1" wp14:anchorId="63BC9505" wp14:editId="54ADCE83">
+          <wp:anchor distT="0" distB="0" distL="114300" distR="114300" simplePos="0" relativeHeight="251666432" behindDoc="0" locked="0" layoutInCell="1" allowOverlap="1" wp14:anchorId="38B61DEB" wp14:editId="3DA68348">
             <wp:simplePos x="0" y="0"/>
-            <wp:positionH relativeFrom="margin">
-              <wp:align>center</wp:align>
+            <wp:positionH relativeFrom="column">
+              <wp:posOffset>-276225</wp:posOffset>
             </wp:positionH>
             <wp:positionV relativeFrom="paragraph">
-              <wp:posOffset>572306</wp:posOffset>
+              <wp:posOffset>419100</wp:posOffset>
             </wp:positionV>
-            <wp:extent cx="6737350" cy="4197350"/>
-            <wp:effectExtent l="0" t="0" r="6350" b="0"/>
+            <wp:extent cx="6553200" cy="5156200"/>
+            <wp:effectExtent l="0" t="0" r="0" b="6350"/>
             <wp:wrapSquare wrapText="bothSides"/>
-            <wp:docPr id="3" name="Picture 3"/>
+            <wp:docPr id="5" name="Picture 5" descr="C:\Users\DELL\AppData\Local\Microsoft\Windows\INetCache\Content.Word\SWfeatures.jpg"/>
             <wp:cNvGraphicFramePr>
               <a:graphicFrameLocks xmlns:a="http://schemas.openxmlformats.org/drawingml/2006/main" noChangeAspect="1"/>
             </wp:cNvGraphicFramePr>
@@ -6220,13 +6830,13 @@
               <a:graphicData uri="http://schemas.openxmlformats.org/drawingml/2006/picture">
                 <pic:pic xmlns:pic="http://schemas.openxmlformats.org/drawingml/2006/picture">
                   <pic:nvPicPr>
-                    <pic:cNvPr id="0" name="Picture 3"/>
+                    <pic:cNvPr id="0" name="Picture 3" descr="C:\Users\DELL\AppData\Local\Microsoft\Windows\INetCache\Content.Word\SWfeatures.jpg"/>
                     <pic:cNvPicPr>
                       <a:picLocks noChangeAspect="1" noChangeArrowheads="1"/>
                     </pic:cNvPicPr>
                   </pic:nvPicPr>
                   <pic:blipFill>
-                    <a:blip r:embed="rId9">
+                    <a:blip r:embed="rId11">
                       <a:extLst>
                         <a:ext uri="{28A0092B-C50C-407E-A947-70E740481C1C}">
                           <a14:useLocalDpi xmlns:a14="http://schemas.microsoft.com/office/drawing/2010/main" val="0"/>
@@ -6241,7 +6851,7 @@
                   <pic:spPr bwMode="auto">
                     <a:xfrm>
                       <a:off x="0" y="0"/>
-                      <a:ext cx="6737350" cy="4197350"/>
+                      <a:ext cx="6553200" cy="5156200"/>
                     </a:xfrm>
                     <a:prstGeom prst="rect">
                       <a:avLst/>
@@ -6279,12 +6889,12 @@
         <w:pStyle w:val="Heading1"/>
         <w:numPr>
           <w:ilvl w:val="0"/>
-          <w:numId w:val="2"/>
+          <w:numId w:val="9"/>
         </w:numPr>
         <w:spacing w:before="480" w:after="240" w:line="240" w:lineRule="atLeast"/>
       </w:pPr>
-      <w:bookmarkStart w:id="22" w:name="_Toc33792652"/>
-      <w:bookmarkStart w:id="23" w:name="_Toc34143716"/>
+      <w:bookmarkStart w:id="24" w:name="_Toc33792652"/>
+      <w:bookmarkStart w:id="25" w:name="_Toc34300281"/>
       <w:r>
         <w:rPr>
           <w:bCs/>
@@ -6292,8 +6902,8 @@
         <w:lastRenderedPageBreak/>
         <w:t>Static Architecture</w:t>
       </w:r>
-      <w:bookmarkEnd w:id="22"/>
-      <w:bookmarkEnd w:id="23"/>
+      <w:bookmarkEnd w:id="24"/>
+      <w:bookmarkEnd w:id="25"/>
     </w:p>
     <w:p>
       <w:pPr>
@@ -6309,13 +6919,13 @@
           <w:szCs w:val="32"/>
         </w:rPr>
       </w:pPr>
-      <w:bookmarkStart w:id="24" w:name="_Toc34143717"/>
+      <w:bookmarkStart w:id="26" w:name="_Toc34300282"/>
       <w:r>
         <w:rPr>
           <w:noProof/>
         </w:rPr>
         <w:drawing>
-          <wp:anchor distT="0" distB="0" distL="114300" distR="114300" simplePos="0" relativeHeight="251662336" behindDoc="0" locked="0" layoutInCell="1" allowOverlap="1" wp14:anchorId="23A538FF" wp14:editId="14884B68">
+          <wp:anchor distT="0" distB="0" distL="114300" distR="114300" simplePos="0" relativeHeight="251662336" behindDoc="0" locked="0" layoutInCell="1" allowOverlap="1" wp14:anchorId="380742DD" wp14:editId="099CECBC">
             <wp:simplePos x="0" y="0"/>
             <wp:positionH relativeFrom="margin">
               <wp:align>center</wp:align>
@@ -6338,7 +6948,7 @@
                     <pic:cNvPicPr/>
                   </pic:nvPicPr>
                   <pic:blipFill>
-                    <a:blip r:embed="rId10">
+                    <a:blip r:embed="rId12">
                       <a:extLst>
                         <a:ext uri="{28A0092B-C50C-407E-A947-70E740481C1C}">
                           <a14:useLocalDpi xmlns:a14="http://schemas.microsoft.com/office/drawing/2010/main" val="0"/>
@@ -6377,7 +6987,7 @@
         </w:rPr>
         <w:t>Layered architecture</w:t>
       </w:r>
-      <w:bookmarkEnd w:id="24"/>
+      <w:bookmarkEnd w:id="26"/>
     </w:p>
     <w:p/>
     <w:p>
@@ -6402,8 +7012,8 @@
           <w:szCs w:val="32"/>
         </w:rPr>
       </w:pPr>
-      <w:bookmarkStart w:id="25" w:name="_Toc33792653"/>
-      <w:bookmarkStart w:id="26" w:name="_Toc34143718"/>
+      <w:bookmarkStart w:id="27" w:name="_Toc33792653"/>
+      <w:bookmarkStart w:id="28" w:name="_Toc34300283"/>
       <w:r>
         <w:rPr>
           <w:sz w:val="32"/>
@@ -6412,8 +7022,8 @@
         <w:lastRenderedPageBreak/>
         <w:t>Component APIs</w:t>
       </w:r>
-      <w:bookmarkEnd w:id="25"/>
-      <w:bookmarkEnd w:id="26"/>
+      <w:bookmarkEnd w:id="27"/>
+      <w:bookmarkEnd w:id="28"/>
     </w:p>
     <w:p>
       <w:pPr>
@@ -6431,7 +7041,7 @@
           <w:szCs w:val="24"/>
         </w:rPr>
       </w:pPr>
-      <w:bookmarkStart w:id="27" w:name="_Toc34143719"/>
+      <w:bookmarkStart w:id="29" w:name="_Toc34300284"/>
       <w:proofErr w:type="spellStart"/>
       <w:r>
         <w:rPr>
@@ -6442,7 +7052,7 @@
         </w:rPr>
         <w:t>DIO_Driver</w:t>
       </w:r>
-      <w:bookmarkEnd w:id="27"/>
+      <w:bookmarkEnd w:id="29"/>
       <w:proofErr w:type="spellEnd"/>
     </w:p>
     <w:p>
@@ -8910,7 +9520,7 @@
           <w:bCs/>
         </w:rPr>
       </w:pPr>
-      <w:bookmarkStart w:id="28" w:name="_Toc34143720"/>
+      <w:bookmarkStart w:id="30" w:name="_Toc34300285"/>
       <w:proofErr w:type="spellStart"/>
       <w:r>
         <w:rPr>
@@ -8920,7 +9530,7 @@
         </w:rPr>
         <w:t>Switch_Driver</w:t>
       </w:r>
-      <w:bookmarkEnd w:id="28"/>
+      <w:bookmarkEnd w:id="30"/>
       <w:proofErr w:type="spellEnd"/>
     </w:p>
     <w:p>
@@ -9579,7 +10189,7 @@
           <w:bCs/>
         </w:rPr>
       </w:pPr>
-      <w:bookmarkStart w:id="29" w:name="_Toc34143721"/>
+      <w:bookmarkStart w:id="31" w:name="_Toc34300286"/>
       <w:proofErr w:type="spellStart"/>
       <w:r>
         <w:rPr>
@@ -9589,7 +10199,7 @@
         </w:rPr>
         <w:t>LCD_Driver</w:t>
       </w:r>
-      <w:bookmarkEnd w:id="29"/>
+      <w:bookmarkEnd w:id="31"/>
       <w:proofErr w:type="spellEnd"/>
     </w:p>
     <w:p>
@@ -11475,7 +12085,7 @@
           <w:docGrid w:linePitch="326"/>
         </w:sectPr>
       </w:pPr>
-      <w:bookmarkStart w:id="30" w:name="_Toc34143722"/>
+      <w:bookmarkStart w:id="32" w:name="_Toc34300287"/>
       <w:proofErr w:type="spellStart"/>
       <w:r>
         <w:rPr>
@@ -11484,7 +12094,7 @@
         </w:rPr>
         <w:t>Keypad_Driver</w:t>
       </w:r>
-      <w:bookmarkEnd w:id="30"/>
+      <w:bookmarkEnd w:id="32"/>
       <w:proofErr w:type="spellEnd"/>
     </w:p>
     <w:p>
@@ -11500,7 +12110,7 @@
           <w:bCs/>
         </w:rPr>
       </w:pPr>
-      <w:bookmarkStart w:id="31" w:name="_Toc34143723"/>
+      <w:bookmarkStart w:id="33" w:name="_Toc34300288"/>
       <w:proofErr w:type="spellStart"/>
       <w:r>
         <w:rPr>
@@ -11510,7 +12120,7 @@
         <w:lastRenderedPageBreak/>
         <w:t>Buzzer_Driver</w:t>
       </w:r>
-      <w:bookmarkEnd w:id="31"/>
+      <w:bookmarkEnd w:id="33"/>
       <w:proofErr w:type="spellEnd"/>
     </w:p>
     <w:p>
@@ -12342,7 +12952,7 @@
           <w:bCs/>
         </w:rPr>
       </w:pPr>
-      <w:bookmarkStart w:id="32" w:name="_Toc34143724"/>
+      <w:bookmarkStart w:id="34" w:name="_Toc34300289"/>
       <w:proofErr w:type="spellStart"/>
       <w:r>
         <w:rPr>
@@ -12352,7 +12962,7 @@
         <w:lastRenderedPageBreak/>
         <w:t>Motor_Driver</w:t>
       </w:r>
-      <w:bookmarkEnd w:id="32"/>
+      <w:bookmarkEnd w:id="34"/>
       <w:proofErr w:type="spellEnd"/>
     </w:p>
     <w:tbl>
@@ -13585,7 +14195,7 @@
           <w:bCs/>
         </w:rPr>
       </w:pPr>
-      <w:bookmarkStart w:id="33" w:name="_Toc34143725"/>
+      <w:bookmarkStart w:id="35" w:name="_Toc34300290"/>
       <w:proofErr w:type="spellStart"/>
       <w:r>
         <w:rPr>
@@ -13609,7 +14219,7 @@
         </w:rPr>
         <w:t>_unit</w:t>
       </w:r>
-      <w:bookmarkEnd w:id="33"/>
+      <w:bookmarkEnd w:id="35"/>
       <w:proofErr w:type="spellEnd"/>
     </w:p>
     <w:tbl>
@@ -14605,7 +15215,7 @@
           <w:bCs/>
         </w:rPr>
       </w:pPr>
-      <w:bookmarkStart w:id="34" w:name="_Toc34143726"/>
+      <w:bookmarkStart w:id="36" w:name="_Toc34300291"/>
       <w:proofErr w:type="spellStart"/>
       <w:r>
         <w:rPr>
@@ -14615,7 +15225,7 @@
         <w:lastRenderedPageBreak/>
         <w:t>User_Registration_and_verification</w:t>
       </w:r>
-      <w:bookmarkEnd w:id="34"/>
+      <w:bookmarkEnd w:id="36"/>
       <w:proofErr w:type="spellEnd"/>
       <w:r>
         <w:rPr>
@@ -16626,7 +17236,7 @@
           <w:bCs/>
         </w:rPr>
       </w:pPr>
-      <w:bookmarkStart w:id="35" w:name="_Toc34143727"/>
+      <w:bookmarkStart w:id="37" w:name="_Toc34300292"/>
       <w:proofErr w:type="spellStart"/>
       <w:r>
         <w:rPr>
@@ -16636,7 +17246,7 @@
         <w:lastRenderedPageBreak/>
         <w:t>Elevator_control</w:t>
       </w:r>
-      <w:bookmarkEnd w:id="35"/>
+      <w:bookmarkEnd w:id="37"/>
       <w:proofErr w:type="spellEnd"/>
     </w:p>
     <w:tbl>
@@ -17410,7 +18020,7 @@
 </file>
 
 <file path=word/endnotes.xml><?xml version="1.0" encoding="utf-8"?>
-<w:endnotes xmlns:wpc="http://schemas.microsoft.com/office/word/2010/wordprocessingCanvas" xmlns:mc="http://schemas.openxmlformats.org/markup-compatibility/2006" xmlns:o="urn:schemas-microsoft-com:office:office" xmlns:r="http://schemas.openxmlformats.org/officeDocument/2006/relationships" xmlns:m="http://schemas.openxmlformats.org/officeDocument/2006/math" xmlns:v="urn:schemas-microsoft-com:vml" xmlns:wp14="http://schemas.microsoft.com/office/word/2010/wordprocessingDrawing" xmlns:wp="http://schemas.openxmlformats.org/drawingml/2006/wordprocessingDrawing" xmlns:w10="urn:schemas-microsoft-com:office:word" xmlns:w="http://schemas.openxmlformats.org/wordprocessingml/2006/main" xmlns:w14="http://schemas.microsoft.com/office/word/2010/wordml" xmlns:w15="http://schemas.microsoft.com/office/word/2012/wordml" xmlns:wpg="http://schemas.microsoft.com/office/word/2010/wordprocessingGroup" xmlns:wpi="http://schemas.microsoft.com/office/word/2010/wordprocessingInk" xmlns:wne="http://schemas.microsoft.com/office/word/2006/wordml" xmlns:wps="http://schemas.microsoft.com/office/word/2010/wordprocessingShape" mc:Ignorable="w14 w15 wp14">
+<w:endnotes xmlns:wpc="http://schemas.microsoft.com/office/word/2010/wordprocessingCanvas" xmlns:mc="http://schemas.openxmlformats.org/markup-compatibility/2006" xmlns:o="urn:schemas-microsoft-com:office:office" xmlns:r="http://schemas.openxmlformats.org/officeDocument/2006/relationships" xmlns:m="http://schemas.openxmlformats.org/officeDocument/2006/math" xmlns:v="urn:schemas-microsoft-com:vml" xmlns:wp14="http://schemas.microsoft.com/office/word/2010/wordprocessingDrawing" xmlns:wp="http://schemas.openxmlformats.org/drawingml/2006/wordprocessingDrawing" xmlns:w10="urn:schemas-microsoft-com:office:word" xmlns:w="http://schemas.openxmlformats.org/wordprocessingml/2006/main" xmlns:w14="http://schemas.microsoft.com/office/word/2010/wordml" xmlns:wpg="http://schemas.microsoft.com/office/word/2010/wordprocessingGroup" xmlns:wpi="http://schemas.microsoft.com/office/word/2010/wordprocessingInk" xmlns:wne="http://schemas.microsoft.com/office/word/2006/wordml" xmlns:wps="http://schemas.microsoft.com/office/word/2010/wordprocessingShape" mc:Ignorable="w14 wp14">
   <w:endnote w:type="separator" w:id="-1">
     <w:p>
       <w:pPr>
@@ -17435,7 +18045,7 @@
 </file>
 
 <file path=word/footnotes.xml><?xml version="1.0" encoding="utf-8"?>
-<w:footnotes xmlns:wpc="http://schemas.microsoft.com/office/word/2010/wordprocessingCanvas" xmlns:mc="http://schemas.openxmlformats.org/markup-compatibility/2006" xmlns:o="urn:schemas-microsoft-com:office:office" xmlns:r="http://schemas.openxmlformats.org/officeDocument/2006/relationships" xmlns:m="http://schemas.openxmlformats.org/officeDocument/2006/math" xmlns:v="urn:schemas-microsoft-com:vml" xmlns:wp14="http://schemas.microsoft.com/office/word/2010/wordprocessingDrawing" xmlns:wp="http://schemas.openxmlformats.org/drawingml/2006/wordprocessingDrawing" xmlns:w10="urn:schemas-microsoft-com:office:word" xmlns:w="http://schemas.openxmlformats.org/wordprocessingml/2006/main" xmlns:w14="http://schemas.microsoft.com/office/word/2010/wordml" xmlns:w15="http://schemas.microsoft.com/office/word/2012/wordml" xmlns:wpg="http://schemas.microsoft.com/office/word/2010/wordprocessingGroup" xmlns:wpi="http://schemas.microsoft.com/office/word/2010/wordprocessingInk" xmlns:wne="http://schemas.microsoft.com/office/word/2006/wordml" xmlns:wps="http://schemas.microsoft.com/office/word/2010/wordprocessingShape" mc:Ignorable="w14 w15 wp14">
+<w:footnotes xmlns:wpc="http://schemas.microsoft.com/office/word/2010/wordprocessingCanvas" xmlns:mc="http://schemas.openxmlformats.org/markup-compatibility/2006" xmlns:o="urn:schemas-microsoft-com:office:office" xmlns:r="http://schemas.openxmlformats.org/officeDocument/2006/relationships" xmlns:m="http://schemas.openxmlformats.org/officeDocument/2006/math" xmlns:v="urn:schemas-microsoft-com:vml" xmlns:wp14="http://schemas.microsoft.com/office/word/2010/wordprocessingDrawing" xmlns:wp="http://schemas.openxmlformats.org/drawingml/2006/wordprocessingDrawing" xmlns:w10="urn:schemas-microsoft-com:office:word" xmlns:w="http://schemas.openxmlformats.org/wordprocessingml/2006/main" xmlns:w14="http://schemas.microsoft.com/office/word/2010/wordml" xmlns:wpg="http://schemas.microsoft.com/office/word/2010/wordprocessingGroup" xmlns:wpi="http://schemas.microsoft.com/office/word/2010/wordprocessingInk" xmlns:wne="http://schemas.microsoft.com/office/word/2006/wordml" xmlns:wps="http://schemas.microsoft.com/office/word/2010/wordprocessingShape" mc:Ignorable="w14 wp14">
   <w:footnote w:type="separator" w:id="-1">
     <w:p>
       <w:pPr>
@@ -17460,7 +18070,7 @@
 </file>
 
 <file path=word/header1.xml><?xml version="1.0" encoding="utf-8"?>
-<w:hdr xmlns:wpc="http://schemas.microsoft.com/office/word/2010/wordprocessingCanvas" xmlns:mc="http://schemas.openxmlformats.org/markup-compatibility/2006" xmlns:o="urn:schemas-microsoft-com:office:office" xmlns:r="http://schemas.openxmlformats.org/officeDocument/2006/relationships" xmlns:m="http://schemas.openxmlformats.org/officeDocument/2006/math" xmlns:v="urn:schemas-microsoft-com:vml" xmlns:wp14="http://schemas.microsoft.com/office/word/2010/wordprocessingDrawing" xmlns:wp="http://schemas.openxmlformats.org/drawingml/2006/wordprocessingDrawing" xmlns:w10="urn:schemas-microsoft-com:office:word" xmlns:w="http://schemas.openxmlformats.org/wordprocessingml/2006/main" xmlns:w14="http://schemas.microsoft.com/office/word/2010/wordml" xmlns:w15="http://schemas.microsoft.com/office/word/2012/wordml" xmlns:wpg="http://schemas.microsoft.com/office/word/2010/wordprocessingGroup" xmlns:wpi="http://schemas.microsoft.com/office/word/2010/wordprocessingInk" xmlns:wne="http://schemas.microsoft.com/office/word/2006/wordml" xmlns:wps="http://schemas.microsoft.com/office/word/2010/wordprocessingShape" mc:Ignorable="w14 w15 wp14">
+<w:hdr xmlns:wpc="http://schemas.microsoft.com/office/word/2010/wordprocessingCanvas" xmlns:mc="http://schemas.openxmlformats.org/markup-compatibility/2006" xmlns:o="urn:schemas-microsoft-com:office:office" xmlns:r="http://schemas.openxmlformats.org/officeDocument/2006/relationships" xmlns:m="http://schemas.openxmlformats.org/officeDocument/2006/math" xmlns:v="urn:schemas-microsoft-com:vml" xmlns:wp14="http://schemas.microsoft.com/office/word/2010/wordprocessingDrawing" xmlns:wp="http://schemas.openxmlformats.org/drawingml/2006/wordprocessingDrawing" xmlns:w10="urn:schemas-microsoft-com:office:word" xmlns:w="http://schemas.openxmlformats.org/wordprocessingml/2006/main" xmlns:w14="http://schemas.microsoft.com/office/word/2010/wordml" xmlns:wpg="http://schemas.microsoft.com/office/word/2010/wordprocessingGroup" xmlns:wpi="http://schemas.microsoft.com/office/word/2010/wordprocessingInk" xmlns:wne="http://schemas.microsoft.com/office/word/2006/wordml" xmlns:wps="http://schemas.microsoft.com/office/word/2010/wordprocessingShape" mc:Ignorable="w14 wp14">
   <w:p>
     <w:pPr>
       <w:pStyle w:val="Header"/>
@@ -17534,7 +18144,7 @@
 </file>
 
 <file path=word/numbering.xml><?xml version="1.0" encoding="utf-8"?>
-<w:numbering xmlns:wpc="http://schemas.microsoft.com/office/word/2010/wordprocessingCanvas" xmlns:mc="http://schemas.openxmlformats.org/markup-compatibility/2006" xmlns:o="urn:schemas-microsoft-com:office:office" xmlns:r="http://schemas.openxmlformats.org/officeDocument/2006/relationships" xmlns:m="http://schemas.openxmlformats.org/officeDocument/2006/math" xmlns:v="urn:schemas-microsoft-com:vml" xmlns:wp14="http://schemas.microsoft.com/office/word/2010/wordprocessingDrawing" xmlns:wp="http://schemas.openxmlformats.org/drawingml/2006/wordprocessingDrawing" xmlns:w10="urn:schemas-microsoft-com:office:word" xmlns:w="http://schemas.openxmlformats.org/wordprocessingml/2006/main" xmlns:w14="http://schemas.microsoft.com/office/word/2010/wordml" xmlns:w15="http://schemas.microsoft.com/office/word/2012/wordml" xmlns:wpg="http://schemas.microsoft.com/office/word/2010/wordprocessingGroup" xmlns:wpi="http://schemas.microsoft.com/office/word/2010/wordprocessingInk" xmlns:wne="http://schemas.microsoft.com/office/word/2006/wordml" xmlns:wps="http://schemas.microsoft.com/office/word/2010/wordprocessingShape" mc:Ignorable="w14 w15 wp14">
+<w:numbering xmlns:wpc="http://schemas.microsoft.com/office/word/2010/wordprocessingCanvas" xmlns:mc="http://schemas.openxmlformats.org/markup-compatibility/2006" xmlns:o="urn:schemas-microsoft-com:office:office" xmlns:r="http://schemas.openxmlformats.org/officeDocument/2006/relationships" xmlns:m="http://schemas.openxmlformats.org/officeDocument/2006/math" xmlns:v="urn:schemas-microsoft-com:vml" xmlns:wp14="http://schemas.microsoft.com/office/word/2010/wordprocessingDrawing" xmlns:wp="http://schemas.openxmlformats.org/drawingml/2006/wordprocessingDrawing" xmlns:w10="urn:schemas-microsoft-com:office:word" xmlns:w="http://schemas.openxmlformats.org/wordprocessingml/2006/main" xmlns:w14="http://schemas.microsoft.com/office/word/2010/wordml" xmlns:wpg="http://schemas.microsoft.com/office/word/2010/wordprocessingGroup" xmlns:wpi="http://schemas.microsoft.com/office/word/2010/wordprocessingInk" xmlns:wne="http://schemas.microsoft.com/office/word/2006/wordml" xmlns:wps="http://schemas.microsoft.com/office/word/2010/wordprocessingShape" mc:Ignorable="w14 wp14">
   <w:abstractNum w:abstractNumId="0">
     <w:nsid w:val="FFFFFFFB"/>
     <w:multiLevelType w:val="multilevel"/>
@@ -17604,6 +18214,95 @@
     </w:lvl>
   </w:abstractNum>
   <w:abstractNum w:abstractNumId="1">
+    <w:nsid w:val="033A0676"/>
+    <w:multiLevelType w:val="hybridMultilevel"/>
+    <w:tmpl w:val="58868FE6"/>
+    <w:lvl w:ilvl="0" w:tplc="0409000F">
+      <w:start w:val="3"/>
+      <w:numFmt w:val="decimal"/>
+      <w:lvlText w:val="%1."/>
+      <w:lvlJc w:val="left"/>
+      <w:pPr>
+        <w:ind w:left="720" w:hanging="360"/>
+      </w:pPr>
+      <w:rPr>
+        <w:rFonts w:hint="default"/>
+      </w:rPr>
+    </w:lvl>
+    <w:lvl w:ilvl="1" w:tplc="04090019" w:tentative="1">
+      <w:start w:val="1"/>
+      <w:numFmt w:val="lowerLetter"/>
+      <w:lvlText w:val="%2."/>
+      <w:lvlJc w:val="left"/>
+      <w:pPr>
+        <w:ind w:left="1440" w:hanging="360"/>
+      </w:pPr>
+    </w:lvl>
+    <w:lvl w:ilvl="2" w:tplc="0409001B" w:tentative="1">
+      <w:start w:val="1"/>
+      <w:numFmt w:val="lowerRoman"/>
+      <w:lvlText w:val="%3."/>
+      <w:lvlJc w:val="right"/>
+      <w:pPr>
+        <w:ind w:left="2160" w:hanging="180"/>
+      </w:pPr>
+    </w:lvl>
+    <w:lvl w:ilvl="3" w:tplc="0409000F" w:tentative="1">
+      <w:start w:val="1"/>
+      <w:numFmt w:val="decimal"/>
+      <w:lvlText w:val="%4."/>
+      <w:lvlJc w:val="left"/>
+      <w:pPr>
+        <w:ind w:left="2880" w:hanging="360"/>
+      </w:pPr>
+    </w:lvl>
+    <w:lvl w:ilvl="4" w:tplc="04090019" w:tentative="1">
+      <w:start w:val="1"/>
+      <w:numFmt w:val="lowerLetter"/>
+      <w:lvlText w:val="%5."/>
+      <w:lvlJc w:val="left"/>
+      <w:pPr>
+        <w:ind w:left="3600" w:hanging="360"/>
+      </w:pPr>
+    </w:lvl>
+    <w:lvl w:ilvl="5" w:tplc="0409001B" w:tentative="1">
+      <w:start w:val="1"/>
+      <w:numFmt w:val="lowerRoman"/>
+      <w:lvlText w:val="%6."/>
+      <w:lvlJc w:val="right"/>
+      <w:pPr>
+        <w:ind w:left="4320" w:hanging="180"/>
+      </w:pPr>
+    </w:lvl>
+    <w:lvl w:ilvl="6" w:tplc="0409000F" w:tentative="1">
+      <w:start w:val="1"/>
+      <w:numFmt w:val="decimal"/>
+      <w:lvlText w:val="%7."/>
+      <w:lvlJc w:val="left"/>
+      <w:pPr>
+        <w:ind w:left="5040" w:hanging="360"/>
+      </w:pPr>
+    </w:lvl>
+    <w:lvl w:ilvl="7" w:tplc="04090019" w:tentative="1">
+      <w:start w:val="1"/>
+      <w:numFmt w:val="lowerLetter"/>
+      <w:lvlText w:val="%8."/>
+      <w:lvlJc w:val="left"/>
+      <w:pPr>
+        <w:ind w:left="5760" w:hanging="360"/>
+      </w:pPr>
+    </w:lvl>
+    <w:lvl w:ilvl="8" w:tplc="0409001B" w:tentative="1">
+      <w:start w:val="1"/>
+      <w:numFmt w:val="lowerRoman"/>
+      <w:lvlText w:val="%9."/>
+      <w:lvlJc w:val="right"/>
+      <w:pPr>
+        <w:ind w:left="6480" w:hanging="180"/>
+      </w:pPr>
+    </w:lvl>
+  </w:abstractNum>
+  <w:abstractNum w:abstractNumId="2">
     <w:nsid w:val="070A4385"/>
     <w:multiLevelType w:val="hybridMultilevel"/>
     <w:tmpl w:val="5DD2B354"/>
@@ -17715,7 +18414,7 @@
       </w:rPr>
     </w:lvl>
   </w:abstractNum>
-  <w:abstractNum w:abstractNumId="2">
+  <w:abstractNum w:abstractNumId="3">
     <w:nsid w:val="2EC91EFD"/>
     <w:multiLevelType w:val="hybridMultilevel"/>
     <w:tmpl w:val="B08445A4"/>
@@ -17804,7 +18503,185 @@
       </w:pPr>
     </w:lvl>
   </w:abstractNum>
-  <w:abstractNum w:abstractNumId="3">
+  <w:abstractNum w:abstractNumId="4">
+    <w:nsid w:val="4B077E40"/>
+    <w:multiLevelType w:val="hybridMultilevel"/>
+    <w:tmpl w:val="8E3ACE26"/>
+    <w:lvl w:ilvl="0" w:tplc="0409000F">
+      <w:start w:val="4"/>
+      <w:numFmt w:val="decimal"/>
+      <w:lvlText w:val="%1."/>
+      <w:lvlJc w:val="left"/>
+      <w:pPr>
+        <w:ind w:left="720" w:hanging="360"/>
+      </w:pPr>
+      <w:rPr>
+        <w:rFonts w:hint="default"/>
+      </w:rPr>
+    </w:lvl>
+    <w:lvl w:ilvl="1" w:tplc="04090019" w:tentative="1">
+      <w:start w:val="1"/>
+      <w:numFmt w:val="lowerLetter"/>
+      <w:lvlText w:val="%2."/>
+      <w:lvlJc w:val="left"/>
+      <w:pPr>
+        <w:ind w:left="1440" w:hanging="360"/>
+      </w:pPr>
+    </w:lvl>
+    <w:lvl w:ilvl="2" w:tplc="0409001B" w:tentative="1">
+      <w:start w:val="1"/>
+      <w:numFmt w:val="lowerRoman"/>
+      <w:lvlText w:val="%3."/>
+      <w:lvlJc w:val="right"/>
+      <w:pPr>
+        <w:ind w:left="2160" w:hanging="180"/>
+      </w:pPr>
+    </w:lvl>
+    <w:lvl w:ilvl="3" w:tplc="0409000F" w:tentative="1">
+      <w:start w:val="1"/>
+      <w:numFmt w:val="decimal"/>
+      <w:lvlText w:val="%4."/>
+      <w:lvlJc w:val="left"/>
+      <w:pPr>
+        <w:ind w:left="2880" w:hanging="360"/>
+      </w:pPr>
+    </w:lvl>
+    <w:lvl w:ilvl="4" w:tplc="04090019" w:tentative="1">
+      <w:start w:val="1"/>
+      <w:numFmt w:val="lowerLetter"/>
+      <w:lvlText w:val="%5."/>
+      <w:lvlJc w:val="left"/>
+      <w:pPr>
+        <w:ind w:left="3600" w:hanging="360"/>
+      </w:pPr>
+    </w:lvl>
+    <w:lvl w:ilvl="5" w:tplc="0409001B" w:tentative="1">
+      <w:start w:val="1"/>
+      <w:numFmt w:val="lowerRoman"/>
+      <w:lvlText w:val="%6."/>
+      <w:lvlJc w:val="right"/>
+      <w:pPr>
+        <w:ind w:left="4320" w:hanging="180"/>
+      </w:pPr>
+    </w:lvl>
+    <w:lvl w:ilvl="6" w:tplc="0409000F" w:tentative="1">
+      <w:start w:val="1"/>
+      <w:numFmt w:val="decimal"/>
+      <w:lvlText w:val="%7."/>
+      <w:lvlJc w:val="left"/>
+      <w:pPr>
+        <w:ind w:left="5040" w:hanging="360"/>
+      </w:pPr>
+    </w:lvl>
+    <w:lvl w:ilvl="7" w:tplc="04090019" w:tentative="1">
+      <w:start w:val="1"/>
+      <w:numFmt w:val="lowerLetter"/>
+      <w:lvlText w:val="%8."/>
+      <w:lvlJc w:val="left"/>
+      <w:pPr>
+        <w:ind w:left="5760" w:hanging="360"/>
+      </w:pPr>
+    </w:lvl>
+    <w:lvl w:ilvl="8" w:tplc="0409001B" w:tentative="1">
+      <w:start w:val="1"/>
+      <w:numFmt w:val="lowerRoman"/>
+      <w:lvlText w:val="%9."/>
+      <w:lvlJc w:val="right"/>
+      <w:pPr>
+        <w:ind w:left="6480" w:hanging="180"/>
+      </w:pPr>
+    </w:lvl>
+  </w:abstractNum>
+  <w:abstractNum w:abstractNumId="5">
+    <w:nsid w:val="4D3E0B26"/>
+    <w:multiLevelType w:val="hybridMultilevel"/>
+    <w:tmpl w:val="57105416"/>
+    <w:lvl w:ilvl="0" w:tplc="0409000F">
+      <w:start w:val="3"/>
+      <w:numFmt w:val="decimal"/>
+      <w:lvlText w:val="%1."/>
+      <w:lvlJc w:val="left"/>
+      <w:pPr>
+        <w:ind w:left="720" w:hanging="360"/>
+      </w:pPr>
+      <w:rPr>
+        <w:rFonts w:hint="default"/>
+      </w:rPr>
+    </w:lvl>
+    <w:lvl w:ilvl="1" w:tplc="04090019" w:tentative="1">
+      <w:start w:val="1"/>
+      <w:numFmt w:val="lowerLetter"/>
+      <w:lvlText w:val="%2."/>
+      <w:lvlJc w:val="left"/>
+      <w:pPr>
+        <w:ind w:left="1440" w:hanging="360"/>
+      </w:pPr>
+    </w:lvl>
+    <w:lvl w:ilvl="2" w:tplc="0409001B" w:tentative="1">
+      <w:start w:val="1"/>
+      <w:numFmt w:val="lowerRoman"/>
+      <w:lvlText w:val="%3."/>
+      <w:lvlJc w:val="right"/>
+      <w:pPr>
+        <w:ind w:left="2160" w:hanging="180"/>
+      </w:pPr>
+    </w:lvl>
+    <w:lvl w:ilvl="3" w:tplc="0409000F" w:tentative="1">
+      <w:start w:val="1"/>
+      <w:numFmt w:val="decimal"/>
+      <w:lvlText w:val="%4."/>
+      <w:lvlJc w:val="left"/>
+      <w:pPr>
+        <w:ind w:left="2880" w:hanging="360"/>
+      </w:pPr>
+    </w:lvl>
+    <w:lvl w:ilvl="4" w:tplc="04090019" w:tentative="1">
+      <w:start w:val="1"/>
+      <w:numFmt w:val="lowerLetter"/>
+      <w:lvlText w:val="%5."/>
+      <w:lvlJc w:val="left"/>
+      <w:pPr>
+        <w:ind w:left="3600" w:hanging="360"/>
+      </w:pPr>
+    </w:lvl>
+    <w:lvl w:ilvl="5" w:tplc="0409001B" w:tentative="1">
+      <w:start w:val="1"/>
+      <w:numFmt w:val="lowerRoman"/>
+      <w:lvlText w:val="%6."/>
+      <w:lvlJc w:val="right"/>
+      <w:pPr>
+        <w:ind w:left="4320" w:hanging="180"/>
+      </w:pPr>
+    </w:lvl>
+    <w:lvl w:ilvl="6" w:tplc="0409000F" w:tentative="1">
+      <w:start w:val="1"/>
+      <w:numFmt w:val="decimal"/>
+      <w:lvlText w:val="%7."/>
+      <w:lvlJc w:val="left"/>
+      <w:pPr>
+        <w:ind w:left="5040" w:hanging="360"/>
+      </w:pPr>
+    </w:lvl>
+    <w:lvl w:ilvl="7" w:tplc="04090019" w:tentative="1">
+      <w:start w:val="1"/>
+      <w:numFmt w:val="lowerLetter"/>
+      <w:lvlText w:val="%8."/>
+      <w:lvlJc w:val="left"/>
+      <w:pPr>
+        <w:ind w:left="5760" w:hanging="360"/>
+      </w:pPr>
+    </w:lvl>
+    <w:lvl w:ilvl="8" w:tplc="0409001B" w:tentative="1">
+      <w:start w:val="1"/>
+      <w:numFmt w:val="lowerRoman"/>
+      <w:lvlText w:val="%9."/>
+      <w:lvlJc w:val="right"/>
+      <w:pPr>
+        <w:ind w:left="6480" w:hanging="180"/>
+      </w:pPr>
+    </w:lvl>
+  </w:abstractNum>
+  <w:abstractNum w:abstractNumId="6">
     <w:nsid w:val="5BDF3CAA"/>
     <w:multiLevelType w:val="hybridMultilevel"/>
     <w:tmpl w:val="B08445A4"/>
@@ -17893,7 +18770,96 @@
       </w:pPr>
     </w:lvl>
   </w:abstractNum>
-  <w:abstractNum w:abstractNumId="4">
+  <w:abstractNum w:abstractNumId="7">
+    <w:nsid w:val="6D7A2BE1"/>
+    <w:multiLevelType w:val="hybridMultilevel"/>
+    <w:tmpl w:val="58868FE6"/>
+    <w:lvl w:ilvl="0" w:tplc="0409000F">
+      <w:start w:val="3"/>
+      <w:numFmt w:val="decimal"/>
+      <w:lvlText w:val="%1."/>
+      <w:lvlJc w:val="left"/>
+      <w:pPr>
+        <w:ind w:left="720" w:hanging="360"/>
+      </w:pPr>
+      <w:rPr>
+        <w:rFonts w:hint="default"/>
+      </w:rPr>
+    </w:lvl>
+    <w:lvl w:ilvl="1" w:tplc="04090019" w:tentative="1">
+      <w:start w:val="1"/>
+      <w:numFmt w:val="lowerLetter"/>
+      <w:lvlText w:val="%2."/>
+      <w:lvlJc w:val="left"/>
+      <w:pPr>
+        <w:ind w:left="1440" w:hanging="360"/>
+      </w:pPr>
+    </w:lvl>
+    <w:lvl w:ilvl="2" w:tplc="0409001B" w:tentative="1">
+      <w:start w:val="1"/>
+      <w:numFmt w:val="lowerRoman"/>
+      <w:lvlText w:val="%3."/>
+      <w:lvlJc w:val="right"/>
+      <w:pPr>
+        <w:ind w:left="2160" w:hanging="180"/>
+      </w:pPr>
+    </w:lvl>
+    <w:lvl w:ilvl="3" w:tplc="0409000F" w:tentative="1">
+      <w:start w:val="1"/>
+      <w:numFmt w:val="decimal"/>
+      <w:lvlText w:val="%4."/>
+      <w:lvlJc w:val="left"/>
+      <w:pPr>
+        <w:ind w:left="2880" w:hanging="360"/>
+      </w:pPr>
+    </w:lvl>
+    <w:lvl w:ilvl="4" w:tplc="04090019" w:tentative="1">
+      <w:start w:val="1"/>
+      <w:numFmt w:val="lowerLetter"/>
+      <w:lvlText w:val="%5."/>
+      <w:lvlJc w:val="left"/>
+      <w:pPr>
+        <w:ind w:left="3600" w:hanging="360"/>
+      </w:pPr>
+    </w:lvl>
+    <w:lvl w:ilvl="5" w:tplc="0409001B" w:tentative="1">
+      <w:start w:val="1"/>
+      <w:numFmt w:val="lowerRoman"/>
+      <w:lvlText w:val="%6."/>
+      <w:lvlJc w:val="right"/>
+      <w:pPr>
+        <w:ind w:left="4320" w:hanging="180"/>
+      </w:pPr>
+    </w:lvl>
+    <w:lvl w:ilvl="6" w:tplc="0409000F" w:tentative="1">
+      <w:start w:val="1"/>
+      <w:numFmt w:val="decimal"/>
+      <w:lvlText w:val="%7."/>
+      <w:lvlJc w:val="left"/>
+      <w:pPr>
+        <w:ind w:left="5040" w:hanging="360"/>
+      </w:pPr>
+    </w:lvl>
+    <w:lvl w:ilvl="7" w:tplc="04090019" w:tentative="1">
+      <w:start w:val="1"/>
+      <w:numFmt w:val="lowerLetter"/>
+      <w:lvlText w:val="%8."/>
+      <w:lvlJc w:val="left"/>
+      <w:pPr>
+        <w:ind w:left="5760" w:hanging="360"/>
+      </w:pPr>
+    </w:lvl>
+    <w:lvl w:ilvl="8" w:tplc="0409001B" w:tentative="1">
+      <w:start w:val="1"/>
+      <w:numFmt w:val="lowerRoman"/>
+      <w:lvlText w:val="%9."/>
+      <w:lvlJc w:val="right"/>
+      <w:pPr>
+        <w:ind w:left="6480" w:hanging="180"/>
+      </w:pPr>
+    </w:lvl>
+  </w:abstractNum>
+  <w:abstractNum w:abstractNumId="8">
     <w:nsid w:val="7CB45197"/>
     <w:multiLevelType w:val="hybridMultilevel"/>
     <w:tmpl w:val="B08445A4"/>
@@ -17992,22 +18958,34 @@
     </w:lvlOverride>
   </w:num>
   <w:num w:numId="3">
-    <w:abstractNumId w:val="1"/>
+    <w:abstractNumId w:val="2"/>
   </w:num>
   <w:num w:numId="4">
+    <w:abstractNumId w:val="6"/>
+  </w:num>
+  <w:num w:numId="5">
     <w:abstractNumId w:val="3"/>
   </w:num>
-  <w:num w:numId="5">
-    <w:abstractNumId w:val="2"/>
+  <w:num w:numId="6">
+    <w:abstractNumId w:val="8"/>
   </w:num>
-  <w:num w:numId="6">
+  <w:num w:numId="7">
     <w:abstractNumId w:val="4"/>
+  </w:num>
+  <w:num w:numId="8">
+    <w:abstractNumId w:val="5"/>
+  </w:num>
+  <w:num w:numId="9">
+    <w:abstractNumId w:val="7"/>
+  </w:num>
+  <w:num w:numId="10">
+    <w:abstractNumId w:val="1"/>
   </w:num>
 </w:numbering>
 </file>
 
 <file path=word/styles.xml><?xml version="1.0" encoding="utf-8"?>
-<w:styles xmlns:mc="http://schemas.openxmlformats.org/markup-compatibility/2006" xmlns:r="http://schemas.openxmlformats.org/officeDocument/2006/relationships" xmlns:w="http://schemas.openxmlformats.org/wordprocessingml/2006/main" xmlns:w14="http://schemas.microsoft.com/office/word/2010/wordml" xmlns:w15="http://schemas.microsoft.com/office/word/2012/wordml" mc:Ignorable="w14 w15">
+<w:styles xmlns:mc="http://schemas.openxmlformats.org/markup-compatibility/2006" xmlns:r="http://schemas.openxmlformats.org/officeDocument/2006/relationships" xmlns:w="http://schemas.openxmlformats.org/wordprocessingml/2006/main" xmlns:w14="http://schemas.microsoft.com/office/word/2010/wordml" mc:Ignorable="w14">
   <w:docDefaults>
     <w:rPrDefault>
       <w:rPr>
@@ -18023,378 +19001,144 @@
       </w:pPr>
     </w:pPrDefault>
   </w:docDefaults>
-  <w:latentStyles w:defLockedState="0" w:defUIPriority="99" w:defSemiHidden="0" w:defUnhideWhenUsed="0" w:defQFormat="0" w:count="371">
-    <w:lsdException w:name="Normal" w:uiPriority="0" w:qFormat="1"/>
-    <w:lsdException w:name="heading 1" w:uiPriority="0" w:qFormat="1"/>
-    <w:lsdException w:name="heading 2" w:semiHidden="1" w:uiPriority="0" w:unhideWhenUsed="1" w:qFormat="1"/>
-    <w:lsdException w:name="heading 3" w:semiHidden="1" w:uiPriority="0" w:unhideWhenUsed="1" w:qFormat="1"/>
-    <w:lsdException w:name="heading 4" w:semiHidden="1" w:uiPriority="0" w:unhideWhenUsed="1" w:qFormat="1"/>
-    <w:lsdException w:name="heading 5" w:semiHidden="1" w:uiPriority="0" w:unhideWhenUsed="1" w:qFormat="1"/>
-    <w:lsdException w:name="heading 6" w:semiHidden="1" w:uiPriority="0" w:unhideWhenUsed="1" w:qFormat="1"/>
-    <w:lsdException w:name="heading 7" w:semiHidden="1" w:uiPriority="0" w:unhideWhenUsed="1" w:qFormat="1"/>
-    <w:lsdException w:name="heading 8" w:semiHidden="1" w:uiPriority="0" w:unhideWhenUsed="1" w:qFormat="1"/>
-    <w:lsdException w:name="heading 9" w:semiHidden="1" w:uiPriority="0" w:unhideWhenUsed="1" w:qFormat="1"/>
-    <w:lsdException w:name="index 1" w:semiHidden="1" w:unhideWhenUsed="1"/>
-    <w:lsdException w:name="index 2" w:semiHidden="1" w:unhideWhenUsed="1"/>
-    <w:lsdException w:name="index 3" w:semiHidden="1" w:unhideWhenUsed="1"/>
-    <w:lsdException w:name="index 4" w:semiHidden="1" w:unhideWhenUsed="1"/>
-    <w:lsdException w:name="index 5" w:semiHidden="1" w:unhideWhenUsed="1"/>
-    <w:lsdException w:name="index 6" w:semiHidden="1" w:unhideWhenUsed="1"/>
-    <w:lsdException w:name="index 7" w:semiHidden="1" w:unhideWhenUsed="1"/>
-    <w:lsdException w:name="index 8" w:semiHidden="1" w:unhideWhenUsed="1"/>
-    <w:lsdException w:name="index 9" w:semiHidden="1" w:unhideWhenUsed="1"/>
-    <w:lsdException w:name="toc 1" w:semiHidden="1" w:uiPriority="39" w:unhideWhenUsed="1"/>
-    <w:lsdException w:name="toc 2" w:semiHidden="1" w:uiPriority="39" w:unhideWhenUsed="1"/>
-    <w:lsdException w:name="toc 3" w:semiHidden="1" w:uiPriority="39" w:unhideWhenUsed="1"/>
-    <w:lsdException w:name="toc 4" w:semiHidden="1" w:uiPriority="39" w:unhideWhenUsed="1"/>
-    <w:lsdException w:name="toc 5" w:semiHidden="1" w:uiPriority="39" w:unhideWhenUsed="1"/>
-    <w:lsdException w:name="toc 6" w:semiHidden="1" w:uiPriority="39" w:unhideWhenUsed="1"/>
-    <w:lsdException w:name="toc 7" w:semiHidden="1" w:uiPriority="39" w:unhideWhenUsed="1"/>
-    <w:lsdException w:name="toc 8" w:semiHidden="1" w:uiPriority="39" w:unhideWhenUsed="1"/>
-    <w:lsdException w:name="toc 9" w:semiHidden="1" w:uiPriority="39" w:unhideWhenUsed="1"/>
-    <w:lsdException w:name="Normal Indent" w:semiHidden="1" w:unhideWhenUsed="1"/>
-    <w:lsdException w:name="footnote text" w:semiHidden="1" w:unhideWhenUsed="1"/>
-    <w:lsdException w:name="annotation text" w:semiHidden="1" w:unhideWhenUsed="1"/>
-    <w:lsdException w:name="header" w:semiHidden="1" w:unhideWhenUsed="1"/>
-    <w:lsdException w:name="footer" w:semiHidden="1" w:unhideWhenUsed="1"/>
-    <w:lsdException w:name="index heading" w:semiHidden="1" w:unhideWhenUsed="1"/>
-    <w:lsdException w:name="caption" w:semiHidden="1" w:uiPriority="35" w:unhideWhenUsed="1" w:qFormat="1"/>
-    <w:lsdException w:name="table of figures" w:semiHidden="1" w:unhideWhenUsed="1"/>
-    <w:lsdException w:name="envelope address" w:semiHidden="1" w:unhideWhenUsed="1"/>
-    <w:lsdException w:name="envelope return" w:semiHidden="1" w:unhideWhenUsed="1"/>
-    <w:lsdException w:name="footnote reference" w:semiHidden="1" w:unhideWhenUsed="1"/>
-    <w:lsdException w:name="annotation reference" w:semiHidden="1" w:unhideWhenUsed="1"/>
-    <w:lsdException w:name="line number" w:semiHidden="1" w:unhideWhenUsed="1"/>
-    <w:lsdException w:name="page number" w:semiHidden="1" w:unhideWhenUsed="1"/>
-    <w:lsdException w:name="endnote reference" w:semiHidden="1" w:unhideWhenUsed="1"/>
-    <w:lsdException w:name="endnote text" w:semiHidden="1" w:unhideWhenUsed="1"/>
-    <w:lsdException w:name="table of authorities" w:semiHidden="1" w:unhideWhenUsed="1"/>
-    <w:lsdException w:name="macro" w:semiHidden="1" w:unhideWhenUsed="1"/>
-    <w:lsdException w:name="toa heading" w:semiHidden="1" w:unhideWhenUsed="1"/>
-    <w:lsdException w:name="List" w:semiHidden="1" w:unhideWhenUsed="1"/>
-    <w:lsdException w:name="List Bullet" w:semiHidden="1" w:unhideWhenUsed="1"/>
-    <w:lsdException w:name="List Number" w:semiHidden="1" w:unhideWhenUsed="1"/>
-    <w:lsdException w:name="List 2" w:semiHidden="1" w:unhideWhenUsed="1"/>
-    <w:lsdException w:name="List 3" w:semiHidden="1" w:unhideWhenUsed="1"/>
-    <w:lsdException w:name="List 4" w:semiHidden="1" w:unhideWhenUsed="1"/>
-    <w:lsdException w:name="List 5" w:semiHidden="1" w:unhideWhenUsed="1"/>
-    <w:lsdException w:name="List Bullet 2" w:semiHidden="1" w:unhideWhenUsed="1"/>
-    <w:lsdException w:name="List Bullet 3" w:semiHidden="1" w:unhideWhenUsed="1"/>
-    <w:lsdException w:name="List Bullet 4" w:semiHidden="1" w:unhideWhenUsed="1"/>
-    <w:lsdException w:name="List Bullet 5" w:semiHidden="1" w:unhideWhenUsed="1"/>
-    <w:lsdException w:name="List Number 2" w:semiHidden="1" w:unhideWhenUsed="1"/>
-    <w:lsdException w:name="List Number 3" w:semiHidden="1" w:unhideWhenUsed="1"/>
-    <w:lsdException w:name="List Number 4" w:semiHidden="1" w:unhideWhenUsed="1"/>
-    <w:lsdException w:name="List Number 5" w:semiHidden="1" w:unhideWhenUsed="1"/>
-    <w:lsdException w:name="Title" w:uiPriority="0" w:qFormat="1"/>
-    <w:lsdException w:name="Closing" w:semiHidden="1" w:unhideWhenUsed="1"/>
-    <w:lsdException w:name="Signature" w:semiHidden="1" w:unhideWhenUsed="1"/>
-    <w:lsdException w:name="Default Paragraph Font" w:semiHidden="1" w:uiPriority="1" w:unhideWhenUsed="1"/>
-    <w:lsdException w:name="Body Text" w:semiHidden="1" w:unhideWhenUsed="1"/>
-    <w:lsdException w:name="Body Text Indent" w:semiHidden="1" w:unhideWhenUsed="1"/>
-    <w:lsdException w:name="List Continue" w:semiHidden="1" w:unhideWhenUsed="1"/>
-    <w:lsdException w:name="List Continue 2" w:semiHidden="1" w:unhideWhenUsed="1"/>
-    <w:lsdException w:name="List Continue 3" w:semiHidden="1" w:unhideWhenUsed="1"/>
-    <w:lsdException w:name="List Continue 4" w:semiHidden="1" w:unhideWhenUsed="1"/>
-    <w:lsdException w:name="List Continue 5" w:semiHidden="1" w:unhideWhenUsed="1"/>
-    <w:lsdException w:name="Message Header" w:semiHidden="1" w:unhideWhenUsed="1"/>
-    <w:lsdException w:name="Subtitle" w:uiPriority="11" w:qFormat="1"/>
-    <w:lsdException w:name="Salutation" w:semiHidden="1" w:unhideWhenUsed="1"/>
-    <w:lsdException w:name="Date" w:semiHidden="1" w:unhideWhenUsed="1"/>
-    <w:lsdException w:name="Body Text First Indent" w:semiHidden="1" w:unhideWhenUsed="1"/>
-    <w:lsdException w:name="Body Text First Indent 2" w:semiHidden="1" w:unhideWhenUsed="1"/>
-    <w:lsdException w:name="Note Heading" w:semiHidden="1" w:unhideWhenUsed="1"/>
-    <w:lsdException w:name="Body Text 2" w:semiHidden="1" w:unhideWhenUsed="1"/>
-    <w:lsdException w:name="Body Text 3" w:semiHidden="1" w:unhideWhenUsed="1"/>
-    <w:lsdException w:name="Body Text Indent 2" w:semiHidden="1" w:unhideWhenUsed="1"/>
-    <w:lsdException w:name="Body Text Indent 3" w:semiHidden="1" w:unhideWhenUsed="1"/>
-    <w:lsdException w:name="Block Text" w:semiHidden="1" w:unhideWhenUsed="1"/>
-    <w:lsdException w:name="Hyperlink" w:semiHidden="1" w:unhideWhenUsed="1"/>
-    <w:lsdException w:name="FollowedHyperlink" w:semiHidden="1" w:unhideWhenUsed="1"/>
-    <w:lsdException w:name="Strong" w:uiPriority="22" w:qFormat="1"/>
-    <w:lsdException w:name="Emphasis" w:uiPriority="20" w:qFormat="1"/>
-    <w:lsdException w:name="Document Map" w:semiHidden="1" w:unhideWhenUsed="1"/>
-    <w:lsdException w:name="Plain Text" w:semiHidden="1" w:unhideWhenUsed="1"/>
-    <w:lsdException w:name="E-mail Signature" w:semiHidden="1" w:unhideWhenUsed="1"/>
-    <w:lsdException w:name="HTML Top of Form" w:semiHidden="1" w:unhideWhenUsed="1"/>
-    <w:lsdException w:name="HTML Bottom of Form" w:semiHidden="1" w:unhideWhenUsed="1"/>
-    <w:lsdException w:name="Normal (Web)" w:semiHidden="1" w:unhideWhenUsed="1"/>
-    <w:lsdException w:name="HTML Acronym" w:semiHidden="1" w:unhideWhenUsed="1"/>
-    <w:lsdException w:name="HTML Address" w:semiHidden="1" w:unhideWhenUsed="1"/>
-    <w:lsdException w:name="HTML Cite" w:semiHidden="1" w:unhideWhenUsed="1"/>
-    <w:lsdException w:name="HTML Code" w:semiHidden="1" w:unhideWhenUsed="1"/>
-    <w:lsdException w:name="HTML Definition" w:semiHidden="1" w:unhideWhenUsed="1"/>
-    <w:lsdException w:name="HTML Keyboard" w:semiHidden="1" w:unhideWhenUsed="1"/>
-    <w:lsdException w:name="HTML Preformatted" w:semiHidden="1" w:unhideWhenUsed="1"/>
-    <w:lsdException w:name="HTML Sample" w:semiHidden="1" w:unhideWhenUsed="1"/>
-    <w:lsdException w:name="HTML Typewriter" w:semiHidden="1" w:unhideWhenUsed="1"/>
-    <w:lsdException w:name="HTML Variable" w:semiHidden="1" w:unhideWhenUsed="1"/>
-    <w:lsdException w:name="Normal Table" w:semiHidden="1" w:unhideWhenUsed="1"/>
-    <w:lsdException w:name="annotation subject" w:semiHidden="1" w:unhideWhenUsed="1"/>
-    <w:lsdException w:name="No List" w:semiHidden="1" w:unhideWhenUsed="1"/>
-    <w:lsdException w:name="Outline List 1" w:semiHidden="1" w:unhideWhenUsed="1"/>
-    <w:lsdException w:name="Outline List 2" w:semiHidden="1" w:unhideWhenUsed="1"/>
-    <w:lsdException w:name="Outline List 3" w:semiHidden="1" w:unhideWhenUsed="1"/>
-    <w:lsdException w:name="Table Simple 1" w:semiHidden="1" w:unhideWhenUsed="1"/>
-    <w:lsdException w:name="Table Simple 2" w:semiHidden="1" w:unhideWhenUsed="1"/>
-    <w:lsdException w:name="Table Simple 3" w:semiHidden="1" w:unhideWhenUsed="1"/>
-    <w:lsdException w:name="Table Classic 1" w:semiHidden="1" w:unhideWhenUsed="1"/>
-    <w:lsdException w:name="Table Classic 2" w:semiHidden="1" w:unhideWhenUsed="1"/>
-    <w:lsdException w:name="Table Classic 3" w:semiHidden="1" w:unhideWhenUsed="1"/>
-    <w:lsdException w:name="Table Classic 4" w:semiHidden="1" w:unhideWhenUsed="1"/>
-    <w:lsdException w:name="Table Colorful 1" w:semiHidden="1" w:unhideWhenUsed="1"/>
-    <w:lsdException w:name="Table Colorful 2" w:semiHidden="1" w:unhideWhenUsed="1"/>
-    <w:lsdException w:name="Table Colorful 3" w:semiHidden="1" w:unhideWhenUsed="1"/>
-    <w:lsdException w:name="Table Columns 1" w:semiHidden="1" w:unhideWhenUsed="1"/>
-    <w:lsdException w:name="Table Columns 2" w:semiHidden="1" w:unhideWhenUsed="1"/>
-    <w:lsdException w:name="Table Columns 3" w:semiHidden="1" w:unhideWhenUsed="1"/>
-    <w:lsdException w:name="Table Columns 4" w:semiHidden="1" w:unhideWhenUsed="1"/>
-    <w:lsdException w:name="Table Columns 5" w:semiHidden="1" w:unhideWhenUsed="1"/>
-    <w:lsdException w:name="Table Grid 1" w:semiHidden="1" w:unhideWhenUsed="1"/>
-    <w:lsdException w:name="Table Grid 2" w:semiHidden="1" w:unhideWhenUsed="1"/>
-    <w:lsdException w:name="Table Grid 3" w:semiHidden="1" w:unhideWhenUsed="1"/>
-    <w:lsdException w:name="Table Grid 4" w:semiHidden="1" w:unhideWhenUsed="1"/>
-    <w:lsdException w:name="Table Grid 5" w:semiHidden="1" w:unhideWhenUsed="1"/>
-    <w:lsdException w:name="Table Grid 6" w:semiHidden="1" w:unhideWhenUsed="1"/>
-    <w:lsdException w:name="Table Grid 7" w:semiHidden="1" w:unhideWhenUsed="1"/>
-    <w:lsdException w:name="Table Grid 8" w:semiHidden="1" w:unhideWhenUsed="1"/>
-    <w:lsdException w:name="Table List 1" w:semiHidden="1" w:unhideWhenUsed="1"/>
-    <w:lsdException w:name="Table List 2" w:semiHidden="1" w:unhideWhenUsed="1"/>
-    <w:lsdException w:name="Table List 3" w:semiHidden="1" w:unhideWhenUsed="1"/>
-    <w:lsdException w:name="Table List 4" w:semiHidden="1" w:unhideWhenUsed="1"/>
-    <w:lsdException w:name="Table List 5" w:semiHidden="1" w:unhideWhenUsed="1"/>
-    <w:lsdException w:name="Table List 6" w:semiHidden="1" w:unhideWhenUsed="1"/>
-    <w:lsdException w:name="Table List 7" w:semiHidden="1" w:unhideWhenUsed="1"/>
-    <w:lsdException w:name="Table List 8" w:semiHidden="1" w:unhideWhenUsed="1"/>
-    <w:lsdException w:name="Table 3D effects 1" w:semiHidden="1" w:unhideWhenUsed="1"/>
-    <w:lsdException w:name="Table 3D effects 2" w:semiHidden="1" w:unhideWhenUsed="1"/>
-    <w:lsdException w:name="Table 3D effects 3" w:semiHidden="1" w:unhideWhenUsed="1"/>
-    <w:lsdException w:name="Table Contemporary" w:semiHidden="1" w:unhideWhenUsed="1"/>
-    <w:lsdException w:name="Table Elegant" w:semiHidden="1" w:unhideWhenUsed="1"/>
-    <w:lsdException w:name="Table Professional" w:semiHidden="1" w:unhideWhenUsed="1"/>
-    <w:lsdException w:name="Table Subtle 1" w:semiHidden="1" w:unhideWhenUsed="1"/>
-    <w:lsdException w:name="Table Subtle 2" w:semiHidden="1" w:unhideWhenUsed="1"/>
-    <w:lsdException w:name="Table Web 1" w:semiHidden="1" w:unhideWhenUsed="1"/>
-    <w:lsdException w:name="Table Web 2" w:semiHidden="1" w:unhideWhenUsed="1"/>
-    <w:lsdException w:name="Table Web 3" w:semiHidden="1" w:unhideWhenUsed="1"/>
-    <w:lsdException w:name="Balloon Text" w:semiHidden="1" w:unhideWhenUsed="1"/>
-    <w:lsdException w:name="Table Grid" w:uiPriority="39"/>
-    <w:lsdException w:name="Table Theme" w:semiHidden="1" w:unhideWhenUsed="1"/>
-    <w:lsdException w:name="Placeholder Text" w:semiHidden="1"/>
-    <w:lsdException w:name="No Spacing" w:uiPriority="1" w:qFormat="1"/>
-    <w:lsdException w:name="Light Shading" w:uiPriority="60"/>
-    <w:lsdException w:name="Light List" w:uiPriority="61"/>
-    <w:lsdException w:name="Light Grid" w:uiPriority="62"/>
-    <w:lsdException w:name="Medium Shading 1" w:uiPriority="63"/>
-    <w:lsdException w:name="Medium Shading 2" w:uiPriority="64"/>
-    <w:lsdException w:name="Medium List 1" w:uiPriority="65"/>
-    <w:lsdException w:name="Medium List 2" w:uiPriority="66"/>
-    <w:lsdException w:name="Medium Grid 1" w:uiPriority="67"/>
-    <w:lsdException w:name="Medium Grid 2" w:uiPriority="68"/>
-    <w:lsdException w:name="Medium Grid 3" w:uiPriority="69"/>
-    <w:lsdException w:name="Dark List" w:uiPriority="70"/>
-    <w:lsdException w:name="Colorful Shading" w:uiPriority="71"/>
-    <w:lsdException w:name="Colorful List" w:uiPriority="72"/>
-    <w:lsdException w:name="Colorful Grid" w:uiPriority="73"/>
-    <w:lsdException w:name="Light Shading Accent 1" w:uiPriority="60"/>
-    <w:lsdException w:name="Light List Accent 1" w:uiPriority="61"/>
-    <w:lsdException w:name="Light Grid Accent 1" w:uiPriority="62"/>
-    <w:lsdException w:name="Medium Shading 1 Accent 1" w:uiPriority="63"/>
-    <w:lsdException w:name="Medium Shading 2 Accent 1" w:uiPriority="64"/>
-    <w:lsdException w:name="Medium List 1 Accent 1" w:uiPriority="65"/>
-    <w:lsdException w:name="Revision" w:semiHidden="1"/>
-    <w:lsdException w:name="List Paragraph" w:uiPriority="34" w:qFormat="1"/>
-    <w:lsdException w:name="Quote" w:uiPriority="29" w:qFormat="1"/>
-    <w:lsdException w:name="Intense Quote" w:uiPriority="30" w:qFormat="1"/>
-    <w:lsdException w:name="Medium List 2 Accent 1" w:uiPriority="66"/>
-    <w:lsdException w:name="Medium Grid 1 Accent 1" w:uiPriority="67"/>
-    <w:lsdException w:name="Medium Grid 2 Accent 1" w:uiPriority="68"/>
-    <w:lsdException w:name="Medium Grid 3 Accent 1" w:uiPriority="69"/>
-    <w:lsdException w:name="Dark List Accent 1" w:uiPriority="70"/>
-    <w:lsdException w:name="Colorful Shading Accent 1" w:uiPriority="71"/>
-    <w:lsdException w:name="Colorful List Accent 1" w:uiPriority="72"/>
-    <w:lsdException w:name="Colorful Grid Accent 1" w:uiPriority="73"/>
-    <w:lsdException w:name="Light Shading Accent 2" w:uiPriority="60"/>
-    <w:lsdException w:name="Light List Accent 2" w:uiPriority="61"/>
-    <w:lsdException w:name="Light Grid Accent 2" w:uiPriority="62"/>
-    <w:lsdException w:name="Medium Shading 1 Accent 2" w:uiPriority="63"/>
-    <w:lsdException w:name="Medium Shading 2 Accent 2" w:uiPriority="64"/>
-    <w:lsdException w:name="Medium List 1 Accent 2" w:uiPriority="65"/>
-    <w:lsdException w:name="Medium List 2 Accent 2" w:uiPriority="66"/>
-    <w:lsdException w:name="Medium Grid 1 Accent 2" w:uiPriority="67"/>
-    <w:lsdException w:name="Medium Grid 2 Accent 2" w:uiPriority="68"/>
-    <w:lsdException w:name="Medium Grid 3 Accent 2" w:uiPriority="69"/>
-    <w:lsdException w:name="Dark List Accent 2" w:uiPriority="70"/>
-    <w:lsdException w:name="Colorful Shading Accent 2" w:uiPriority="71"/>
-    <w:lsdException w:name="Colorful List Accent 2" w:uiPriority="72"/>
-    <w:lsdException w:name="Colorful Grid Accent 2" w:uiPriority="73"/>
-    <w:lsdException w:name="Light Shading Accent 3" w:uiPriority="60"/>
-    <w:lsdException w:name="Light List Accent 3" w:uiPriority="61"/>
-    <w:lsdException w:name="Light Grid Accent 3" w:uiPriority="62"/>
-    <w:lsdException w:name="Medium Shading 1 Accent 3" w:uiPriority="63"/>
-    <w:lsdException w:name="Medium Shading 2 Accent 3" w:uiPriority="64"/>
-    <w:lsdException w:name="Medium List 1 Accent 3" w:uiPriority="65"/>
-    <w:lsdException w:name="Medium List 2 Accent 3" w:uiPriority="66"/>
-    <w:lsdException w:name="Medium Grid 1 Accent 3" w:uiPriority="67"/>
-    <w:lsdException w:name="Medium Grid 2 Accent 3" w:uiPriority="68"/>
-    <w:lsdException w:name="Medium Grid 3 Accent 3" w:uiPriority="69"/>
-    <w:lsdException w:name="Dark List Accent 3" w:uiPriority="70"/>
-    <w:lsdException w:name="Colorful Shading Accent 3" w:uiPriority="71"/>
-    <w:lsdException w:name="Colorful List Accent 3" w:uiPriority="72"/>
-    <w:lsdException w:name="Colorful Grid Accent 3" w:uiPriority="73"/>
-    <w:lsdException w:name="Light Shading Accent 4" w:uiPriority="60"/>
-    <w:lsdException w:name="Light List Accent 4" w:uiPriority="61"/>
-    <w:lsdException w:name="Light Grid Accent 4" w:uiPriority="62"/>
-    <w:lsdException w:name="Medium Shading 1 Accent 4" w:uiPriority="63"/>
-    <w:lsdException w:name="Medium Shading 2 Accent 4" w:uiPriority="64"/>
-    <w:lsdException w:name="Medium List 1 Accent 4" w:uiPriority="65"/>
-    <w:lsdException w:name="Medium List 2 Accent 4" w:uiPriority="66"/>
-    <w:lsdException w:name="Medium Grid 1 Accent 4" w:uiPriority="67"/>
-    <w:lsdException w:name="Medium Grid 2 Accent 4" w:uiPriority="68"/>
-    <w:lsdException w:name="Medium Grid 3 Accent 4" w:uiPriority="69"/>
-    <w:lsdException w:name="Dark List Accent 4" w:uiPriority="70"/>
-    <w:lsdException w:name="Colorful Shading Accent 4" w:uiPriority="71"/>
-    <w:lsdException w:name="Colorful List Accent 4" w:uiPriority="72"/>
-    <w:lsdException w:name="Colorful Grid Accent 4" w:uiPriority="73"/>
-    <w:lsdException w:name="Light Shading Accent 5" w:uiPriority="60"/>
-    <w:lsdException w:name="Light List Accent 5" w:uiPriority="61"/>
-    <w:lsdException w:name="Light Grid Accent 5" w:uiPriority="62"/>
-    <w:lsdException w:name="Medium Shading 1 Accent 5" w:uiPriority="63"/>
-    <w:lsdException w:name="Medium Shading 2 Accent 5" w:uiPriority="64"/>
-    <w:lsdException w:name="Medium List 1 Accent 5" w:uiPriority="65"/>
-    <w:lsdException w:name="Medium List 2 Accent 5" w:uiPriority="66"/>
-    <w:lsdException w:name="Medium Grid 1 Accent 5" w:uiPriority="67"/>
-    <w:lsdException w:name="Medium Grid 2 Accent 5" w:uiPriority="68"/>
-    <w:lsdException w:name="Medium Grid 3 Accent 5" w:uiPriority="69"/>
-    <w:lsdException w:name="Dark List Accent 5" w:uiPriority="70"/>
-    <w:lsdException w:name="Colorful Shading Accent 5" w:uiPriority="71"/>
-    <w:lsdException w:name="Colorful List Accent 5" w:uiPriority="72"/>
-    <w:lsdException w:name="Colorful Grid Accent 5" w:uiPriority="73"/>
-    <w:lsdException w:name="Light Shading Accent 6" w:uiPriority="60"/>
-    <w:lsdException w:name="Light List Accent 6" w:uiPriority="61"/>
-    <w:lsdException w:name="Light Grid Accent 6" w:uiPriority="62"/>
-    <w:lsdException w:name="Medium Shading 1 Accent 6" w:uiPriority="63"/>
-    <w:lsdException w:name="Medium Shading 2 Accent 6" w:uiPriority="64"/>
-    <w:lsdException w:name="Medium List 1 Accent 6" w:uiPriority="65"/>
-    <w:lsdException w:name="Medium List 2 Accent 6" w:uiPriority="66"/>
-    <w:lsdException w:name="Medium Grid 1 Accent 6" w:uiPriority="67"/>
-    <w:lsdException w:name="Medium Grid 2 Accent 6" w:uiPriority="68"/>
-    <w:lsdException w:name="Medium Grid 3 Accent 6" w:uiPriority="69"/>
-    <w:lsdException w:name="Dark List Accent 6" w:uiPriority="70"/>
-    <w:lsdException w:name="Colorful Shading Accent 6" w:uiPriority="71"/>
-    <w:lsdException w:name="Colorful List Accent 6" w:uiPriority="72"/>
-    <w:lsdException w:name="Colorful Grid Accent 6" w:uiPriority="73"/>
-    <w:lsdException w:name="Subtle Emphasis" w:uiPriority="19" w:qFormat="1"/>
-    <w:lsdException w:name="Intense Emphasis" w:uiPriority="21" w:qFormat="1"/>
-    <w:lsdException w:name="Subtle Reference" w:uiPriority="31" w:qFormat="1"/>
-    <w:lsdException w:name="Intense Reference" w:uiPriority="32" w:qFormat="1"/>
-    <w:lsdException w:name="Book Title" w:uiPriority="33" w:qFormat="1"/>
-    <w:lsdException w:name="Bibliography" w:semiHidden="1" w:uiPriority="37" w:unhideWhenUsed="1"/>
-    <w:lsdException w:name="TOC Heading" w:semiHidden="1" w:uiPriority="39" w:unhideWhenUsed="1" w:qFormat="1"/>
-    <w:lsdException w:name="Plain Table 1" w:uiPriority="41"/>
-    <w:lsdException w:name="Plain Table 2" w:uiPriority="42"/>
-    <w:lsdException w:name="Plain Table 3" w:uiPriority="43"/>
-    <w:lsdException w:name="Plain Table 4" w:uiPriority="44"/>
-    <w:lsdException w:name="Plain Table 5" w:uiPriority="45"/>
-    <w:lsdException w:name="Grid Table Light" w:uiPriority="40"/>
-    <w:lsdException w:name="Grid Table 1 Light" w:uiPriority="46"/>
-    <w:lsdException w:name="Grid Table 2" w:uiPriority="47"/>
-    <w:lsdException w:name="Grid Table 3" w:uiPriority="48"/>
-    <w:lsdException w:name="Grid Table 4" w:uiPriority="49"/>
-    <w:lsdException w:name="Grid Table 5 Dark" w:uiPriority="50"/>
-    <w:lsdException w:name="Grid Table 6 Colorful" w:uiPriority="51"/>
-    <w:lsdException w:name="Grid Table 7 Colorful" w:uiPriority="52"/>
-    <w:lsdException w:name="Grid Table 1 Light Accent 1" w:uiPriority="46"/>
-    <w:lsdException w:name="Grid Table 2 Accent 1" w:uiPriority="47"/>
-    <w:lsdException w:name="Grid Table 3 Accent 1" w:uiPriority="48"/>
-    <w:lsdException w:name="Grid Table 4 Accent 1" w:uiPriority="49"/>
-    <w:lsdException w:name="Grid Table 5 Dark Accent 1" w:uiPriority="50"/>
-    <w:lsdException w:name="Grid Table 6 Colorful Accent 1" w:uiPriority="51"/>
-    <w:lsdException w:name="Grid Table 7 Colorful Accent 1" w:uiPriority="52"/>
-    <w:lsdException w:name="Grid Table 1 Light Accent 2" w:uiPriority="46"/>
-    <w:lsdException w:name="Grid Table 2 Accent 2" w:uiPriority="47"/>
-    <w:lsdException w:name="Grid Table 3 Accent 2" w:uiPriority="48"/>
-    <w:lsdException w:name="Grid Table 4 Accent 2" w:uiPriority="49"/>
-    <w:lsdException w:name="Grid Table 5 Dark Accent 2" w:uiPriority="50"/>
-    <w:lsdException w:name="Grid Table 6 Colorful Accent 2" w:uiPriority="51"/>
-    <w:lsdException w:name="Grid Table 7 Colorful Accent 2" w:uiPriority="52"/>
-    <w:lsdException w:name="Grid Table 1 Light Accent 3" w:uiPriority="46"/>
-    <w:lsdException w:name="Grid Table 2 Accent 3" w:uiPriority="47"/>
-    <w:lsdException w:name="Grid Table 3 Accent 3" w:uiPriority="48"/>
-    <w:lsdException w:name="Grid Table 4 Accent 3" w:uiPriority="49"/>
-    <w:lsdException w:name="Grid Table 5 Dark Accent 3" w:uiPriority="50"/>
-    <w:lsdException w:name="Grid Table 6 Colorful Accent 3" w:uiPriority="51"/>
-    <w:lsdException w:name="Grid Table 7 Colorful Accent 3" w:uiPriority="52"/>
-    <w:lsdException w:name="Grid Table 1 Light Accent 4" w:uiPriority="46"/>
-    <w:lsdException w:name="Grid Table 2 Accent 4" w:uiPriority="47"/>
-    <w:lsdException w:name="Grid Table 3 Accent 4" w:uiPriority="48"/>
-    <w:lsdException w:name="Grid Table 4 Accent 4" w:uiPriority="49"/>
-    <w:lsdException w:name="Grid Table 5 Dark Accent 4" w:uiPriority="50"/>
-    <w:lsdException w:name="Grid Table 6 Colorful Accent 4" w:uiPriority="51"/>
-    <w:lsdException w:name="Grid Table 7 Colorful Accent 4" w:uiPriority="52"/>
-    <w:lsdException w:name="Grid Table 1 Light Accent 5" w:uiPriority="46"/>
-    <w:lsdException w:name="Grid Table 2 Accent 5" w:uiPriority="47"/>
-    <w:lsdException w:name="Grid Table 3 Accent 5" w:uiPriority="48"/>
-    <w:lsdException w:name="Grid Table 4 Accent 5" w:uiPriority="49"/>
-    <w:lsdException w:name="Grid Table 5 Dark Accent 5" w:uiPriority="50"/>
-    <w:lsdException w:name="Grid Table 6 Colorful Accent 5" w:uiPriority="51"/>
-    <w:lsdException w:name="Grid Table 7 Colorful Accent 5" w:uiPriority="52"/>
-    <w:lsdException w:name="Grid Table 1 Light Accent 6" w:uiPriority="46"/>
-    <w:lsdException w:name="Grid Table 2 Accent 6" w:uiPriority="47"/>
-    <w:lsdException w:name="Grid Table 3 Accent 6" w:uiPriority="48"/>
-    <w:lsdException w:name="Grid Table 4 Accent 6" w:uiPriority="49"/>
-    <w:lsdException w:name="Grid Table 5 Dark Accent 6" w:uiPriority="50"/>
-    <w:lsdException w:name="Grid Table 6 Colorful Accent 6" w:uiPriority="51"/>
-    <w:lsdException w:name="Grid Table 7 Colorful Accent 6" w:uiPriority="52"/>
-    <w:lsdException w:name="List Table 1 Light" w:uiPriority="46"/>
-    <w:lsdException w:name="List Table 2" w:uiPriority="47"/>
-    <w:lsdException w:name="List Table 3" w:uiPriority="48"/>
-    <w:lsdException w:name="List Table 4" w:uiPriority="49"/>
-    <w:lsdException w:name="List Table 5 Dark" w:uiPriority="50"/>
-    <w:lsdException w:name="List Table 6 Colorful" w:uiPriority="51"/>
-    <w:lsdException w:name="List Table 7 Colorful" w:uiPriority="52"/>
-    <w:lsdException w:name="List Table 1 Light Accent 1" w:uiPriority="46"/>
-    <w:lsdException w:name="List Table 2 Accent 1" w:uiPriority="47"/>
-    <w:lsdException w:name="List Table 3 Accent 1" w:uiPriority="48"/>
-    <w:lsdException w:name="List Table 4 Accent 1" w:uiPriority="49"/>
-    <w:lsdException w:name="List Table 5 Dark Accent 1" w:uiPriority="50"/>
-    <w:lsdException w:name="List Table 6 Colorful Accent 1" w:uiPriority="51"/>
-    <w:lsdException w:name="List Table 7 Colorful Accent 1" w:uiPriority="52"/>
-    <w:lsdException w:name="List Table 1 Light Accent 2" w:uiPriority="46"/>
-    <w:lsdException w:name="List Table 2 Accent 2" w:uiPriority="47"/>
-    <w:lsdException w:name="List Table 3 Accent 2" w:uiPriority="48"/>
-    <w:lsdException w:name="List Table 4 Accent 2" w:uiPriority="49"/>
-    <w:lsdException w:name="List Table 5 Dark Accent 2" w:uiPriority="50"/>
-    <w:lsdException w:name="List Table 6 Colorful Accent 2" w:uiPriority="51"/>
-    <w:lsdException w:name="List Table 7 Colorful Accent 2" w:uiPriority="52"/>
-    <w:lsdException w:name="List Table 1 Light Accent 3" w:uiPriority="46"/>
-    <w:lsdException w:name="List Table 2 Accent 3" w:uiPriority="47"/>
-    <w:lsdException w:name="List Table 3 Accent 3" w:uiPriority="48"/>
-    <w:lsdException w:name="List Table 4 Accent 3" w:uiPriority="49"/>
-    <w:lsdException w:name="List Table 5 Dark Accent 3" w:uiPriority="50"/>
-    <w:lsdException w:name="List Table 6 Colorful Accent 3" w:uiPriority="51"/>
-    <w:lsdException w:name="List Table 7 Colorful Accent 3" w:uiPriority="52"/>
-    <w:lsdException w:name="List Table 1 Light Accent 4" w:uiPriority="46"/>
-    <w:lsdException w:name="List Table 2 Accent 4" w:uiPriority="47"/>
-    <w:lsdException w:name="List Table 3 Accent 4" w:uiPriority="48"/>
-    <w:lsdException w:name="List Table 4 Accent 4" w:uiPriority="49"/>
-    <w:lsdException w:name="List Table 5 Dark Accent 4" w:uiPriority="50"/>
-    <w:lsdException w:name="List Table 6 Colorful Accent 4" w:uiPriority="51"/>
-    <w:lsdException w:name="List Table 7 Colorful Accent 4" w:uiPriority="52"/>
-    <w:lsdException w:name="List Table 1 Light Accent 5" w:uiPriority="46"/>
-    <w:lsdException w:name="List Table 2 Accent 5" w:uiPriority="47"/>
-    <w:lsdException w:name="List Table 3 Accent 5" w:uiPriority="48"/>
-    <w:lsdException w:name="List Table 4 Accent 5" w:uiPriority="49"/>
-    <w:lsdException w:name="List Table 5 Dark Accent 5" w:uiPriority="50"/>
-    <w:lsdException w:name="List Table 6 Colorful Accent 5" w:uiPriority="51"/>
-    <w:lsdException w:name="List Table 7 Colorful Accent 5" w:uiPriority="52"/>
-    <w:lsdException w:name="List Table 1 Light Accent 6" w:uiPriority="46"/>
-    <w:lsdException w:name="List Table 2 Accent 6" w:uiPriority="47"/>
-    <w:lsdException w:name="List Table 3 Accent 6" w:uiPriority="48"/>
-    <w:lsdException w:name="List Table 4 Accent 6" w:uiPriority="49"/>
-    <w:lsdException w:name="List Table 5 Dark Accent 6" w:uiPriority="50"/>
-    <w:lsdException w:name="List Table 6 Colorful Accent 6" w:uiPriority="51"/>
-    <w:lsdException w:name="List Table 7 Colorful Accent 6" w:uiPriority="52"/>
+  <w:latentStyles w:defLockedState="0" w:defUIPriority="99" w:defSemiHidden="1" w:defUnhideWhenUsed="1" w:defQFormat="0" w:count="267">
+    <w:lsdException w:name="Normal" w:semiHidden="0" w:uiPriority="0" w:unhideWhenUsed="0" w:qFormat="1"/>
+    <w:lsdException w:name="heading 1" w:semiHidden="0" w:uiPriority="0" w:unhideWhenUsed="0" w:qFormat="1"/>
+    <w:lsdException w:name="heading 2" w:uiPriority="0" w:qFormat="1"/>
+    <w:lsdException w:name="heading 3" w:uiPriority="0" w:qFormat="1"/>
+    <w:lsdException w:name="heading 4" w:uiPriority="0" w:qFormat="1"/>
+    <w:lsdException w:name="heading 5" w:uiPriority="0" w:qFormat="1"/>
+    <w:lsdException w:name="heading 6" w:uiPriority="0" w:qFormat="1"/>
+    <w:lsdException w:name="heading 7" w:uiPriority="0" w:qFormat="1"/>
+    <w:lsdException w:name="heading 8" w:uiPriority="0" w:qFormat="1"/>
+    <w:lsdException w:name="heading 9" w:uiPriority="0" w:qFormat="1"/>
+    <w:lsdException w:name="toc 1" w:uiPriority="39"/>
+    <w:lsdException w:name="toc 2" w:uiPriority="39"/>
+    <w:lsdException w:name="toc 3" w:uiPriority="39"/>
+    <w:lsdException w:name="toc 4" w:uiPriority="39"/>
+    <w:lsdException w:name="toc 5" w:uiPriority="39"/>
+    <w:lsdException w:name="toc 6" w:uiPriority="39"/>
+    <w:lsdException w:name="toc 7" w:uiPriority="39"/>
+    <w:lsdException w:name="toc 8" w:uiPriority="39"/>
+    <w:lsdException w:name="toc 9" w:uiPriority="39"/>
+    <w:lsdException w:name="caption" w:uiPriority="35" w:qFormat="1"/>
+    <w:lsdException w:name="Title" w:semiHidden="0" w:uiPriority="0" w:unhideWhenUsed="0" w:qFormat="1"/>
+    <w:lsdException w:name="Default Paragraph Font" w:uiPriority="1"/>
+    <w:lsdException w:name="Subtitle" w:semiHidden="0" w:uiPriority="11" w:unhideWhenUsed="0" w:qFormat="1"/>
+    <w:lsdException w:name="Strong" w:semiHidden="0" w:uiPriority="22" w:unhideWhenUsed="0" w:qFormat="1"/>
+    <w:lsdException w:name="Emphasis" w:semiHidden="0" w:uiPriority="20" w:unhideWhenUsed="0" w:qFormat="1"/>
+    <w:lsdException w:name="Table Grid" w:semiHidden="0" w:uiPriority="39" w:unhideWhenUsed="0"/>
+    <w:lsdException w:name="Placeholder Text" w:unhideWhenUsed="0"/>
+    <w:lsdException w:name="No Spacing" w:semiHidden="0" w:uiPriority="1" w:unhideWhenUsed="0" w:qFormat="1"/>
+    <w:lsdException w:name="Light Shading" w:semiHidden="0" w:uiPriority="60" w:unhideWhenUsed="0"/>
+    <w:lsdException w:name="Light List" w:semiHidden="0" w:uiPriority="61" w:unhideWhenUsed="0"/>
+    <w:lsdException w:name="Light Grid" w:semiHidden="0" w:uiPriority="62" w:unhideWhenUsed="0"/>
+    <w:lsdException w:name="Medium Shading 1" w:semiHidden="0" w:uiPriority="63" w:unhideWhenUsed="0"/>
+    <w:lsdException w:name="Medium Shading 2" w:semiHidden="0" w:uiPriority="64" w:unhideWhenUsed="0"/>
+    <w:lsdException w:name="Medium List 1" w:semiHidden="0" w:uiPriority="65" w:unhideWhenUsed="0"/>
+    <w:lsdException w:name="Medium List 2" w:semiHidden="0" w:uiPriority="66" w:unhideWhenUsed="0"/>
+    <w:lsdException w:name="Medium Grid 1" w:semiHidden="0" w:uiPriority="67" w:unhideWhenUsed="0"/>
+    <w:lsdException w:name="Medium Grid 2" w:semiHidden="0" w:uiPriority="68" w:unhideWhenUsed="0"/>
+    <w:lsdException w:name="Medium Grid 3" w:semiHidden="0" w:uiPriority="69" w:unhideWhenUsed="0"/>
+    <w:lsdException w:name="Dark List" w:semiHidden="0" w:uiPriority="70" w:unhideWhenUsed="0"/>
+    <w:lsdException w:name="Colorful Shading" w:semiHidden="0" w:uiPriority="71" w:unhideWhenUsed="0"/>
+    <w:lsdException w:name="Colorful List" w:semiHidden="0" w:uiPriority="72" w:unhideWhenUsed="0"/>
+    <w:lsdException w:name="Colorful Grid" w:semiHidden="0" w:uiPriority="73" w:unhideWhenUsed="0"/>
+    <w:lsdException w:name="Light Shading Accent 1" w:semiHidden="0" w:uiPriority="60" w:unhideWhenUsed="0"/>
+    <w:lsdException w:name="Light List Accent 1" w:semiHidden="0" w:uiPriority="61" w:unhideWhenUsed="0"/>
+    <w:lsdException w:name="Light Grid Accent 1" w:semiHidden="0" w:uiPriority="62" w:unhideWhenUsed="0"/>
+    <w:lsdException w:name="Medium Shading 1 Accent 1" w:semiHidden="0" w:uiPriority="63" w:unhideWhenUsed="0"/>
+    <w:lsdException w:name="Medium Shading 2 Accent 1" w:semiHidden="0" w:uiPriority="64" w:unhideWhenUsed="0"/>
+    <w:lsdException w:name="Medium List 1 Accent 1" w:semiHidden="0" w:uiPriority="65" w:unhideWhenUsed="0"/>
+    <w:lsdException w:name="Revision" w:unhideWhenUsed="0"/>
+    <w:lsdException w:name="List Paragraph" w:semiHidden="0" w:uiPriority="34" w:unhideWhenUsed="0" w:qFormat="1"/>
+    <w:lsdException w:name="Quote" w:semiHidden="0" w:uiPriority="29" w:unhideWhenUsed="0" w:qFormat="1"/>
+    <w:lsdException w:name="Intense Quote" w:semiHidden="0" w:uiPriority="30" w:unhideWhenUsed="0" w:qFormat="1"/>
+    <w:lsdException w:name="Medium List 2 Accent 1" w:semiHidden="0" w:uiPriority="66" w:unhideWhenUsed="0"/>
+    <w:lsdException w:name="Medium Grid 1 Accent 1" w:semiHidden="0" w:uiPriority="67" w:unhideWhenUsed="0"/>
+    <w:lsdException w:name="Medium Grid 2 Accent 1" w:semiHidden="0" w:uiPriority="68" w:unhideWhenUsed="0"/>
+    <w:lsdException w:name="Medium Grid 3 Accent 1" w:semiHidden="0" w:uiPriority="69" w:unhideWhenUsed="0"/>
+    <w:lsdException w:name="Dark List Accent 1" w:semiHidden="0" w:uiPriority="70" w:unhideWhenUsed="0"/>
+    <w:lsdException w:name="Colorful Shading Accent 1" w:semiHidden="0" w:uiPriority="71" w:unhideWhenUsed="0"/>
+    <w:lsdException w:name="Colorful List Accent 1" w:semiHidden="0" w:uiPriority="72" w:unhideWhenUsed="0"/>
+    <w:lsdException w:name="Colorful Grid Accent 1" w:semiHidden="0" w:uiPriority="73" w:unhideWhenUsed="0"/>
+    <w:lsdException w:name="Light Shading Accent 2" w:semiHidden="0" w:uiPriority="60" w:unhideWhenUsed="0"/>
+    <w:lsdException w:name="Light List Accent 2" w:semiHidden="0" w:uiPriority="61" w:unhideWhenUsed="0"/>
+    <w:lsdException w:name="Light Grid Accent 2" w:semiHidden="0" w:uiPriority="62" w:unhideWhenUsed="0"/>
+    <w:lsdException w:name="Medium Shading 1 Accent 2" w:semiHidden="0" w:uiPriority="63" w:unhideWhenUsed="0"/>
+    <w:lsdException w:name="Medium Shading 2 Accent 2" w:semiHidden="0" w:uiPriority="64" w:unhideWhenUsed="0"/>
+    <w:lsdException w:name="Medium List 1 Accent 2" w:semiHidden="0" w:uiPriority="65" w:unhideWhenUsed="0"/>
+    <w:lsdException w:name="Medium List 2 Accent 2" w:semiHidden="0" w:uiPriority="66" w:unhideWhenUsed="0"/>
+    <w:lsdException w:name="Medium Grid 1 Accent 2" w:semiHidden="0" w:uiPriority="67" w:unhideWhenUsed="0"/>
+    <w:lsdException w:name="Medium Grid 2 Accent 2" w:semiHidden="0" w:uiPriority="68" w:unhideWhenUsed="0"/>
+    <w:lsdException w:name="Medium Grid 3 Accent 2" w:semiHidden="0" w:uiPriority="69" w:unhideWhenUsed="0"/>
+    <w:lsdException w:name="Dark List Accent 2" w:semiHidden="0" w:uiPriority="70" w:unhideWhenUsed="0"/>
+    <w:lsdException w:name="Colorful Shading Accent 2" w:semiHidden="0" w:uiPriority="71" w:unhideWhenUsed="0"/>
+    <w:lsdException w:name="Colorful List Accent 2" w:semiHidden="0" w:uiPriority="72" w:unhideWhenUsed="0"/>
+    <w:lsdException w:name="Colorful Grid Accent 2" w:semiHidden="0" w:uiPriority="73" w:unhideWhenUsed="0"/>
+    <w:lsdException w:name="Light Shading Accent 3" w:semiHidden="0" w:uiPriority="60" w:unhideWhenUsed="0"/>
+    <w:lsdException w:name="Light List Accent 3" w:semiHidden="0" w:uiPriority="61" w:unhideWhenUsed="0"/>
+    <w:lsdException w:name="Light Grid Accent 3" w:semiHidden="0" w:uiPriority="62" w:unhideWhenUsed="0"/>
+    <w:lsdException w:name="Medium Shading 1 Accent 3" w:semiHidden="0" w:uiPriority="63" w:unhideWhenUsed="0"/>
+    <w:lsdException w:name="Medium Shading 2 Accent 3" w:semiHidden="0" w:uiPriority="64" w:unhideWhenUsed="0"/>
+    <w:lsdException w:name="Medium List 1 Accent 3" w:semiHidden="0" w:uiPriority="65" w:unhideWhenUsed="0"/>
+    <w:lsdException w:name="Medium List 2 Accent 3" w:semiHidden="0" w:uiPriority="66" w:unhideWhenUsed="0"/>
+    <w:lsdException w:name="Medium Grid 1 Accent 3" w:semiHidden="0" w:uiPriority="67" w:unhideWhenUsed="0"/>
+    <w:lsdException w:name="Medium Grid 2 Accent 3" w:semiHidden="0" w:uiPriority="68" w:unhideWhenUsed="0"/>
+    <w:lsdException w:name="Medium Grid 3 Accent 3" w:semiHidden="0" w:uiPriority="69" w:unhideWhenUsed="0"/>
+    <w:lsdException w:name="Dark List Accent 3" w:semiHidden="0" w:uiPriority="70" w:unhideWhenUsed="0"/>
+    <w:lsdException w:name="Colorful Shading Accent 3" w:semiHidden="0" w:uiPriority="71" w:unhideWhenUsed="0"/>
+    <w:lsdException w:name="Colorful List Accent 3" w:semiHidden="0" w:uiPriority="72" w:unhideWhenUsed="0"/>
+    <w:lsdException w:name="Colorful Grid Accent 3" w:semiHidden="0" w:uiPriority="73" w:unhideWhenUsed="0"/>
+    <w:lsdException w:name="Light Shading Accent 4" w:semiHidden="0" w:uiPriority="60" w:unhideWhenUsed="0"/>
+    <w:lsdException w:name="Light List Accent 4" w:semiHidden="0" w:uiPriority="61" w:unhideWhenUsed="0"/>
+    <w:lsdException w:name="Light Grid Accent 4" w:semiHidden="0" w:uiPriority="62" w:unhideWhenUsed="0"/>
+    <w:lsdException w:name="Medium Shading 1 Accent 4" w:semiHidden="0" w:uiPriority="63" w:unhideWhenUsed="0"/>
+    <w:lsdException w:name="Medium Shading 2 Accent 4" w:semiHidden="0" w:uiPriority="64" w:unhideWhenUsed="0"/>
+    <w:lsdException w:name="Medium List 1 Accent 4" w:semiHidden="0" w:uiPriority="65" w:unhideWhenUsed="0"/>
+    <w:lsdException w:name="Medium List 2 Accent 4" w:semiHidden="0" w:uiPriority="66" w:unhideWhenUsed="0"/>
+    <w:lsdException w:name="Medium Grid 1 Accent 4" w:semiHidden="0" w:uiPriority="67" w:unhideWhenUsed="0"/>
+    <w:lsdException w:name="Medium Grid 2 Accent 4" w:semiHidden="0" w:uiPriority="68" w:unhideWhenUsed="0"/>
+    <w:lsdException w:name="Medium Grid 3 Accent 4" w:semiHidden="0" w:uiPriority="69" w:unhideWhenUsed="0"/>
+    <w:lsdException w:name="Dark List Accent 4" w:semiHidden="0" w:uiPriority="70" w:unhideWhenUsed="0"/>
+    <w:lsdException w:name="Colorful Shading Accent 4" w:semiHidden="0" w:uiPriority="71" w:unhideWhenUsed="0"/>
+    <w:lsdException w:name="Colorful List Accent 4" w:semiHidden="0" w:uiPriority="72" w:unhideWhenUsed="0"/>
+    <w:lsdException w:name="Colorful Grid Accent 4" w:semiHidden="0" w:uiPriority="73" w:unhideWhenUsed="0"/>
+    <w:lsdException w:name="Light Shading Accent 5" w:semiHidden="0" w:uiPriority="60" w:unhideWhenUsed="0"/>
+    <w:lsdException w:name="Light List Accent 5" w:semiHidden="0" w:uiPriority="61" w:unhideWhenUsed="0"/>
+    <w:lsdException w:name="Light Grid Accent 5" w:semiHidden="0" w:uiPriority="62" w:unhideWhenUsed="0"/>
+    <w:lsdException w:name="Medium Shading 1 Accent 5" w:semiHidden="0" w:uiPriority="63" w:unhideWhenUsed="0"/>
+    <w:lsdException w:name="Medium Shading 2 Accent 5" w:semiHidden="0" w:uiPriority="64" w:unhideWhenUsed="0"/>
+    <w:lsdException w:name="Medium List 1 Accent 5" w:semiHidden="0" w:uiPriority="65" w:unhideWhenUsed="0"/>
+    <w:lsdException w:name="Medium List 2 Accent 5" w:semiHidden="0" w:uiPriority="66" w:unhideWhenUsed="0"/>
+    <w:lsdException w:name="Medium Grid 1 Accent 5" w:semiHidden="0" w:uiPriority="67" w:unhideWhenUsed="0"/>
+    <w:lsdException w:name="Medium Grid 2 Accent 5" w:semiHidden="0" w:uiPriority="68" w:unhideWhenUsed="0"/>
+    <w:lsdException w:name="Medium Grid 3 Accent 5" w:semiHidden="0" w:uiPriority="69" w:unhideWhenUsed="0"/>
+    <w:lsdException w:name="Dark List Accent 5" w:semiHidden="0" w:uiPriority="70" w:unhideWhenUsed="0"/>
+    <w:lsdException w:name="Colorful Shading Accent 5" w:semiHidden="0" w:uiPriority="71" w:unhideWhenUsed="0"/>
+    <w:lsdException w:name="Colorful List Accent 5" w:semiHidden="0" w:uiPriority="72" w:unhideWhenUsed="0"/>
+    <w:lsdException w:name="Colorful Grid Accent 5" w:semiHidden="0" w:uiPriority="73" w:unhideWhenUsed="0"/>
+    <w:lsdException w:name="Light Shading Accent 6" w:semiHidden="0" w:uiPriority="60" w:unhideWhenUsed="0"/>
+    <w:lsdException w:name="Light List Accent 6" w:semiHidden="0" w:uiPriority="61" w:unhideWhenUsed="0"/>
+    <w:lsdException w:name="Light Grid Accent 6" w:semiHidden="0" w:uiPriority="62" w:unhideWhenUsed="0"/>
+    <w:lsdException w:name="Medium Shading 1 Accent 6" w:semiHidden="0" w:uiPriority="63" w:unhideWhenUsed="0"/>
+    <w:lsdException w:name="Medium Shading 2 Accent 6" w:semiHidden="0" w:uiPriority="64" w:unhideWhenUsed="0"/>
+    <w:lsdException w:name="Medium List 1 Accent 6" w:semiHidden="0" w:uiPriority="65" w:unhideWhenUsed="0"/>
+    <w:lsdException w:name="Medium List 2 Accent 6" w:semiHidden="0" w:uiPriority="66" w:unhideWhenUsed="0"/>
+    <w:lsdException w:name="Medium Grid 1 Accent 6" w:semiHidden="0" w:uiPriority="67" w:unhideWhenUsed="0"/>
+    <w:lsdException w:name="Medium Grid 2 Accent 6" w:semiHidden="0" w:uiPriority="68" w:unhideWhenUsed="0"/>
+    <w:lsdException w:name="Medium Grid 3 Accent 6" w:semiHidden="0" w:uiPriority="69" w:unhideWhenUsed="0"/>
+    <w:lsdException w:name="Dark List Accent 6" w:semiHidden="0" w:uiPriority="70" w:unhideWhenUsed="0"/>
+    <w:lsdException w:name="Colorful Shading Accent 6" w:semiHidden="0" w:uiPriority="71" w:unhideWhenUsed="0"/>
+    <w:lsdException w:name="Colorful List Accent 6" w:semiHidden="0" w:uiPriority="72" w:unhideWhenUsed="0"/>
+    <w:lsdException w:name="Colorful Grid Accent 6" w:semiHidden="0" w:uiPriority="73" w:unhideWhenUsed="0"/>
+    <w:lsdException w:name="Subtle Emphasis" w:semiHidden="0" w:uiPriority="19" w:unhideWhenUsed="0" w:qFormat="1"/>
+    <w:lsdException w:name="Intense Emphasis" w:semiHidden="0" w:uiPriority="21" w:unhideWhenUsed="0" w:qFormat="1"/>
+    <w:lsdException w:name="Subtle Reference" w:semiHidden="0" w:uiPriority="31" w:unhideWhenUsed="0" w:qFormat="1"/>
+    <w:lsdException w:name="Intense Reference" w:semiHidden="0" w:uiPriority="32" w:unhideWhenUsed="0" w:qFormat="1"/>
+    <w:lsdException w:name="Book Title" w:semiHidden="0" w:uiPriority="33" w:unhideWhenUsed="0" w:qFormat="1"/>
+    <w:lsdException w:name="Bibliography" w:uiPriority="37"/>
+    <w:lsdException w:name="TOC Heading" w:uiPriority="39" w:qFormat="1"/>
   </w:latentStyles>
   <w:style w:type="paragraph" w:default="1" w:styleId="Normal">
     <w:name w:val="Normal"/>
@@ -18957,6 +19701,786 @@
       <w:vertAlign w:val="superscript"/>
     </w:rPr>
   </w:style>
+  <w:style w:type="paragraph" w:styleId="BalloonText">
+    <w:name w:val="Balloon Text"/>
+    <w:basedOn w:val="Normal"/>
+    <w:link w:val="BalloonTextChar"/>
+    <w:uiPriority w:val="99"/>
+    <w:semiHidden/>
+    <w:unhideWhenUsed/>
+    <w:rsid w:val="00414DB2"/>
+    <w:pPr>
+      <w:spacing w:line="240" w:lineRule="auto"/>
+    </w:pPr>
+    <w:rPr>
+      <w:rFonts w:ascii="Tahoma" w:hAnsi="Tahoma" w:cs="Tahoma"/>
+      <w:sz w:val="16"/>
+      <w:szCs w:val="16"/>
+    </w:rPr>
+  </w:style>
+  <w:style w:type="character" w:customStyle="1" w:styleId="BalloonTextChar">
+    <w:name w:val="Balloon Text Char"/>
+    <w:basedOn w:val="DefaultParagraphFont"/>
+    <w:link w:val="BalloonText"/>
+    <w:uiPriority w:val="99"/>
+    <w:semiHidden/>
+    <w:rsid w:val="00414DB2"/>
+    <w:rPr>
+      <w:rFonts w:ascii="Tahoma" w:eastAsia="Times New Roman" w:hAnsi="Tahoma" w:cs="Tahoma"/>
+      <w:sz w:val="16"/>
+      <w:szCs w:val="16"/>
+    </w:rPr>
+  </w:style>
+</w:styles>
+</file>
+
+<file path=word/stylesWithEffects.xml><?xml version="1.0" encoding="utf-8"?>
+<w:styles xmlns:wpc="http://schemas.microsoft.com/office/word/2010/wordprocessingCanvas" xmlns:mc="http://schemas.openxmlformats.org/markup-compatibility/2006" xmlns:o="urn:schemas-microsoft-com:office:office" xmlns:r="http://schemas.openxmlformats.org/officeDocument/2006/relationships" xmlns:m="http://schemas.openxmlformats.org/officeDocument/2006/math" xmlns:v="urn:schemas-microsoft-com:vml" xmlns:wp14="http://schemas.microsoft.com/office/word/2010/wordprocessingDrawing" xmlns:wp="http://schemas.openxmlformats.org/drawingml/2006/wordprocessingDrawing" xmlns:w10="urn:schemas-microsoft-com:office:word" xmlns:w="http://schemas.openxmlformats.org/wordprocessingml/2006/main" xmlns:w14="http://schemas.microsoft.com/office/word/2010/wordml" xmlns:wpg="http://schemas.microsoft.com/office/word/2010/wordprocessingGroup" xmlns:wpi="http://schemas.microsoft.com/office/word/2010/wordprocessingInk" xmlns:wne="http://schemas.microsoft.com/office/word/2006/wordml" xmlns:wps="http://schemas.microsoft.com/office/word/2010/wordprocessingShape" mc:Ignorable="w14 wp14">
+  <w:docDefaults>
+    <w:rPrDefault>
+      <w:rPr>
+        <w:rFonts w:asciiTheme="minorHAnsi" w:eastAsiaTheme="minorHAnsi" w:hAnsiTheme="minorHAnsi" w:cstheme="minorBidi"/>
+        <w:sz w:val="22"/>
+        <w:szCs w:val="22"/>
+        <w:lang w:val="en-US" w:eastAsia="en-US" w:bidi="ar-SA"/>
+      </w:rPr>
+    </w:rPrDefault>
+    <w:pPrDefault>
+      <w:pPr>
+        <w:spacing w:after="160" w:line="259" w:lineRule="auto"/>
+      </w:pPr>
+    </w:pPrDefault>
+  </w:docDefaults>
+  <w:latentStyles w:defLockedState="0" w:defUIPriority="99" w:defSemiHidden="1" w:defUnhideWhenUsed="1" w:defQFormat="0" w:count="267">
+    <w:lsdException w:name="Normal" w:semiHidden="0" w:uiPriority="0" w:unhideWhenUsed="0" w:qFormat="1"/>
+    <w:lsdException w:name="heading 1" w:semiHidden="0" w:uiPriority="0" w:unhideWhenUsed="0" w:qFormat="1"/>
+    <w:lsdException w:name="heading 2" w:uiPriority="0" w:qFormat="1"/>
+    <w:lsdException w:name="heading 3" w:uiPriority="0" w:qFormat="1"/>
+    <w:lsdException w:name="heading 4" w:uiPriority="0" w:qFormat="1"/>
+    <w:lsdException w:name="heading 5" w:uiPriority="0" w:qFormat="1"/>
+    <w:lsdException w:name="heading 6" w:uiPriority="0" w:qFormat="1"/>
+    <w:lsdException w:name="heading 7" w:uiPriority="0" w:qFormat="1"/>
+    <w:lsdException w:name="heading 8" w:uiPriority="0" w:qFormat="1"/>
+    <w:lsdException w:name="heading 9" w:uiPriority="0" w:qFormat="1"/>
+    <w:lsdException w:name="toc 1" w:uiPriority="39"/>
+    <w:lsdException w:name="toc 2" w:uiPriority="39"/>
+    <w:lsdException w:name="toc 3" w:uiPriority="39"/>
+    <w:lsdException w:name="toc 4" w:uiPriority="39"/>
+    <w:lsdException w:name="toc 5" w:uiPriority="39"/>
+    <w:lsdException w:name="toc 6" w:uiPriority="39"/>
+    <w:lsdException w:name="toc 7" w:uiPriority="39"/>
+    <w:lsdException w:name="toc 8" w:uiPriority="39"/>
+    <w:lsdException w:name="toc 9" w:uiPriority="39"/>
+    <w:lsdException w:name="caption" w:uiPriority="35" w:qFormat="1"/>
+    <w:lsdException w:name="Title" w:semiHidden="0" w:uiPriority="0" w:unhideWhenUsed="0" w:qFormat="1"/>
+    <w:lsdException w:name="Default Paragraph Font" w:uiPriority="1"/>
+    <w:lsdException w:name="Subtitle" w:semiHidden="0" w:uiPriority="11" w:unhideWhenUsed="0" w:qFormat="1"/>
+    <w:lsdException w:name="Strong" w:semiHidden="0" w:uiPriority="22" w:unhideWhenUsed="0" w:qFormat="1"/>
+    <w:lsdException w:name="Emphasis" w:semiHidden="0" w:uiPriority="20" w:unhideWhenUsed="0" w:qFormat="1"/>
+    <w:lsdException w:name="Table Grid" w:semiHidden="0" w:uiPriority="39" w:unhideWhenUsed="0"/>
+    <w:lsdException w:name="Placeholder Text" w:unhideWhenUsed="0"/>
+    <w:lsdException w:name="No Spacing" w:semiHidden="0" w:uiPriority="1" w:unhideWhenUsed="0" w:qFormat="1"/>
+    <w:lsdException w:name="Light Shading" w:semiHidden="0" w:uiPriority="60" w:unhideWhenUsed="0"/>
+    <w:lsdException w:name="Light List" w:semiHidden="0" w:uiPriority="61" w:unhideWhenUsed="0"/>
+    <w:lsdException w:name="Light Grid" w:semiHidden="0" w:uiPriority="62" w:unhideWhenUsed="0"/>
+    <w:lsdException w:name="Medium Shading 1" w:semiHidden="0" w:uiPriority="63" w:unhideWhenUsed="0"/>
+    <w:lsdException w:name="Medium Shading 2" w:semiHidden="0" w:uiPriority="64" w:unhideWhenUsed="0"/>
+    <w:lsdException w:name="Medium List 1" w:semiHidden="0" w:uiPriority="65" w:unhideWhenUsed="0"/>
+    <w:lsdException w:name="Medium List 2" w:semiHidden="0" w:uiPriority="66" w:unhideWhenUsed="0"/>
+    <w:lsdException w:name="Medium Grid 1" w:semiHidden="0" w:uiPriority="67" w:unhideWhenUsed="0"/>
+    <w:lsdException w:name="Medium Grid 2" w:semiHidden="0" w:uiPriority="68" w:unhideWhenUsed="0"/>
+    <w:lsdException w:name="Medium Grid 3" w:semiHidden="0" w:uiPriority="69" w:unhideWhenUsed="0"/>
+    <w:lsdException w:name="Dark List" w:semiHidden="0" w:uiPriority="70" w:unhideWhenUsed="0"/>
+    <w:lsdException w:name="Colorful Shading" w:semiHidden="0" w:uiPriority="71" w:unhideWhenUsed="0"/>
+    <w:lsdException w:name="Colorful List" w:semiHidden="0" w:uiPriority="72" w:unhideWhenUsed="0"/>
+    <w:lsdException w:name="Colorful Grid" w:semiHidden="0" w:uiPriority="73" w:unhideWhenUsed="0"/>
+    <w:lsdException w:name="Light Shading Accent 1" w:semiHidden="0" w:uiPriority="60" w:unhideWhenUsed="0"/>
+    <w:lsdException w:name="Light List Accent 1" w:semiHidden="0" w:uiPriority="61" w:unhideWhenUsed="0"/>
+    <w:lsdException w:name="Light Grid Accent 1" w:semiHidden="0" w:uiPriority="62" w:unhideWhenUsed="0"/>
+    <w:lsdException w:name="Medium Shading 1 Accent 1" w:semiHidden="0" w:uiPriority="63" w:unhideWhenUsed="0"/>
+    <w:lsdException w:name="Medium Shading 2 Accent 1" w:semiHidden="0" w:uiPriority="64" w:unhideWhenUsed="0"/>
+    <w:lsdException w:name="Medium List 1 Accent 1" w:semiHidden="0" w:uiPriority="65" w:unhideWhenUsed="0"/>
+    <w:lsdException w:name="Revision" w:unhideWhenUsed="0"/>
+    <w:lsdException w:name="List Paragraph" w:semiHidden="0" w:uiPriority="34" w:unhideWhenUsed="0" w:qFormat="1"/>
+    <w:lsdException w:name="Quote" w:semiHidden="0" w:uiPriority="29" w:unhideWhenUsed="0" w:qFormat="1"/>
+    <w:lsdException w:name="Intense Quote" w:semiHidden="0" w:uiPriority="30" w:unhideWhenUsed="0" w:qFormat="1"/>
+    <w:lsdException w:name="Medium List 2 Accent 1" w:semiHidden="0" w:uiPriority="66" w:unhideWhenUsed="0"/>
+    <w:lsdException w:name="Medium Grid 1 Accent 1" w:semiHidden="0" w:uiPriority="67" w:unhideWhenUsed="0"/>
+    <w:lsdException w:name="Medium Grid 2 Accent 1" w:semiHidden="0" w:uiPriority="68" w:unhideWhenUsed="0"/>
+    <w:lsdException w:name="Medium Grid 3 Accent 1" w:semiHidden="0" w:uiPriority="69" w:unhideWhenUsed="0"/>
+    <w:lsdException w:name="Dark List Accent 1" w:semiHidden="0" w:uiPriority="70" w:unhideWhenUsed="0"/>
+    <w:lsdException w:name="Colorful Shading Accent 1" w:semiHidden="0" w:uiPriority="71" w:unhideWhenUsed="0"/>
+    <w:lsdException w:name="Colorful List Accent 1" w:semiHidden="0" w:uiPriority="72" w:unhideWhenUsed="0"/>
+    <w:lsdException w:name="Colorful Grid Accent 1" w:semiHidden="0" w:uiPriority="73" w:unhideWhenUsed="0"/>
+    <w:lsdException w:name="Light Shading Accent 2" w:semiHidden="0" w:uiPriority="60" w:unhideWhenUsed="0"/>
+    <w:lsdException w:name="Light List Accent 2" w:semiHidden="0" w:uiPriority="61" w:unhideWhenUsed="0"/>
+    <w:lsdException w:name="Light Grid Accent 2" w:semiHidden="0" w:uiPriority="62" w:unhideWhenUsed="0"/>
+    <w:lsdException w:name="Medium Shading 1 Accent 2" w:semiHidden="0" w:uiPriority="63" w:unhideWhenUsed="0"/>
+    <w:lsdException w:name="Medium Shading 2 Accent 2" w:semiHidden="0" w:uiPriority="64" w:unhideWhenUsed="0"/>
+    <w:lsdException w:name="Medium List 1 Accent 2" w:semiHidden="0" w:uiPriority="65" w:unhideWhenUsed="0"/>
+    <w:lsdException w:name="Medium List 2 Accent 2" w:semiHidden="0" w:uiPriority="66" w:unhideWhenUsed="0"/>
+    <w:lsdException w:name="Medium Grid 1 Accent 2" w:semiHidden="0" w:uiPriority="67" w:unhideWhenUsed="0"/>
+    <w:lsdException w:name="Medium Grid 2 Accent 2" w:semiHidden="0" w:uiPriority="68" w:unhideWhenUsed="0"/>
+    <w:lsdException w:name="Medium Grid 3 Accent 2" w:semiHidden="0" w:uiPriority="69" w:unhideWhenUsed="0"/>
+    <w:lsdException w:name="Dark List Accent 2" w:semiHidden="0" w:uiPriority="70" w:unhideWhenUsed="0"/>
+    <w:lsdException w:name="Colorful Shading Accent 2" w:semiHidden="0" w:uiPriority="71" w:unhideWhenUsed="0"/>
+    <w:lsdException w:name="Colorful List Accent 2" w:semiHidden="0" w:uiPriority="72" w:unhideWhenUsed="0"/>
+    <w:lsdException w:name="Colorful Grid Accent 2" w:semiHidden="0" w:uiPriority="73" w:unhideWhenUsed="0"/>
+    <w:lsdException w:name="Light Shading Accent 3" w:semiHidden="0" w:uiPriority="60" w:unhideWhenUsed="0"/>
+    <w:lsdException w:name="Light List Accent 3" w:semiHidden="0" w:uiPriority="61" w:unhideWhenUsed="0"/>
+    <w:lsdException w:name="Light Grid Accent 3" w:semiHidden="0" w:uiPriority="62" w:unhideWhenUsed="0"/>
+    <w:lsdException w:name="Medium Shading 1 Accent 3" w:semiHidden="0" w:uiPriority="63" w:unhideWhenUsed="0"/>
+    <w:lsdException w:name="Medium Shading 2 Accent 3" w:semiHidden="0" w:uiPriority="64" w:unhideWhenUsed="0"/>
+    <w:lsdException w:name="Medium List 1 Accent 3" w:semiHidden="0" w:uiPriority="65" w:unhideWhenUsed="0"/>
+    <w:lsdException w:name="Medium List 2 Accent 3" w:semiHidden="0" w:uiPriority="66" w:unhideWhenUsed="0"/>
+    <w:lsdException w:name="Medium Grid 1 Accent 3" w:semiHidden="0" w:uiPriority="67" w:unhideWhenUsed="0"/>
+    <w:lsdException w:name="Medium Grid 2 Accent 3" w:semiHidden="0" w:uiPriority="68" w:unhideWhenUsed="0"/>
+    <w:lsdException w:name="Medium Grid 3 Accent 3" w:semiHidden="0" w:uiPriority="69" w:unhideWhenUsed="0"/>
+    <w:lsdException w:name="Dark List Accent 3" w:semiHidden="0" w:uiPriority="70" w:unhideWhenUsed="0"/>
+    <w:lsdException w:name="Colorful Shading Accent 3" w:semiHidden="0" w:uiPriority="71" w:unhideWhenUsed="0"/>
+    <w:lsdException w:name="Colorful List Accent 3" w:semiHidden="0" w:uiPriority="72" w:unhideWhenUsed="0"/>
+    <w:lsdException w:name="Colorful Grid Accent 3" w:semiHidden="0" w:uiPriority="73" w:unhideWhenUsed="0"/>
+    <w:lsdException w:name="Light Shading Accent 4" w:semiHidden="0" w:uiPriority="60" w:unhideWhenUsed="0"/>
+    <w:lsdException w:name="Light List Accent 4" w:semiHidden="0" w:uiPriority="61" w:unhideWhenUsed="0"/>
+    <w:lsdException w:name="Light Grid Accent 4" w:semiHidden="0" w:uiPriority="62" w:unhideWhenUsed="0"/>
+    <w:lsdException w:name="Medium Shading 1 Accent 4" w:semiHidden="0" w:uiPriority="63" w:unhideWhenUsed="0"/>
+    <w:lsdException w:name="Medium Shading 2 Accent 4" w:semiHidden="0" w:uiPriority="64" w:unhideWhenUsed="0"/>
+    <w:lsdException w:name="Medium List 1 Accent 4" w:semiHidden="0" w:uiPriority="65" w:unhideWhenUsed="0"/>
+    <w:lsdException w:name="Medium List 2 Accent 4" w:semiHidden="0" w:uiPriority="66" w:unhideWhenUsed="0"/>
+    <w:lsdException w:name="Medium Grid 1 Accent 4" w:semiHidden="0" w:uiPriority="67" w:unhideWhenUsed="0"/>
+    <w:lsdException w:name="Medium Grid 2 Accent 4" w:semiHidden="0" w:uiPriority="68" w:unhideWhenUsed="0"/>
+    <w:lsdException w:name="Medium Grid 3 Accent 4" w:semiHidden="0" w:uiPriority="69" w:unhideWhenUsed="0"/>
+    <w:lsdException w:name="Dark List Accent 4" w:semiHidden="0" w:uiPriority="70" w:unhideWhenUsed="0"/>
+    <w:lsdException w:name="Colorful Shading Accent 4" w:semiHidden="0" w:uiPriority="71" w:unhideWhenUsed="0"/>
+    <w:lsdException w:name="Colorful List Accent 4" w:semiHidden="0" w:uiPriority="72" w:unhideWhenUsed="0"/>
+    <w:lsdException w:name="Colorful Grid Accent 4" w:semiHidden="0" w:uiPriority="73" w:unhideWhenUsed="0"/>
+    <w:lsdException w:name="Light Shading Accent 5" w:semiHidden="0" w:uiPriority="60" w:unhideWhenUsed="0"/>
+    <w:lsdException w:name="Light List Accent 5" w:semiHidden="0" w:uiPriority="61" w:unhideWhenUsed="0"/>
+    <w:lsdException w:name="Light Grid Accent 5" w:semiHidden="0" w:uiPriority="62" w:unhideWhenUsed="0"/>
+    <w:lsdException w:name="Medium Shading 1 Accent 5" w:semiHidden="0" w:uiPriority="63" w:unhideWhenUsed="0"/>
+    <w:lsdException w:name="Medium Shading 2 Accent 5" w:semiHidden="0" w:uiPriority="64" w:unhideWhenUsed="0"/>
+    <w:lsdException w:name="Medium List 1 Accent 5" w:semiHidden="0" w:uiPriority="65" w:unhideWhenUsed="0"/>
+    <w:lsdException w:name="Medium List 2 Accent 5" w:semiHidden="0" w:uiPriority="66" w:unhideWhenUsed="0"/>
+    <w:lsdException w:name="Medium Grid 1 Accent 5" w:semiHidden="0" w:uiPriority="67" w:unhideWhenUsed="0"/>
+    <w:lsdException w:name="Medium Grid 2 Accent 5" w:semiHidden="0" w:uiPriority="68" w:unhideWhenUsed="0"/>
+    <w:lsdException w:name="Medium Grid 3 Accent 5" w:semiHidden="0" w:uiPriority="69" w:unhideWhenUsed="0"/>
+    <w:lsdException w:name="Dark List Accent 5" w:semiHidden="0" w:uiPriority="70" w:unhideWhenUsed="0"/>
+    <w:lsdException w:name="Colorful Shading Accent 5" w:semiHidden="0" w:uiPriority="71" w:unhideWhenUsed="0"/>
+    <w:lsdException w:name="Colorful List Accent 5" w:semiHidden="0" w:uiPriority="72" w:unhideWhenUsed="0"/>
+    <w:lsdException w:name="Colorful Grid Accent 5" w:semiHidden="0" w:uiPriority="73" w:unhideWhenUsed="0"/>
+    <w:lsdException w:name="Light Shading Accent 6" w:semiHidden="0" w:uiPriority="60" w:unhideWhenUsed="0"/>
+    <w:lsdException w:name="Light List Accent 6" w:semiHidden="0" w:uiPriority="61" w:unhideWhenUsed="0"/>
+    <w:lsdException w:name="Light Grid Accent 6" w:semiHidden="0" w:uiPriority="62" w:unhideWhenUsed="0"/>
+    <w:lsdException w:name="Medium Shading 1 Accent 6" w:semiHidden="0" w:uiPriority="63" w:unhideWhenUsed="0"/>
+    <w:lsdException w:name="Medium Shading 2 Accent 6" w:semiHidden="0" w:uiPriority="64" w:unhideWhenUsed="0"/>
+    <w:lsdException w:name="Medium List 1 Accent 6" w:semiHidden="0" w:uiPriority="65" w:unhideWhenUsed="0"/>
+    <w:lsdException w:name="Medium List 2 Accent 6" w:semiHidden="0" w:uiPriority="66" w:unhideWhenUsed="0"/>
+    <w:lsdException w:name="Medium Grid 1 Accent 6" w:semiHidden="0" w:uiPriority="67" w:unhideWhenUsed="0"/>
+    <w:lsdException w:name="Medium Grid 2 Accent 6" w:semiHidden="0" w:uiPriority="68" w:unhideWhenUsed="0"/>
+    <w:lsdException w:name="Medium Grid 3 Accent 6" w:semiHidden="0" w:uiPriority="69" w:unhideWhenUsed="0"/>
+    <w:lsdException w:name="Dark List Accent 6" w:semiHidden="0" w:uiPriority="70" w:unhideWhenUsed="0"/>
+    <w:lsdException w:name="Colorful Shading Accent 6" w:semiHidden="0" w:uiPriority="71" w:unhideWhenUsed="0"/>
+    <w:lsdException w:name="Colorful List Accent 6" w:semiHidden="0" w:uiPriority="72" w:unhideWhenUsed="0"/>
+    <w:lsdException w:name="Colorful Grid Accent 6" w:semiHidden="0" w:uiPriority="73" w:unhideWhenUsed="0"/>
+    <w:lsdException w:name="Subtle Emphasis" w:semiHidden="0" w:uiPriority="19" w:unhideWhenUsed="0" w:qFormat="1"/>
+    <w:lsdException w:name="Intense Emphasis" w:semiHidden="0" w:uiPriority="21" w:unhideWhenUsed="0" w:qFormat="1"/>
+    <w:lsdException w:name="Subtle Reference" w:semiHidden="0" w:uiPriority="31" w:unhideWhenUsed="0" w:qFormat="1"/>
+    <w:lsdException w:name="Intense Reference" w:semiHidden="0" w:uiPriority="32" w:unhideWhenUsed="0" w:qFormat="1"/>
+    <w:lsdException w:name="Book Title" w:semiHidden="0" w:uiPriority="33" w:unhideWhenUsed="0" w:qFormat="1"/>
+    <w:lsdException w:name="Bibliography" w:uiPriority="37"/>
+    <w:lsdException w:name="TOC Heading" w:uiPriority="39" w:qFormat="1"/>
+  </w:latentStyles>
+  <w:style w:type="paragraph" w:default="1" w:styleId="Normal">
+    <w:name w:val="Normal"/>
+    <w:qFormat/>
+    <w:rsid w:val="005D5E3F"/>
+    <w:pPr>
+      <w:spacing w:after="0" w:line="240" w:lineRule="exact"/>
+    </w:pPr>
+    <w:rPr>
+      <w:rFonts w:ascii="Times" w:eastAsia="Times New Roman" w:hAnsi="Times" w:cs="Times New Roman"/>
+      <w:sz w:val="24"/>
+      <w:szCs w:val="20"/>
+    </w:rPr>
+  </w:style>
+  <w:style w:type="paragraph" w:styleId="Heading1">
+    <w:name w:val="heading 1"/>
+    <w:basedOn w:val="Normal"/>
+    <w:next w:val="Normal"/>
+    <w:link w:val="Heading1Char"/>
+    <w:qFormat/>
+    <w:rsid w:val="00136E46"/>
+    <w:pPr>
+      <w:keepNext/>
+      <w:keepLines/>
+      <w:spacing w:before="240"/>
+      <w:outlineLvl w:val="0"/>
+    </w:pPr>
+    <w:rPr>
+      <w:rFonts w:asciiTheme="majorHAnsi" w:eastAsiaTheme="majorEastAsia" w:hAnsiTheme="majorHAnsi" w:cstheme="majorBidi"/>
+      <w:color w:val="2F5496" w:themeColor="accent1" w:themeShade="BF"/>
+      <w:sz w:val="32"/>
+      <w:szCs w:val="32"/>
+    </w:rPr>
+  </w:style>
+  <w:style w:type="paragraph" w:styleId="Heading2">
+    <w:name w:val="heading 2"/>
+    <w:basedOn w:val="Normal"/>
+    <w:next w:val="Normal"/>
+    <w:link w:val="Heading2Char"/>
+    <w:unhideWhenUsed/>
+    <w:qFormat/>
+    <w:rsid w:val="00136E46"/>
+    <w:pPr>
+      <w:keepNext/>
+      <w:keepLines/>
+      <w:spacing w:before="40"/>
+      <w:outlineLvl w:val="1"/>
+    </w:pPr>
+    <w:rPr>
+      <w:rFonts w:asciiTheme="majorHAnsi" w:eastAsiaTheme="majorEastAsia" w:hAnsiTheme="majorHAnsi" w:cstheme="majorBidi"/>
+      <w:color w:val="2F5496" w:themeColor="accent1" w:themeShade="BF"/>
+      <w:sz w:val="26"/>
+      <w:szCs w:val="26"/>
+    </w:rPr>
+  </w:style>
+  <w:style w:type="paragraph" w:styleId="Heading3">
+    <w:name w:val="heading 3"/>
+    <w:basedOn w:val="Normal"/>
+    <w:next w:val="Normal"/>
+    <w:link w:val="Heading3Char"/>
+    <w:qFormat/>
+    <w:rsid w:val="00136E46"/>
+    <w:pPr>
+      <w:spacing w:before="240" w:after="240"/>
+      <w:outlineLvl w:val="2"/>
+    </w:pPr>
+    <w:rPr>
+      <w:b/>
+    </w:rPr>
+  </w:style>
+  <w:style w:type="paragraph" w:styleId="Heading4">
+    <w:name w:val="heading 4"/>
+    <w:basedOn w:val="Normal"/>
+    <w:next w:val="Normal"/>
+    <w:link w:val="Heading4Char"/>
+    <w:qFormat/>
+    <w:rsid w:val="00136E46"/>
+    <w:pPr>
+      <w:keepNext/>
+      <w:spacing w:before="240" w:after="60" w:line="220" w:lineRule="exact"/>
+      <w:jc w:val="both"/>
+      <w:outlineLvl w:val="3"/>
+    </w:pPr>
+    <w:rPr>
+      <w:rFonts w:ascii="Times New Roman" w:hAnsi="Times New Roman"/>
+      <w:b/>
+      <w:i/>
+      <w:sz w:val="22"/>
+    </w:rPr>
+  </w:style>
+  <w:style w:type="paragraph" w:styleId="Heading5">
+    <w:name w:val="heading 5"/>
+    <w:basedOn w:val="Normal"/>
+    <w:next w:val="Normal"/>
+    <w:link w:val="Heading5Char"/>
+    <w:qFormat/>
+    <w:rsid w:val="00136E46"/>
+    <w:pPr>
+      <w:spacing w:before="240" w:after="60" w:line="220" w:lineRule="exact"/>
+      <w:jc w:val="both"/>
+      <w:outlineLvl w:val="4"/>
+    </w:pPr>
+    <w:rPr>
+      <w:rFonts w:ascii="Arial" w:hAnsi="Arial"/>
+      <w:sz w:val="22"/>
+    </w:rPr>
+  </w:style>
+  <w:style w:type="paragraph" w:styleId="Heading6">
+    <w:name w:val="heading 6"/>
+    <w:basedOn w:val="Normal"/>
+    <w:next w:val="Normal"/>
+    <w:link w:val="Heading6Char"/>
+    <w:qFormat/>
+    <w:rsid w:val="00136E46"/>
+    <w:pPr>
+      <w:spacing w:before="240" w:after="60" w:line="220" w:lineRule="exact"/>
+      <w:jc w:val="both"/>
+      <w:outlineLvl w:val="5"/>
+    </w:pPr>
+    <w:rPr>
+      <w:rFonts w:ascii="Arial" w:hAnsi="Arial"/>
+      <w:i/>
+      <w:sz w:val="22"/>
+    </w:rPr>
+  </w:style>
+  <w:style w:type="paragraph" w:styleId="Heading7">
+    <w:name w:val="heading 7"/>
+    <w:basedOn w:val="Normal"/>
+    <w:next w:val="Normal"/>
+    <w:link w:val="Heading7Char"/>
+    <w:qFormat/>
+    <w:rsid w:val="00136E46"/>
+    <w:pPr>
+      <w:spacing w:before="240" w:after="60" w:line="220" w:lineRule="exact"/>
+      <w:jc w:val="both"/>
+      <w:outlineLvl w:val="6"/>
+    </w:pPr>
+    <w:rPr>
+      <w:rFonts w:ascii="Arial" w:hAnsi="Arial"/>
+      <w:sz w:val="20"/>
+    </w:rPr>
+  </w:style>
+  <w:style w:type="paragraph" w:styleId="Heading8">
+    <w:name w:val="heading 8"/>
+    <w:basedOn w:val="Normal"/>
+    <w:next w:val="Normal"/>
+    <w:link w:val="Heading8Char"/>
+    <w:qFormat/>
+    <w:rsid w:val="00136E46"/>
+    <w:pPr>
+      <w:spacing w:before="240" w:after="60" w:line="220" w:lineRule="exact"/>
+      <w:jc w:val="both"/>
+      <w:outlineLvl w:val="7"/>
+    </w:pPr>
+    <w:rPr>
+      <w:rFonts w:ascii="Arial" w:hAnsi="Arial"/>
+      <w:i/>
+      <w:sz w:val="20"/>
+    </w:rPr>
+  </w:style>
+  <w:style w:type="paragraph" w:styleId="Heading9">
+    <w:name w:val="heading 9"/>
+    <w:basedOn w:val="Normal"/>
+    <w:next w:val="Normal"/>
+    <w:link w:val="Heading9Char"/>
+    <w:qFormat/>
+    <w:rsid w:val="00136E46"/>
+    <w:pPr>
+      <w:spacing w:before="240" w:after="60" w:line="220" w:lineRule="exact"/>
+      <w:jc w:val="both"/>
+      <w:outlineLvl w:val="8"/>
+    </w:pPr>
+    <w:rPr>
+      <w:rFonts w:ascii="Arial" w:hAnsi="Arial"/>
+      <w:i/>
+      <w:sz w:val="18"/>
+    </w:rPr>
+  </w:style>
+  <w:style w:type="character" w:default="1" w:styleId="DefaultParagraphFont">
+    <w:name w:val="Default Paragraph Font"/>
+    <w:uiPriority w:val="1"/>
+    <w:semiHidden/>
+    <w:unhideWhenUsed/>
+  </w:style>
+  <w:style w:type="table" w:default="1" w:styleId="TableNormal">
+    <w:name w:val="Normal Table"/>
+    <w:uiPriority w:val="99"/>
+    <w:semiHidden/>
+    <w:unhideWhenUsed/>
+    <w:tblPr>
+      <w:tblInd w:w="0" w:type="dxa"/>
+      <w:tblCellMar>
+        <w:top w:w="0" w:type="dxa"/>
+        <w:left w:w="108" w:type="dxa"/>
+        <w:bottom w:w="0" w:type="dxa"/>
+        <w:right w:w="108" w:type="dxa"/>
+      </w:tblCellMar>
+    </w:tblPr>
+  </w:style>
+  <w:style w:type="numbering" w:default="1" w:styleId="NoList">
+    <w:name w:val="No List"/>
+    <w:uiPriority w:val="99"/>
+    <w:semiHidden/>
+    <w:unhideWhenUsed/>
+  </w:style>
+  <w:style w:type="paragraph" w:styleId="Header">
+    <w:name w:val="header"/>
+    <w:basedOn w:val="Normal"/>
+    <w:link w:val="HeaderChar"/>
+    <w:uiPriority w:val="99"/>
+    <w:unhideWhenUsed/>
+    <w:rsid w:val="005D5E3F"/>
+    <w:pPr>
+      <w:tabs>
+        <w:tab w:val="center" w:pos="4680"/>
+        <w:tab w:val="right" w:pos="9360"/>
+      </w:tabs>
+      <w:spacing w:line="240" w:lineRule="auto"/>
+    </w:pPr>
+  </w:style>
+  <w:style w:type="character" w:customStyle="1" w:styleId="HeaderChar">
+    <w:name w:val="Header Char"/>
+    <w:basedOn w:val="DefaultParagraphFont"/>
+    <w:link w:val="Header"/>
+    <w:uiPriority w:val="99"/>
+    <w:rsid w:val="005D5E3F"/>
+  </w:style>
+  <w:style w:type="paragraph" w:styleId="Footer">
+    <w:name w:val="footer"/>
+    <w:basedOn w:val="Normal"/>
+    <w:link w:val="FooterChar"/>
+    <w:uiPriority w:val="99"/>
+    <w:unhideWhenUsed/>
+    <w:rsid w:val="005D5E3F"/>
+    <w:pPr>
+      <w:tabs>
+        <w:tab w:val="center" w:pos="4680"/>
+        <w:tab w:val="right" w:pos="9360"/>
+      </w:tabs>
+      <w:spacing w:line="240" w:lineRule="auto"/>
+    </w:pPr>
+  </w:style>
+  <w:style w:type="character" w:customStyle="1" w:styleId="FooterChar">
+    <w:name w:val="Footer Char"/>
+    <w:basedOn w:val="DefaultParagraphFont"/>
+    <w:link w:val="Footer"/>
+    <w:uiPriority w:val="99"/>
+    <w:rsid w:val="005D5E3F"/>
+  </w:style>
+  <w:style w:type="paragraph" w:styleId="Title">
+    <w:name w:val="Title"/>
+    <w:basedOn w:val="Normal"/>
+    <w:link w:val="TitleChar"/>
+    <w:qFormat/>
+    <w:rsid w:val="005D5E3F"/>
+    <w:pPr>
+      <w:spacing w:before="240" w:after="720" w:line="240" w:lineRule="auto"/>
+      <w:jc w:val="right"/>
+    </w:pPr>
+    <w:rPr>
+      <w:rFonts w:ascii="Arial" w:hAnsi="Arial"/>
+      <w:b/>
+      <w:kern w:val="28"/>
+      <w:sz w:val="64"/>
+    </w:rPr>
+  </w:style>
+  <w:style w:type="character" w:customStyle="1" w:styleId="TitleChar">
+    <w:name w:val="Title Char"/>
+    <w:basedOn w:val="DefaultParagraphFont"/>
+    <w:link w:val="Title"/>
+    <w:rsid w:val="005D5E3F"/>
+    <w:rPr>
+      <w:rFonts w:ascii="Arial" w:eastAsia="Times New Roman" w:hAnsi="Arial" w:cs="Times New Roman"/>
+      <w:b/>
+      <w:kern w:val="28"/>
+      <w:sz w:val="64"/>
+      <w:szCs w:val="20"/>
+    </w:rPr>
+  </w:style>
+  <w:style w:type="paragraph" w:customStyle="1" w:styleId="ByLine">
+    <w:name w:val="ByLine"/>
+    <w:basedOn w:val="Title"/>
+    <w:rsid w:val="005D5E3F"/>
+    <w:rPr>
+      <w:sz w:val="28"/>
+    </w:rPr>
+  </w:style>
+  <w:style w:type="paragraph" w:customStyle="1" w:styleId="TOCEntry">
+    <w:name w:val="TOCEntry"/>
+    <w:basedOn w:val="Normal"/>
+    <w:rsid w:val="00136E46"/>
+    <w:pPr>
+      <w:keepNext/>
+      <w:keepLines/>
+      <w:spacing w:before="120" w:after="240" w:line="240" w:lineRule="atLeast"/>
+    </w:pPr>
+    <w:rPr>
+      <w:b/>
+      <w:sz w:val="36"/>
+    </w:rPr>
+  </w:style>
+  <w:style w:type="character" w:customStyle="1" w:styleId="Heading1Char">
+    <w:name w:val="Heading 1 Char"/>
+    <w:basedOn w:val="DefaultParagraphFont"/>
+    <w:link w:val="Heading1"/>
+    <w:uiPriority w:val="9"/>
+    <w:rsid w:val="00136E46"/>
+    <w:rPr>
+      <w:rFonts w:asciiTheme="majorHAnsi" w:eastAsiaTheme="majorEastAsia" w:hAnsiTheme="majorHAnsi" w:cstheme="majorBidi"/>
+      <w:color w:val="2F5496" w:themeColor="accent1" w:themeShade="BF"/>
+      <w:sz w:val="32"/>
+      <w:szCs w:val="32"/>
+    </w:rPr>
+  </w:style>
+  <w:style w:type="paragraph" w:styleId="TOCHeading">
+    <w:name w:val="TOC Heading"/>
+    <w:basedOn w:val="Heading1"/>
+    <w:next w:val="Normal"/>
+    <w:uiPriority w:val="39"/>
+    <w:unhideWhenUsed/>
+    <w:qFormat/>
+    <w:rsid w:val="00136E46"/>
+    <w:pPr>
+      <w:spacing w:line="259" w:lineRule="auto"/>
+      <w:outlineLvl w:val="9"/>
+    </w:pPr>
+  </w:style>
+  <w:style w:type="paragraph" w:styleId="TOC1">
+    <w:name w:val="toc 1"/>
+    <w:basedOn w:val="Normal"/>
+    <w:next w:val="Normal"/>
+    <w:autoRedefine/>
+    <w:uiPriority w:val="39"/>
+    <w:unhideWhenUsed/>
+    <w:rsid w:val="00136E46"/>
+    <w:pPr>
+      <w:spacing w:after="100"/>
+    </w:pPr>
+  </w:style>
+  <w:style w:type="character" w:styleId="Hyperlink">
+    <w:name w:val="Hyperlink"/>
+    <w:basedOn w:val="DefaultParagraphFont"/>
+    <w:uiPriority w:val="99"/>
+    <w:unhideWhenUsed/>
+    <w:rsid w:val="00136E46"/>
+    <w:rPr>
+      <w:color w:val="0563C1" w:themeColor="hyperlink"/>
+      <w:u w:val="single"/>
+    </w:rPr>
+  </w:style>
+  <w:style w:type="character" w:customStyle="1" w:styleId="Heading2Char">
+    <w:name w:val="Heading 2 Char"/>
+    <w:basedOn w:val="DefaultParagraphFont"/>
+    <w:link w:val="Heading2"/>
+    <w:uiPriority w:val="9"/>
+    <w:semiHidden/>
+    <w:rsid w:val="00136E46"/>
+    <w:rPr>
+      <w:rFonts w:asciiTheme="majorHAnsi" w:eastAsiaTheme="majorEastAsia" w:hAnsiTheme="majorHAnsi" w:cstheme="majorBidi"/>
+      <w:color w:val="2F5496" w:themeColor="accent1" w:themeShade="BF"/>
+      <w:sz w:val="26"/>
+      <w:szCs w:val="26"/>
+    </w:rPr>
+  </w:style>
+  <w:style w:type="paragraph" w:customStyle="1" w:styleId="template">
+    <w:name w:val="template"/>
+    <w:basedOn w:val="Normal"/>
+    <w:rsid w:val="00136E46"/>
+    <w:rPr>
+      <w:rFonts w:ascii="Arial" w:hAnsi="Arial"/>
+      <w:i/>
+      <w:sz w:val="22"/>
+    </w:rPr>
+  </w:style>
+  <w:style w:type="character" w:customStyle="1" w:styleId="Heading3Char">
+    <w:name w:val="Heading 3 Char"/>
+    <w:basedOn w:val="DefaultParagraphFont"/>
+    <w:link w:val="Heading3"/>
+    <w:rsid w:val="00136E46"/>
+    <w:rPr>
+      <w:rFonts w:ascii="Times" w:eastAsia="Times New Roman" w:hAnsi="Times" w:cs="Times New Roman"/>
+      <w:b/>
+      <w:sz w:val="24"/>
+      <w:szCs w:val="20"/>
+    </w:rPr>
+  </w:style>
+  <w:style w:type="character" w:customStyle="1" w:styleId="Heading4Char">
+    <w:name w:val="Heading 4 Char"/>
+    <w:basedOn w:val="DefaultParagraphFont"/>
+    <w:link w:val="Heading4"/>
+    <w:rsid w:val="00136E46"/>
+    <w:rPr>
+      <w:rFonts w:ascii="Times New Roman" w:eastAsia="Times New Roman" w:hAnsi="Times New Roman" w:cs="Times New Roman"/>
+      <w:b/>
+      <w:i/>
+      <w:szCs w:val="20"/>
+    </w:rPr>
+  </w:style>
+  <w:style w:type="character" w:customStyle="1" w:styleId="Heading5Char">
+    <w:name w:val="Heading 5 Char"/>
+    <w:basedOn w:val="DefaultParagraphFont"/>
+    <w:link w:val="Heading5"/>
+    <w:rsid w:val="00136E46"/>
+    <w:rPr>
+      <w:rFonts w:ascii="Arial" w:eastAsia="Times New Roman" w:hAnsi="Arial" w:cs="Times New Roman"/>
+      <w:szCs w:val="20"/>
+    </w:rPr>
+  </w:style>
+  <w:style w:type="character" w:customStyle="1" w:styleId="Heading6Char">
+    <w:name w:val="Heading 6 Char"/>
+    <w:basedOn w:val="DefaultParagraphFont"/>
+    <w:link w:val="Heading6"/>
+    <w:rsid w:val="00136E46"/>
+    <w:rPr>
+      <w:rFonts w:ascii="Arial" w:eastAsia="Times New Roman" w:hAnsi="Arial" w:cs="Times New Roman"/>
+      <w:i/>
+      <w:szCs w:val="20"/>
+    </w:rPr>
+  </w:style>
+  <w:style w:type="character" w:customStyle="1" w:styleId="Heading7Char">
+    <w:name w:val="Heading 7 Char"/>
+    <w:basedOn w:val="DefaultParagraphFont"/>
+    <w:link w:val="Heading7"/>
+    <w:rsid w:val="00136E46"/>
+    <w:rPr>
+      <w:rFonts w:ascii="Arial" w:eastAsia="Times New Roman" w:hAnsi="Arial" w:cs="Times New Roman"/>
+      <w:sz w:val="20"/>
+      <w:szCs w:val="20"/>
+    </w:rPr>
+  </w:style>
+  <w:style w:type="character" w:customStyle="1" w:styleId="Heading8Char">
+    <w:name w:val="Heading 8 Char"/>
+    <w:basedOn w:val="DefaultParagraphFont"/>
+    <w:link w:val="Heading8"/>
+    <w:rsid w:val="00136E46"/>
+    <w:rPr>
+      <w:rFonts w:ascii="Arial" w:eastAsia="Times New Roman" w:hAnsi="Arial" w:cs="Times New Roman"/>
+      <w:i/>
+      <w:sz w:val="20"/>
+      <w:szCs w:val="20"/>
+    </w:rPr>
+  </w:style>
+  <w:style w:type="character" w:customStyle="1" w:styleId="Heading9Char">
+    <w:name w:val="Heading 9 Char"/>
+    <w:basedOn w:val="DefaultParagraphFont"/>
+    <w:link w:val="Heading9"/>
+    <w:rsid w:val="00136E46"/>
+    <w:rPr>
+      <w:rFonts w:ascii="Arial" w:eastAsia="Times New Roman" w:hAnsi="Arial" w:cs="Times New Roman"/>
+      <w:i/>
+      <w:sz w:val="18"/>
+      <w:szCs w:val="20"/>
+    </w:rPr>
+  </w:style>
+  <w:style w:type="paragraph" w:styleId="ListParagraph">
+    <w:name w:val="List Paragraph"/>
+    <w:basedOn w:val="Normal"/>
+    <w:uiPriority w:val="34"/>
+    <w:qFormat/>
+    <w:rsid w:val="00345806"/>
+    <w:pPr>
+      <w:spacing w:after="160" w:line="259" w:lineRule="auto"/>
+      <w:ind w:left="720"/>
+      <w:contextualSpacing/>
+    </w:pPr>
+    <w:rPr>
+      <w:rFonts w:ascii="Calibri" w:eastAsia="Calibri" w:hAnsi="Calibri" w:cs="Arial"/>
+      <w:sz w:val="22"/>
+      <w:szCs w:val="22"/>
+    </w:rPr>
+  </w:style>
+  <w:style w:type="paragraph" w:styleId="TOC2">
+    <w:name w:val="toc 2"/>
+    <w:basedOn w:val="Normal"/>
+    <w:next w:val="Normal"/>
+    <w:autoRedefine/>
+    <w:uiPriority w:val="39"/>
+    <w:unhideWhenUsed/>
+    <w:rsid w:val="00352C9F"/>
+    <w:pPr>
+      <w:spacing w:after="100"/>
+      <w:ind w:left="240"/>
+    </w:pPr>
+  </w:style>
+  <w:style w:type="table" w:styleId="TableGrid">
+    <w:name w:val="Table Grid"/>
+    <w:basedOn w:val="TableNormal"/>
+    <w:uiPriority w:val="39"/>
+    <w:rsid w:val="00120F4D"/>
+    <w:pPr>
+      <w:spacing w:after="0" w:line="240" w:lineRule="auto"/>
+    </w:pPr>
+    <w:tblPr>
+      <w:tblInd w:w="0" w:type="dxa"/>
+      <w:tblBorders>
+        <w:top w:val="single" w:sz="4" w:space="0" w:color="auto"/>
+        <w:left w:val="single" w:sz="4" w:space="0" w:color="auto"/>
+        <w:bottom w:val="single" w:sz="4" w:space="0" w:color="auto"/>
+        <w:right w:val="single" w:sz="4" w:space="0" w:color="auto"/>
+        <w:insideH w:val="single" w:sz="4" w:space="0" w:color="auto"/>
+        <w:insideV w:val="single" w:sz="4" w:space="0" w:color="auto"/>
+      </w:tblBorders>
+      <w:tblCellMar>
+        <w:top w:w="0" w:type="dxa"/>
+        <w:left w:w="108" w:type="dxa"/>
+        <w:bottom w:w="0" w:type="dxa"/>
+        <w:right w:w="108" w:type="dxa"/>
+      </w:tblCellMar>
+    </w:tblPr>
+  </w:style>
+  <w:style w:type="paragraph" w:styleId="TOC3">
+    <w:name w:val="toc 3"/>
+    <w:basedOn w:val="Normal"/>
+    <w:next w:val="Normal"/>
+    <w:autoRedefine/>
+    <w:uiPriority w:val="39"/>
+    <w:unhideWhenUsed/>
+    <w:rsid w:val="000A5F37"/>
+    <w:pPr>
+      <w:spacing w:after="100"/>
+      <w:ind w:left="480"/>
+    </w:pPr>
+  </w:style>
+  <w:style w:type="paragraph" w:styleId="EndnoteText">
+    <w:name w:val="endnote text"/>
+    <w:basedOn w:val="Normal"/>
+    <w:link w:val="EndnoteTextChar"/>
+    <w:uiPriority w:val="99"/>
+    <w:semiHidden/>
+    <w:unhideWhenUsed/>
+    <w:rsid w:val="001F2A76"/>
+    <w:pPr>
+      <w:spacing w:line="240" w:lineRule="auto"/>
+    </w:pPr>
+    <w:rPr>
+      <w:sz w:val="20"/>
+    </w:rPr>
+  </w:style>
+  <w:style w:type="character" w:customStyle="1" w:styleId="EndnoteTextChar">
+    <w:name w:val="Endnote Text Char"/>
+    <w:basedOn w:val="DefaultParagraphFont"/>
+    <w:link w:val="EndnoteText"/>
+    <w:uiPriority w:val="99"/>
+    <w:semiHidden/>
+    <w:rsid w:val="001F2A76"/>
+    <w:rPr>
+      <w:rFonts w:ascii="Times" w:eastAsia="Times New Roman" w:hAnsi="Times" w:cs="Times New Roman"/>
+      <w:sz w:val="20"/>
+      <w:szCs w:val="20"/>
+    </w:rPr>
+  </w:style>
+  <w:style w:type="character" w:styleId="EndnoteReference">
+    <w:name w:val="endnote reference"/>
+    <w:basedOn w:val="DefaultParagraphFont"/>
+    <w:uiPriority w:val="99"/>
+    <w:semiHidden/>
+    <w:unhideWhenUsed/>
+    <w:rsid w:val="001F2A76"/>
+    <w:rPr>
+      <w:vertAlign w:val="superscript"/>
+    </w:rPr>
+  </w:style>
+  <w:style w:type="paragraph" w:styleId="BalloonText">
+    <w:name w:val="Balloon Text"/>
+    <w:basedOn w:val="Normal"/>
+    <w:link w:val="BalloonTextChar"/>
+    <w:uiPriority w:val="99"/>
+    <w:semiHidden/>
+    <w:unhideWhenUsed/>
+    <w:rsid w:val="00414DB2"/>
+    <w:pPr>
+      <w:spacing w:line="240" w:lineRule="auto"/>
+    </w:pPr>
+    <w:rPr>
+      <w:rFonts w:ascii="Tahoma" w:hAnsi="Tahoma" w:cs="Tahoma"/>
+      <w:sz w:val="16"/>
+      <w:szCs w:val="16"/>
+    </w:rPr>
+  </w:style>
+  <w:style w:type="character" w:customStyle="1" w:styleId="BalloonTextChar">
+    <w:name w:val="Balloon Text Char"/>
+    <w:basedOn w:val="DefaultParagraphFont"/>
+    <w:link w:val="BalloonText"/>
+    <w:uiPriority w:val="99"/>
+    <w:semiHidden/>
+    <w:rsid w:val="00414DB2"/>
+    <w:rPr>
+      <w:rFonts w:ascii="Tahoma" w:eastAsia="Times New Roman" w:hAnsi="Tahoma" w:cs="Tahoma"/>
+      <w:sz w:val="16"/>
+      <w:szCs w:val="16"/>
+    </w:rPr>
+  </w:style>
 </w:styles>
 </file>
 
@@ -19003,7 +20527,7 @@
     </a:clrScheme>
     <a:fontScheme name="Office">
       <a:majorFont>
-        <a:latin typeface="Calibri Light" panose="020F0302020204030204"/>
+        <a:latin typeface="Calibri Light"/>
         <a:ea typeface=""/>
         <a:cs typeface=""/>
         <a:font script="Jpan" typeface="ＭＳ ゴシック"/>
@@ -19038,7 +20562,7 @@
         <a:font script="Geor" typeface="Sylfaen"/>
       </a:majorFont>
       <a:minorFont>
-        <a:latin typeface="Calibri" panose="020F0502020204030204"/>
+        <a:latin typeface="Calibri"/>
         <a:ea typeface=""/>
         <a:cs typeface=""/>
         <a:font script="Jpan" typeface="ＭＳ 明朝"/>
@@ -19215,7 +20739,7 @@
   <a:extraClrSchemeLst/>
   <a:extLst>
     <a:ext uri="{05A4C25C-085E-4340-85A3-A5531E510DB2}">
-      <thm15:themeFamily xmlns:thm15="http://schemas.microsoft.com/office/thememl/2012/main" name="Office Theme" id="{62F939B6-93AF-4DB8-9C6B-D6C7DFDC589F}" vid="{4A3C46E8-61CC-4603-A589-7422A47A8E4A}"/>
+      <thm15:themeFamily xmlns:thm15="http://schemas.microsoft.com/office/thememl/2012/main" xmlns="" name="Office Theme" id="{62F939B6-93AF-4DB8-9C6B-D6C7DFDC589F}" vid="{4A3C46E8-61CC-4603-A589-7422A47A8E4A}"/>
     </a:ext>
   </a:extLst>
 </a:theme>
@@ -19226,7 +20750,7 @@
 </file>
 
 <file path=customXml/itemProps1.xml><?xml version="1.0" encoding="utf-8"?>
-<ds:datastoreItem xmlns:ds="http://schemas.openxmlformats.org/officeDocument/2006/customXml" ds:itemID="{8D1783AF-97FC-41D9-A4BE-F167FEF08092}">
+<ds:datastoreItem xmlns:ds="http://schemas.openxmlformats.org/officeDocument/2006/customXml" ds:itemID="{C39C8638-AEF5-4F18-8DEB-B679C8657A9E}">
   <ds:schemaRefs>
     <ds:schemaRef ds:uri="http://schemas.openxmlformats.org/officeDocument/2006/bibliography"/>
   </ds:schemaRefs>

</xml_diff>